<commit_message>
pongo datos que tiene que estar en e read y cambio el doc
</commit_message>
<xml_diff>
--- a/ESTRATEGIA.docx
+++ b/ESTRATEGIA.docx
@@ -291,7 +291,7 @@
     </w:p>
     <w:tbl>
       <w:tblPr>
-        <w:tblStyle w:val="Listaclara-nfasis1"/>
+        <w:tblStyle w:val="Listaclara-nfasis11"/>
         <w:tblW w:w="9365" w:type="dxa"/>
         <w:tblBorders>
           <w:top w:val="single" w:sz="4" w:space="0" w:color="auto"/>
@@ -1161,14 +1161,6 @@
         </w:p>
       </w:sdtContent>
     </w:sdt>
-    <w:p>
-      <w:pPr>
-        <w:pStyle w:val="Ttulo1"/>
-        <w:rPr>
-          <w:lang w:val="es-ES"/>
-        </w:rPr>
-      </w:pPr>
-    </w:p>
     <w:p/>
     <w:p/>
     <w:p/>
@@ -2844,15 +2836,6 @@
           <w:sz w:val="20"/>
           <w:lang w:eastAsia="en-US"/>
         </w:rPr>
-      </w:pPr>
-    </w:p>
-    <w:p>
-      <w:pPr>
-        <w:pStyle w:val="Ttulo1"/>
-        <w:keepNext w:val="0"/>
-        <w:keepLines w:val="0"/>
-        <w:widowControl w:val="0"/>
-        <w:contextualSpacing w:val="0"/>
       </w:pPr>
     </w:p>
     <w:p>
@@ -3123,13 +3106,2296 @@
           <w:u w:val="single"/>
         </w:rPr>
       </w:pPr>
+    </w:p>
+    <w:p>
+      <w:pPr>
+        <w:pStyle w:val="Ttulo3"/>
+      </w:pPr>
+      <w:proofErr w:type="spellStart"/>
+      <w:r>
+        <w:t>Abm</w:t>
+      </w:r>
+      <w:proofErr w:type="spellEnd"/>
+      <w:r>
+        <w:t xml:space="preserve"> rol</w:t>
+      </w:r>
+    </w:p>
+    <w:p>
+      <w:pPr>
+        <w:rPr>
+          <w:b/>
+          <w:u w:val="single"/>
+        </w:rPr>
+      </w:pPr>
+    </w:p>
+    <w:p>
+      <w:pPr>
+        <w:pStyle w:val="Prrafodelista"/>
+        <w:numPr>
+          <w:ilvl w:val="0"/>
+          <w:numId w:val="6"/>
+        </w:numPr>
+        <w:spacing w:line="360" w:lineRule="auto"/>
+        <w:rPr>
+          <w:rFonts w:asciiTheme="minorHAnsi" w:hAnsiTheme="minorHAnsi" w:cstheme="minorHAnsi"/>
+          <w:sz w:val="24"/>
+          <w:szCs w:val="24"/>
+        </w:rPr>
+      </w:pPr>
+      <w:r>
+        <w:rPr>
+          <w:rFonts w:asciiTheme="minorHAnsi" w:hAnsiTheme="minorHAnsi" w:cstheme="minorHAnsi"/>
+          <w:sz w:val="24"/>
+          <w:szCs w:val="24"/>
+        </w:rPr>
+        <w:t>Me deja crear rol sin nombre</w:t>
+      </w:r>
+    </w:p>
+    <w:p>
+      <w:pPr>
+        <w:pStyle w:val="Prrafodelista"/>
+        <w:numPr>
+          <w:ilvl w:val="0"/>
+          <w:numId w:val="6"/>
+        </w:numPr>
+        <w:spacing w:line="360" w:lineRule="auto"/>
+        <w:rPr>
+          <w:rFonts w:asciiTheme="minorHAnsi" w:hAnsiTheme="minorHAnsi" w:cstheme="minorHAnsi"/>
+          <w:sz w:val="24"/>
+          <w:szCs w:val="24"/>
+        </w:rPr>
+      </w:pPr>
+      <w:r>
+        <w:rPr>
+          <w:rFonts w:asciiTheme="minorHAnsi" w:hAnsiTheme="minorHAnsi" w:cstheme="minorHAnsi"/>
+          <w:sz w:val="24"/>
+          <w:szCs w:val="24"/>
+        </w:rPr>
+        <w:t>Si controla lo de funciones repetidas</w:t>
+      </w:r>
+    </w:p>
+    <w:p>
+      <w:pPr>
+        <w:pStyle w:val="Prrafodelista"/>
+        <w:numPr>
+          <w:ilvl w:val="0"/>
+          <w:numId w:val="6"/>
+        </w:numPr>
+        <w:spacing w:line="360" w:lineRule="auto"/>
+        <w:rPr>
+          <w:rFonts w:asciiTheme="minorHAnsi" w:hAnsiTheme="minorHAnsi" w:cstheme="minorHAnsi"/>
+          <w:sz w:val="24"/>
+          <w:szCs w:val="24"/>
+        </w:rPr>
+      </w:pPr>
+      <w:r>
+        <w:rPr>
+          <w:rFonts w:asciiTheme="minorHAnsi" w:hAnsiTheme="minorHAnsi" w:cstheme="minorHAnsi"/>
+          <w:sz w:val="24"/>
+          <w:szCs w:val="24"/>
+        </w:rPr>
+        <w:t xml:space="preserve">Si no selecciono ninguna </w:t>
+      </w:r>
+      <w:proofErr w:type="spellStart"/>
+      <w:r>
+        <w:rPr>
+          <w:rFonts w:asciiTheme="minorHAnsi" w:hAnsiTheme="minorHAnsi" w:cstheme="minorHAnsi"/>
+          <w:sz w:val="24"/>
+          <w:szCs w:val="24"/>
+        </w:rPr>
+        <w:t>fun</w:t>
+      </w:r>
+      <w:proofErr w:type="spellEnd"/>
+      <w:r>
+        <w:rPr>
+          <w:rFonts w:asciiTheme="minorHAnsi" w:hAnsiTheme="minorHAnsi" w:cstheme="minorHAnsi"/>
+          <w:sz w:val="24"/>
+          <w:szCs w:val="24"/>
+        </w:rPr>
+        <w:t xml:space="preserve"> aparece la primera </w:t>
+      </w:r>
+    </w:p>
+    <w:p>
+      <w:pPr>
+        <w:pStyle w:val="Prrafodelista"/>
+        <w:numPr>
+          <w:ilvl w:val="0"/>
+          <w:numId w:val="6"/>
+        </w:numPr>
+        <w:autoSpaceDE w:val="0"/>
+        <w:autoSpaceDN w:val="0"/>
+        <w:adjustRightInd w:val="0"/>
+        <w:spacing w:line="360" w:lineRule="auto"/>
+        <w:rPr>
+          <w:rFonts w:asciiTheme="minorHAnsi" w:eastAsiaTheme="minorHAnsi" w:hAnsiTheme="minorHAnsi" w:cstheme="minorHAnsi"/>
+          <w:color w:val="auto"/>
+          <w:sz w:val="24"/>
+          <w:szCs w:val="24"/>
+          <w:lang w:eastAsia="en-US"/>
+        </w:rPr>
+      </w:pPr>
+      <w:r>
+        <w:rPr>
+          <w:rFonts w:asciiTheme="minorHAnsi" w:eastAsiaTheme="minorHAnsi" w:hAnsiTheme="minorHAnsi" w:cstheme="minorHAnsi"/>
+          <w:color w:val="auto"/>
+          <w:sz w:val="24"/>
+          <w:szCs w:val="24"/>
+          <w:lang w:eastAsia="en-US"/>
+        </w:rPr>
+        <w:t>En la modificación de un rol solo se pueden alterar los campos: nombre y el</w:t>
+      </w:r>
+    </w:p>
+    <w:p>
+      <w:pPr>
+        <w:spacing w:line="360" w:lineRule="auto"/>
+        <w:ind w:left="360"/>
+        <w:rPr>
+          <w:rFonts w:asciiTheme="minorHAnsi" w:hAnsiTheme="minorHAnsi" w:cstheme="minorHAnsi"/>
+          <w:sz w:val="24"/>
+          <w:szCs w:val="24"/>
+        </w:rPr>
+      </w:pPr>
+      <w:proofErr w:type="gramStart"/>
+      <w:r>
+        <w:rPr>
+          <w:rFonts w:asciiTheme="minorHAnsi" w:eastAsiaTheme="minorHAnsi" w:hAnsiTheme="minorHAnsi" w:cstheme="minorHAnsi"/>
+          <w:color w:val="auto"/>
+          <w:sz w:val="24"/>
+          <w:szCs w:val="24"/>
+          <w:lang w:eastAsia="en-US"/>
+        </w:rPr>
+        <w:lastRenderedPageBreak/>
+        <w:t>listado</w:t>
+      </w:r>
+      <w:proofErr w:type="gramEnd"/>
+      <w:r>
+        <w:rPr>
+          <w:rFonts w:asciiTheme="minorHAnsi" w:eastAsiaTheme="minorHAnsi" w:hAnsiTheme="minorHAnsi" w:cstheme="minorHAnsi"/>
+          <w:color w:val="auto"/>
+          <w:sz w:val="24"/>
+          <w:szCs w:val="24"/>
+          <w:lang w:eastAsia="en-US"/>
+        </w:rPr>
+        <w:t xml:space="preserve"> de funcionalidades.</w:t>
+      </w:r>
+      <w:r>
+        <w:rPr>
+          <w:rFonts w:asciiTheme="minorHAnsi" w:eastAsiaTheme="minorHAnsi" w:hAnsiTheme="minorHAnsi" w:cstheme="minorHAnsi"/>
+          <w:color w:val="auto"/>
+          <w:sz w:val="24"/>
+          <w:szCs w:val="24"/>
+          <w:lang w:eastAsia="en-US"/>
+        </w:rPr>
+        <w:t xml:space="preserve"> NO SE COMO MODIFICAR</w:t>
+      </w:r>
+    </w:p>
+    <w:p>
+      <w:pPr>
+        <w:spacing w:line="360" w:lineRule="auto"/>
+        <w:ind w:left="360"/>
+        <w:rPr>
+          <w:rFonts w:asciiTheme="minorHAnsi" w:hAnsiTheme="minorHAnsi" w:cstheme="minorHAnsi"/>
+          <w:sz w:val="24"/>
+          <w:szCs w:val="24"/>
+        </w:rPr>
+      </w:pPr>
+      <w:r>
+        <w:rPr>
+          <w:rFonts w:asciiTheme="minorHAnsi" w:hAnsiTheme="minorHAnsi" w:cstheme="minorHAnsi"/>
+          <w:noProof/>
+          <w:sz w:val="24"/>
+          <w:szCs w:val="24"/>
+        </w:rPr>
+        <w:drawing>
+          <wp:inline distT="0" distB="0" distL="0" distR="0">
+            <wp:extent cx="5400675" cy="2616154"/>
+            <wp:effectExtent l="19050" t="0" r="9525" b="0"/>
+            <wp:docPr id="1" name="Imagen 1"/>
+            <wp:cNvGraphicFramePr>
+              <a:graphicFrameLocks xmlns:a="http://schemas.openxmlformats.org/drawingml/2006/main" noChangeAspect="1"/>
+            </wp:cNvGraphicFramePr>
+            <a:graphic xmlns:a="http://schemas.openxmlformats.org/drawingml/2006/main">
+              <a:graphicData uri="http://schemas.openxmlformats.org/drawingml/2006/picture">
+                <pic:pic xmlns:pic="http://schemas.openxmlformats.org/drawingml/2006/picture">
+                  <pic:nvPicPr>
+                    <pic:cNvPr id="0" name="Picture 1"/>
+                    <pic:cNvPicPr>
+                      <a:picLocks noChangeAspect="1" noChangeArrowheads="1"/>
+                    </pic:cNvPicPr>
+                  </pic:nvPicPr>
+                  <pic:blipFill>
+                    <a:blip r:embed="rId12" cstate="print"/>
+                    <a:srcRect/>
+                    <a:stretch>
+                      <a:fillRect/>
+                    </a:stretch>
+                  </pic:blipFill>
+                  <pic:spPr bwMode="auto">
+                    <a:xfrm>
+                      <a:off x="0" y="0"/>
+                      <a:ext cx="5400675" cy="2616154"/>
+                    </a:xfrm>
+                    <a:prstGeom prst="rect">
+                      <a:avLst/>
+                    </a:prstGeom>
+                    <a:noFill/>
+                    <a:ln w="9525">
+                      <a:noFill/>
+                      <a:miter lim="800000"/>
+                      <a:headEnd/>
+                      <a:tailEnd/>
+                    </a:ln>
+                  </pic:spPr>
+                </pic:pic>
+              </a:graphicData>
+            </a:graphic>
+          </wp:inline>
+        </w:drawing>
+      </w:r>
+    </w:p>
+    <w:p>
+      <w:pPr>
+        <w:pStyle w:val="Prrafodelista"/>
+        <w:numPr>
+          <w:ilvl w:val="0"/>
+          <w:numId w:val="7"/>
+        </w:numPr>
+        <w:spacing w:line="360" w:lineRule="auto"/>
+        <w:rPr>
+          <w:rFonts w:asciiTheme="minorHAnsi" w:hAnsiTheme="minorHAnsi" w:cstheme="minorHAnsi"/>
+          <w:sz w:val="24"/>
+          <w:szCs w:val="24"/>
+        </w:rPr>
+      </w:pPr>
+      <w:r>
+        <w:rPr>
+          <w:rFonts w:asciiTheme="minorHAnsi" w:hAnsiTheme="minorHAnsi" w:cstheme="minorHAnsi"/>
+          <w:sz w:val="24"/>
+          <w:szCs w:val="24"/>
+        </w:rPr>
+        <w:t xml:space="preserve">Registro de </w:t>
+      </w:r>
+      <w:proofErr w:type="spellStart"/>
+      <w:r>
+        <w:rPr>
+          <w:rFonts w:asciiTheme="minorHAnsi" w:hAnsiTheme="minorHAnsi" w:cstheme="minorHAnsi"/>
+          <w:sz w:val="24"/>
+          <w:szCs w:val="24"/>
+        </w:rPr>
+        <w:t>user</w:t>
+      </w:r>
+      <w:proofErr w:type="spellEnd"/>
+      <w:r>
+        <w:rPr>
+          <w:rFonts w:asciiTheme="minorHAnsi" w:hAnsiTheme="minorHAnsi" w:cstheme="minorHAnsi"/>
+          <w:sz w:val="24"/>
+          <w:szCs w:val="24"/>
+        </w:rPr>
+        <w:t xml:space="preserve"> me abre lo mismo que rol</w:t>
+      </w:r>
+    </w:p>
+    <w:p>
+      <w:pPr>
+        <w:pStyle w:val="Prrafodelista"/>
+        <w:numPr>
+          <w:ilvl w:val="0"/>
+          <w:numId w:val="7"/>
+        </w:numPr>
+        <w:autoSpaceDE w:val="0"/>
+        <w:autoSpaceDN w:val="0"/>
+        <w:adjustRightInd w:val="0"/>
+        <w:spacing w:line="360" w:lineRule="auto"/>
+        <w:rPr>
+          <w:rFonts w:asciiTheme="minorHAnsi" w:eastAsiaTheme="minorHAnsi" w:hAnsiTheme="minorHAnsi" w:cstheme="minorHAnsi"/>
+          <w:color w:val="auto"/>
+          <w:sz w:val="24"/>
+          <w:szCs w:val="24"/>
+          <w:lang w:eastAsia="en-US"/>
+        </w:rPr>
+      </w:pPr>
+      <w:r>
+        <w:rPr>
+          <w:rFonts w:asciiTheme="minorHAnsi" w:eastAsiaTheme="minorHAnsi" w:hAnsiTheme="minorHAnsi" w:cstheme="minorHAnsi"/>
+          <w:color w:val="auto"/>
+          <w:sz w:val="24"/>
+          <w:szCs w:val="24"/>
+          <w:lang w:eastAsia="en-US"/>
+        </w:rPr>
+        <w:t>El usuario no debe poder</w:t>
+      </w:r>
+      <w:r>
+        <w:rPr>
+          <w:rFonts w:asciiTheme="minorHAnsi" w:eastAsiaTheme="minorHAnsi" w:hAnsiTheme="minorHAnsi" w:cstheme="minorHAnsi"/>
+          <w:color w:val="auto"/>
+          <w:sz w:val="24"/>
+          <w:szCs w:val="24"/>
+          <w:lang w:eastAsia="en-US"/>
+        </w:rPr>
+        <w:t xml:space="preserve"> </w:t>
+      </w:r>
+      <w:r>
+        <w:rPr>
+          <w:rFonts w:asciiTheme="minorHAnsi" w:eastAsiaTheme="minorHAnsi" w:hAnsiTheme="minorHAnsi" w:cstheme="minorHAnsi"/>
+          <w:color w:val="auto"/>
+          <w:sz w:val="24"/>
+          <w:szCs w:val="24"/>
+          <w:lang w:eastAsia="en-US"/>
+        </w:rPr>
+        <w:t>ver las funcionalidades a las que no posee acceso.  OK</w:t>
+      </w:r>
+    </w:p>
+    <w:p>
+      <w:pPr>
+        <w:pStyle w:val="Prrafodelista"/>
+        <w:numPr>
+          <w:ilvl w:val="0"/>
+          <w:numId w:val="7"/>
+        </w:numPr>
+        <w:autoSpaceDE w:val="0"/>
+        <w:autoSpaceDN w:val="0"/>
+        <w:adjustRightInd w:val="0"/>
+        <w:spacing w:line="360" w:lineRule="auto"/>
+        <w:rPr>
+          <w:rFonts w:asciiTheme="minorHAnsi" w:eastAsiaTheme="minorHAnsi" w:hAnsiTheme="minorHAnsi" w:cstheme="minorHAnsi"/>
+          <w:color w:val="auto"/>
+          <w:sz w:val="24"/>
+          <w:szCs w:val="24"/>
+          <w:lang w:eastAsia="en-US"/>
+        </w:rPr>
+      </w:pPr>
+      <w:r>
+        <w:rPr>
+          <w:rFonts w:asciiTheme="minorHAnsi" w:eastAsiaTheme="minorHAnsi" w:hAnsiTheme="minorHAnsi" w:cstheme="minorHAnsi"/>
+          <w:color w:val="auto"/>
+          <w:sz w:val="24"/>
+          <w:szCs w:val="24"/>
+          <w:lang w:eastAsia="en-US"/>
+        </w:rPr>
+        <w:t xml:space="preserve">cantidad intentos fallidos de </w:t>
+      </w:r>
+      <w:proofErr w:type="spellStart"/>
+      <w:r>
+        <w:rPr>
+          <w:rFonts w:asciiTheme="minorHAnsi" w:eastAsiaTheme="minorHAnsi" w:hAnsiTheme="minorHAnsi" w:cstheme="minorHAnsi"/>
+          <w:color w:val="auto"/>
+          <w:sz w:val="24"/>
+          <w:szCs w:val="24"/>
+          <w:lang w:eastAsia="en-US"/>
+        </w:rPr>
+        <w:t>login</w:t>
+      </w:r>
+      <w:proofErr w:type="spellEnd"/>
+      <w:r>
+        <w:rPr>
+          <w:rFonts w:asciiTheme="minorHAnsi" w:eastAsiaTheme="minorHAnsi" w:hAnsiTheme="minorHAnsi" w:cstheme="minorHAnsi"/>
+          <w:color w:val="auto"/>
+          <w:sz w:val="24"/>
+          <w:szCs w:val="24"/>
+          <w:lang w:eastAsia="en-US"/>
+        </w:rPr>
+        <w:t>. Luego de 3 intentos fallidos, en</w:t>
+      </w:r>
+      <w:r>
+        <w:rPr>
+          <w:rFonts w:asciiTheme="minorHAnsi" w:eastAsiaTheme="minorHAnsi" w:hAnsiTheme="minorHAnsi" w:cstheme="minorHAnsi"/>
+          <w:color w:val="auto"/>
+          <w:sz w:val="24"/>
+          <w:szCs w:val="24"/>
+          <w:lang w:eastAsia="en-US"/>
+        </w:rPr>
+        <w:t xml:space="preserve"> </w:t>
+      </w:r>
+      <w:r>
+        <w:rPr>
+          <w:rFonts w:asciiTheme="minorHAnsi" w:eastAsiaTheme="minorHAnsi" w:hAnsiTheme="minorHAnsi" w:cstheme="minorHAnsi"/>
+          <w:color w:val="auto"/>
+          <w:sz w:val="24"/>
+          <w:szCs w:val="24"/>
+          <w:lang w:eastAsia="en-US"/>
+        </w:rPr>
+        <w:t xml:space="preserve">cualquier momento, el usuario debe ser inhabilitado. Al realizar un </w:t>
+      </w:r>
+      <w:proofErr w:type="spellStart"/>
+      <w:r>
+        <w:rPr>
+          <w:rFonts w:asciiTheme="minorHAnsi" w:eastAsiaTheme="minorHAnsi" w:hAnsiTheme="minorHAnsi" w:cstheme="minorHAnsi"/>
+          <w:color w:val="auto"/>
+          <w:sz w:val="24"/>
+          <w:szCs w:val="24"/>
+          <w:lang w:eastAsia="en-US"/>
+        </w:rPr>
+        <w:t>Login</w:t>
+      </w:r>
+      <w:proofErr w:type="spellEnd"/>
+      <w:r>
+        <w:rPr>
+          <w:rFonts w:asciiTheme="minorHAnsi" w:eastAsiaTheme="minorHAnsi" w:hAnsiTheme="minorHAnsi" w:cstheme="minorHAnsi"/>
+          <w:color w:val="auto"/>
+          <w:sz w:val="24"/>
+          <w:szCs w:val="24"/>
+          <w:lang w:eastAsia="en-US"/>
+        </w:rPr>
+        <w:t xml:space="preserve"> satisfactorio,</w:t>
+      </w:r>
+    </w:p>
+    <w:p>
+      <w:pPr>
+        <w:autoSpaceDE w:val="0"/>
+        <w:autoSpaceDN w:val="0"/>
+        <w:adjustRightInd w:val="0"/>
+        <w:spacing w:line="360" w:lineRule="auto"/>
+        <w:rPr>
+          <w:rFonts w:asciiTheme="minorHAnsi" w:eastAsiaTheme="minorHAnsi" w:hAnsiTheme="minorHAnsi" w:cstheme="minorHAnsi"/>
+          <w:color w:val="auto"/>
+          <w:sz w:val="24"/>
+          <w:szCs w:val="24"/>
+          <w:lang w:eastAsia="en-US"/>
+        </w:rPr>
+      </w:pPr>
+      <w:proofErr w:type="gramStart"/>
+      <w:r>
+        <w:rPr>
+          <w:rFonts w:asciiTheme="minorHAnsi" w:eastAsiaTheme="minorHAnsi" w:hAnsiTheme="minorHAnsi" w:cstheme="minorHAnsi"/>
+          <w:color w:val="auto"/>
+          <w:sz w:val="24"/>
+          <w:szCs w:val="24"/>
+          <w:lang w:eastAsia="en-US"/>
+        </w:rPr>
+        <w:t>el</w:t>
+      </w:r>
+      <w:proofErr w:type="gramEnd"/>
+      <w:r>
+        <w:rPr>
+          <w:rFonts w:asciiTheme="minorHAnsi" w:eastAsiaTheme="minorHAnsi" w:hAnsiTheme="minorHAnsi" w:cstheme="minorHAnsi"/>
+          <w:color w:val="auto"/>
+          <w:sz w:val="24"/>
+          <w:szCs w:val="24"/>
+          <w:lang w:eastAsia="en-US"/>
+        </w:rPr>
+        <w:t xml:space="preserve"> sistema deberá limpiar la cantidad de intentos fallidos.</w:t>
+      </w:r>
+      <w:r>
+        <w:rPr>
+          <w:rFonts w:asciiTheme="minorHAnsi" w:eastAsiaTheme="minorHAnsi" w:hAnsiTheme="minorHAnsi" w:cstheme="minorHAnsi"/>
+          <w:color w:val="auto"/>
+          <w:sz w:val="24"/>
+          <w:szCs w:val="24"/>
+          <w:lang w:eastAsia="en-US"/>
+        </w:rPr>
+        <w:t xml:space="preserve"> </w:t>
+      </w:r>
+      <w:r>
+        <w:rPr>
+          <w:rFonts w:asciiTheme="minorHAnsi" w:eastAsiaTheme="minorHAnsi" w:hAnsiTheme="minorHAnsi" w:cstheme="minorHAnsi"/>
+          <w:color w:val="auto"/>
+          <w:sz w:val="24"/>
+          <w:szCs w:val="24"/>
+          <w:lang w:eastAsia="en-US"/>
+        </w:rPr>
+        <w:t>ESO ESTA OK PERO NO ME PONE EL CAMPO HABILITADO EN 0 IGUAL SI ME TIRA EL CARTEL DE EXCEDI LOS INTENTOS</w:t>
+      </w:r>
+      <w:r>
+        <w:rPr>
+          <w:rFonts w:asciiTheme="minorHAnsi" w:eastAsiaTheme="minorHAnsi" w:hAnsiTheme="minorHAnsi" w:cstheme="minorHAnsi"/>
+          <w:color w:val="auto"/>
+          <w:sz w:val="24"/>
+          <w:szCs w:val="24"/>
+          <w:lang w:eastAsia="en-US"/>
+        </w:rPr>
+        <w:t xml:space="preserve">. </w:t>
+      </w:r>
+      <w:proofErr w:type="spellStart"/>
+      <w:r>
+        <w:rPr>
+          <w:rFonts w:asciiTheme="minorHAnsi" w:eastAsiaTheme="minorHAnsi" w:hAnsiTheme="minorHAnsi" w:cstheme="minorHAnsi"/>
+          <w:color w:val="auto"/>
+          <w:sz w:val="24"/>
+          <w:szCs w:val="24"/>
+          <w:lang w:eastAsia="en-US"/>
+        </w:rPr>
+        <w:t>Dsp</w:t>
+      </w:r>
+      <w:proofErr w:type="spellEnd"/>
+      <w:r>
+        <w:rPr>
+          <w:rFonts w:asciiTheme="minorHAnsi" w:eastAsiaTheme="minorHAnsi" w:hAnsiTheme="minorHAnsi" w:cstheme="minorHAnsi"/>
+          <w:color w:val="auto"/>
+          <w:sz w:val="24"/>
+          <w:szCs w:val="24"/>
+          <w:lang w:eastAsia="en-US"/>
+        </w:rPr>
+        <w:t xml:space="preserve"> no me deja entrar </w:t>
+      </w:r>
+      <w:proofErr w:type="gramStart"/>
+      <w:r>
+        <w:rPr>
+          <w:rFonts w:asciiTheme="minorHAnsi" w:eastAsiaTheme="minorHAnsi" w:hAnsiTheme="minorHAnsi" w:cstheme="minorHAnsi"/>
+          <w:color w:val="auto"/>
+          <w:sz w:val="24"/>
+          <w:szCs w:val="24"/>
+          <w:lang w:eastAsia="en-US"/>
+        </w:rPr>
+        <w:t>mas</w:t>
+      </w:r>
+      <w:proofErr w:type="gramEnd"/>
+    </w:p>
+    <w:p>
+      <w:pPr>
+        <w:autoSpaceDE w:val="0"/>
+        <w:autoSpaceDN w:val="0"/>
+        <w:adjustRightInd w:val="0"/>
+        <w:spacing w:line="360" w:lineRule="auto"/>
+        <w:rPr>
+          <w:rFonts w:asciiTheme="minorHAnsi" w:eastAsiaTheme="minorHAnsi" w:hAnsiTheme="minorHAnsi" w:cstheme="minorHAnsi"/>
+          <w:color w:val="auto"/>
+          <w:sz w:val="24"/>
+          <w:szCs w:val="24"/>
+          <w:lang w:eastAsia="en-US"/>
+        </w:rPr>
+      </w:pPr>
+      <w:r>
+        <w:rPr>
+          <w:rFonts w:asciiTheme="minorHAnsi" w:eastAsiaTheme="minorHAnsi" w:hAnsiTheme="minorHAnsi" w:cstheme="minorHAnsi"/>
+          <w:color w:val="auto"/>
+          <w:sz w:val="24"/>
+          <w:szCs w:val="24"/>
+          <w:lang w:eastAsia="en-US"/>
+        </w:rPr>
+        <w:t>COSAS IMPORTANTES:</w:t>
+      </w:r>
+    </w:p>
+    <w:p>
+      <w:pPr>
+        <w:autoSpaceDE w:val="0"/>
+        <w:autoSpaceDN w:val="0"/>
+        <w:adjustRightInd w:val="0"/>
+        <w:spacing w:line="360" w:lineRule="auto"/>
+        <w:rPr>
+          <w:rFonts w:asciiTheme="minorHAnsi" w:eastAsiaTheme="minorHAnsi" w:hAnsiTheme="minorHAnsi" w:cstheme="minorHAnsi"/>
+          <w:color w:val="auto"/>
+          <w:sz w:val="24"/>
+          <w:szCs w:val="24"/>
+          <w:lang w:eastAsia="en-US"/>
+        </w:rPr>
+      </w:pPr>
+      <w:proofErr w:type="gramStart"/>
+      <w:r>
+        <w:rPr>
+          <w:rFonts w:asciiTheme="minorHAnsi" w:eastAsiaTheme="minorHAnsi" w:hAnsiTheme="minorHAnsi" w:cstheme="minorHAnsi"/>
+          <w:color w:val="auto"/>
+          <w:sz w:val="24"/>
+          <w:szCs w:val="24"/>
+          <w:lang w:eastAsia="en-US"/>
+        </w:rPr>
+        <w:t>entregar</w:t>
+      </w:r>
+      <w:proofErr w:type="gramEnd"/>
+      <w:r>
+        <w:rPr>
+          <w:rFonts w:asciiTheme="minorHAnsi" w:eastAsiaTheme="minorHAnsi" w:hAnsiTheme="minorHAnsi" w:cstheme="minorHAnsi"/>
+          <w:color w:val="auto"/>
+          <w:sz w:val="24"/>
+          <w:szCs w:val="24"/>
+          <w:lang w:eastAsia="en-US"/>
+        </w:rPr>
+        <w:t xml:space="preserve"> un usuario con perfil Administrador, </w:t>
+      </w:r>
+      <w:proofErr w:type="spellStart"/>
+      <w:r>
+        <w:rPr>
+          <w:rFonts w:asciiTheme="minorHAnsi" w:eastAsiaTheme="minorHAnsi" w:hAnsiTheme="minorHAnsi" w:cstheme="minorHAnsi"/>
+          <w:color w:val="auto"/>
+          <w:sz w:val="24"/>
+          <w:szCs w:val="24"/>
+          <w:lang w:eastAsia="en-US"/>
+        </w:rPr>
+        <w:t>username</w:t>
+      </w:r>
+      <w:proofErr w:type="spellEnd"/>
+      <w:r>
+        <w:rPr>
+          <w:rFonts w:asciiTheme="minorHAnsi" w:eastAsiaTheme="minorHAnsi" w:hAnsiTheme="minorHAnsi" w:cstheme="minorHAnsi"/>
+          <w:color w:val="auto"/>
+          <w:sz w:val="24"/>
+          <w:szCs w:val="24"/>
+          <w:lang w:eastAsia="en-US"/>
+        </w:rPr>
+        <w:t xml:space="preserve"> </w:t>
+      </w:r>
+      <w:proofErr w:type="spellStart"/>
+      <w:r>
+        <w:rPr>
+          <w:rFonts w:asciiTheme="minorHAnsi" w:eastAsiaTheme="minorHAnsi" w:hAnsiTheme="minorHAnsi" w:cstheme="minorHAnsi"/>
+          <w:color w:val="auto"/>
+          <w:sz w:val="24"/>
+          <w:szCs w:val="24"/>
+          <w:lang w:eastAsia="en-US"/>
+        </w:rPr>
+        <w:t>admin</w:t>
+      </w:r>
+      <w:proofErr w:type="spellEnd"/>
+      <w:r>
+        <w:rPr>
+          <w:rFonts w:asciiTheme="minorHAnsi" w:eastAsiaTheme="minorHAnsi" w:hAnsiTheme="minorHAnsi" w:cstheme="minorHAnsi"/>
+          <w:color w:val="auto"/>
+          <w:sz w:val="24"/>
+          <w:szCs w:val="24"/>
+          <w:lang w:eastAsia="en-US"/>
+        </w:rPr>
+        <w:t xml:space="preserve"> y la </w:t>
+      </w:r>
+      <w:proofErr w:type="spellStart"/>
+      <w:r>
+        <w:rPr>
+          <w:rFonts w:asciiTheme="minorHAnsi" w:eastAsiaTheme="minorHAnsi" w:hAnsiTheme="minorHAnsi" w:cstheme="minorHAnsi"/>
+          <w:color w:val="auto"/>
+          <w:sz w:val="24"/>
+          <w:szCs w:val="24"/>
+          <w:lang w:eastAsia="en-US"/>
+        </w:rPr>
+        <w:t>password</w:t>
+      </w:r>
+      <w:proofErr w:type="spellEnd"/>
+      <w:r>
+        <w:rPr>
+          <w:rFonts w:asciiTheme="minorHAnsi" w:eastAsiaTheme="minorHAnsi" w:hAnsiTheme="minorHAnsi" w:cstheme="minorHAnsi"/>
+          <w:color w:val="auto"/>
+          <w:sz w:val="24"/>
+          <w:szCs w:val="24"/>
+          <w:lang w:eastAsia="en-US"/>
+        </w:rPr>
+        <w:t xml:space="preserve"> a asignar</w:t>
+      </w:r>
+    </w:p>
+    <w:p>
+      <w:pPr>
+        <w:autoSpaceDE w:val="0"/>
+        <w:autoSpaceDN w:val="0"/>
+        <w:adjustRightInd w:val="0"/>
+        <w:spacing w:line="360" w:lineRule="auto"/>
+        <w:rPr>
+          <w:rFonts w:asciiTheme="minorHAnsi" w:eastAsiaTheme="minorHAnsi" w:hAnsiTheme="minorHAnsi" w:cstheme="minorHAnsi"/>
+          <w:color w:val="auto"/>
+          <w:sz w:val="24"/>
+          <w:szCs w:val="24"/>
+          <w:lang w:eastAsia="en-US"/>
+        </w:rPr>
+      </w:pPr>
+      <w:proofErr w:type="gramStart"/>
+      <w:r>
+        <w:rPr>
+          <w:rFonts w:asciiTheme="minorHAnsi" w:eastAsiaTheme="minorHAnsi" w:hAnsiTheme="minorHAnsi" w:cstheme="minorHAnsi"/>
+          <w:color w:val="auto"/>
+          <w:sz w:val="24"/>
+          <w:szCs w:val="24"/>
+          <w:lang w:eastAsia="en-US"/>
+        </w:rPr>
+        <w:t>será</w:t>
+      </w:r>
+      <w:proofErr w:type="gramEnd"/>
+      <w:r>
+        <w:rPr>
+          <w:rFonts w:asciiTheme="minorHAnsi" w:eastAsiaTheme="minorHAnsi" w:hAnsiTheme="minorHAnsi" w:cstheme="minorHAnsi"/>
+          <w:color w:val="auto"/>
+          <w:sz w:val="24"/>
+          <w:szCs w:val="24"/>
+          <w:lang w:eastAsia="en-US"/>
+        </w:rPr>
+        <w:t xml:space="preserve"> w23e Para el usuario cobradores, tanto aquellos que sean migrados (si existiese),</w:t>
+      </w:r>
+    </w:p>
+    <w:p>
+      <w:pPr>
+        <w:autoSpaceDE w:val="0"/>
+        <w:autoSpaceDN w:val="0"/>
+        <w:adjustRightInd w:val="0"/>
+        <w:spacing w:line="360" w:lineRule="auto"/>
+        <w:rPr>
+          <w:rFonts w:asciiTheme="minorHAnsi" w:eastAsiaTheme="minorHAnsi" w:hAnsiTheme="minorHAnsi" w:cstheme="minorHAnsi"/>
+          <w:color w:val="auto"/>
+          <w:sz w:val="24"/>
+          <w:szCs w:val="24"/>
+          <w:lang w:eastAsia="en-US"/>
+        </w:rPr>
+      </w:pPr>
+      <w:proofErr w:type="gramStart"/>
+      <w:r>
+        <w:rPr>
+          <w:rFonts w:asciiTheme="minorHAnsi" w:eastAsiaTheme="minorHAnsi" w:hAnsiTheme="minorHAnsi" w:cstheme="minorHAnsi"/>
+          <w:color w:val="auto"/>
+          <w:sz w:val="24"/>
+          <w:szCs w:val="24"/>
+          <w:lang w:eastAsia="en-US"/>
+        </w:rPr>
+        <w:t>los</w:t>
+      </w:r>
+      <w:proofErr w:type="gramEnd"/>
+      <w:r>
+        <w:rPr>
+          <w:rFonts w:asciiTheme="minorHAnsi" w:eastAsiaTheme="minorHAnsi" w:hAnsiTheme="minorHAnsi" w:cstheme="minorHAnsi"/>
+          <w:color w:val="auto"/>
+          <w:sz w:val="24"/>
+          <w:szCs w:val="24"/>
+          <w:lang w:eastAsia="en-US"/>
+        </w:rPr>
+        <w:t xml:space="preserve"> alumnos determinarán cuáles serán los </w:t>
+      </w:r>
+      <w:proofErr w:type="spellStart"/>
+      <w:r>
+        <w:rPr>
+          <w:rFonts w:asciiTheme="minorHAnsi" w:eastAsiaTheme="minorHAnsi" w:hAnsiTheme="minorHAnsi" w:cstheme="minorHAnsi"/>
+          <w:color w:val="auto"/>
+          <w:sz w:val="24"/>
+          <w:szCs w:val="24"/>
+          <w:lang w:eastAsia="en-US"/>
+        </w:rPr>
+        <w:t>username</w:t>
+      </w:r>
+      <w:proofErr w:type="spellEnd"/>
+      <w:r>
+        <w:rPr>
+          <w:rFonts w:asciiTheme="minorHAnsi" w:eastAsiaTheme="minorHAnsi" w:hAnsiTheme="minorHAnsi" w:cstheme="minorHAnsi"/>
+          <w:color w:val="auto"/>
+          <w:sz w:val="24"/>
+          <w:szCs w:val="24"/>
+          <w:lang w:eastAsia="en-US"/>
+        </w:rPr>
+        <w:t xml:space="preserve"> y </w:t>
+      </w:r>
+      <w:proofErr w:type="spellStart"/>
+      <w:r>
+        <w:rPr>
+          <w:rFonts w:asciiTheme="minorHAnsi" w:eastAsiaTheme="minorHAnsi" w:hAnsiTheme="minorHAnsi" w:cstheme="minorHAnsi"/>
+          <w:color w:val="auto"/>
+          <w:sz w:val="24"/>
+          <w:szCs w:val="24"/>
+          <w:lang w:eastAsia="en-US"/>
+        </w:rPr>
+        <w:t>password</w:t>
+      </w:r>
+      <w:proofErr w:type="spellEnd"/>
+      <w:r>
+        <w:rPr>
+          <w:rFonts w:asciiTheme="minorHAnsi" w:eastAsiaTheme="minorHAnsi" w:hAnsiTheme="minorHAnsi" w:cstheme="minorHAnsi"/>
+          <w:color w:val="auto"/>
+          <w:sz w:val="24"/>
+          <w:szCs w:val="24"/>
+          <w:lang w:eastAsia="en-US"/>
+        </w:rPr>
+        <w:t>, los cuales deberán ser</w:t>
+      </w:r>
+      <w:r>
+        <w:rPr>
+          <w:rFonts w:asciiTheme="minorHAnsi" w:eastAsiaTheme="minorHAnsi" w:hAnsiTheme="minorHAnsi" w:cstheme="minorHAnsi"/>
+          <w:color w:val="auto"/>
+          <w:sz w:val="24"/>
+          <w:szCs w:val="24"/>
+          <w:lang w:eastAsia="en-US"/>
+        </w:rPr>
+        <w:t xml:space="preserve"> </w:t>
+      </w:r>
+      <w:r>
+        <w:rPr>
+          <w:rFonts w:asciiTheme="minorHAnsi" w:eastAsiaTheme="minorHAnsi" w:hAnsiTheme="minorHAnsi" w:cstheme="minorHAnsi"/>
+          <w:color w:val="auto"/>
+          <w:sz w:val="24"/>
+          <w:szCs w:val="24"/>
+          <w:lang w:eastAsia="en-US"/>
+        </w:rPr>
+        <w:t>especificados en archivo de estrategia pedido para la entrega. Deben tener en cuenta que</w:t>
+      </w:r>
+      <w:r>
+        <w:rPr>
+          <w:rFonts w:asciiTheme="minorHAnsi" w:eastAsiaTheme="minorHAnsi" w:hAnsiTheme="minorHAnsi" w:cstheme="minorHAnsi"/>
+          <w:color w:val="auto"/>
+          <w:sz w:val="24"/>
+          <w:szCs w:val="24"/>
+          <w:lang w:eastAsia="en-US"/>
+        </w:rPr>
+        <w:t xml:space="preserve"> </w:t>
+      </w:r>
+      <w:r>
+        <w:rPr>
+          <w:rFonts w:asciiTheme="minorHAnsi" w:eastAsiaTheme="minorHAnsi" w:hAnsiTheme="minorHAnsi" w:cstheme="minorHAnsi"/>
+          <w:color w:val="auto"/>
+          <w:sz w:val="24"/>
+          <w:szCs w:val="24"/>
+          <w:lang w:eastAsia="en-US"/>
+        </w:rPr>
+        <w:t>los cobradores pertenecen a una sucursal en particular.</w:t>
+      </w:r>
+    </w:p>
+    <w:p>
+      <w:pPr>
+        <w:autoSpaceDE w:val="0"/>
+        <w:autoSpaceDN w:val="0"/>
+        <w:adjustRightInd w:val="0"/>
+        <w:spacing w:line="360" w:lineRule="auto"/>
+        <w:rPr>
+          <w:rFonts w:asciiTheme="minorHAnsi" w:eastAsiaTheme="minorHAnsi" w:hAnsiTheme="minorHAnsi" w:cstheme="minorHAnsi"/>
+          <w:color w:val="auto"/>
+          <w:sz w:val="24"/>
+          <w:szCs w:val="24"/>
+          <w:lang w:eastAsia="en-US"/>
+        </w:rPr>
+      </w:pPr>
+      <w:proofErr w:type="gramStart"/>
+      <w:r>
+        <w:rPr>
+          <w:rFonts w:asciiTheme="minorHAnsi" w:eastAsiaTheme="minorHAnsi" w:hAnsiTheme="minorHAnsi" w:cstheme="minorHAnsi"/>
+          <w:color w:val="auto"/>
+          <w:sz w:val="24"/>
+          <w:szCs w:val="24"/>
+          <w:lang w:eastAsia="en-US"/>
+        </w:rPr>
+        <w:t>el</w:t>
+      </w:r>
+      <w:proofErr w:type="gramEnd"/>
+      <w:r>
+        <w:rPr>
+          <w:rFonts w:asciiTheme="minorHAnsi" w:eastAsiaTheme="minorHAnsi" w:hAnsiTheme="minorHAnsi" w:cstheme="minorHAnsi"/>
+          <w:color w:val="auto"/>
+          <w:sz w:val="24"/>
+          <w:szCs w:val="24"/>
+          <w:lang w:eastAsia="en-US"/>
+        </w:rPr>
+        <w:t xml:space="preserve"> </w:t>
+      </w:r>
+      <w:proofErr w:type="spellStart"/>
+      <w:r>
+        <w:rPr>
+          <w:rFonts w:asciiTheme="minorHAnsi" w:eastAsiaTheme="minorHAnsi" w:hAnsiTheme="minorHAnsi" w:cstheme="minorHAnsi"/>
+          <w:color w:val="auto"/>
+          <w:sz w:val="24"/>
+          <w:szCs w:val="24"/>
+          <w:lang w:eastAsia="en-US"/>
+        </w:rPr>
+        <w:t>password</w:t>
+      </w:r>
+      <w:proofErr w:type="spellEnd"/>
+      <w:r>
+        <w:rPr>
+          <w:rFonts w:asciiTheme="minorHAnsi" w:eastAsiaTheme="minorHAnsi" w:hAnsiTheme="minorHAnsi" w:cstheme="minorHAnsi"/>
+          <w:color w:val="auto"/>
+          <w:sz w:val="24"/>
+          <w:szCs w:val="24"/>
+          <w:lang w:eastAsia="en-US"/>
+        </w:rPr>
+        <w:t xml:space="preserve"> deberá almacenarse encriptado de forma irreversible bajo el</w:t>
+      </w:r>
+    </w:p>
+    <w:p>
+      <w:pPr>
+        <w:autoSpaceDE w:val="0"/>
+        <w:autoSpaceDN w:val="0"/>
+        <w:adjustRightInd w:val="0"/>
+        <w:spacing w:line="360" w:lineRule="auto"/>
+        <w:rPr>
+          <w:rFonts w:asciiTheme="minorHAnsi" w:eastAsiaTheme="minorHAnsi" w:hAnsiTheme="minorHAnsi" w:cstheme="minorHAnsi"/>
+          <w:color w:val="auto"/>
+          <w:sz w:val="24"/>
+          <w:szCs w:val="24"/>
+          <w:lang w:eastAsia="en-US"/>
+        </w:rPr>
+      </w:pPr>
+      <w:proofErr w:type="gramStart"/>
+      <w:r>
+        <w:rPr>
+          <w:rFonts w:asciiTheme="minorHAnsi" w:eastAsiaTheme="minorHAnsi" w:hAnsiTheme="minorHAnsi" w:cstheme="minorHAnsi"/>
+          <w:color w:val="auto"/>
+          <w:sz w:val="24"/>
+          <w:szCs w:val="24"/>
+          <w:lang w:eastAsia="en-US"/>
+        </w:rPr>
+        <w:t>al</w:t>
+      </w:r>
+      <w:r>
+        <w:rPr>
+          <w:rFonts w:asciiTheme="minorHAnsi" w:eastAsiaTheme="minorHAnsi" w:hAnsiTheme="minorHAnsi" w:cstheme="minorHAnsi"/>
+          <w:color w:val="auto"/>
+          <w:sz w:val="24"/>
+          <w:szCs w:val="24"/>
+          <w:lang w:eastAsia="en-US"/>
+        </w:rPr>
+        <w:t>goritmo</w:t>
+      </w:r>
+      <w:proofErr w:type="gramEnd"/>
+      <w:r>
+        <w:rPr>
+          <w:rFonts w:asciiTheme="minorHAnsi" w:eastAsiaTheme="minorHAnsi" w:hAnsiTheme="minorHAnsi" w:cstheme="minorHAnsi"/>
+          <w:color w:val="auto"/>
+          <w:sz w:val="24"/>
+          <w:szCs w:val="24"/>
+          <w:lang w:eastAsia="en-US"/>
+        </w:rPr>
+        <w:t xml:space="preserve"> de encriptación SHA256</w:t>
+      </w:r>
+    </w:p>
+    <w:p>
+      <w:pPr>
+        <w:autoSpaceDE w:val="0"/>
+        <w:autoSpaceDN w:val="0"/>
+        <w:adjustRightInd w:val="0"/>
+        <w:spacing w:line="360" w:lineRule="auto"/>
+        <w:rPr>
+          <w:rFonts w:asciiTheme="minorHAnsi" w:eastAsiaTheme="minorHAnsi" w:hAnsiTheme="minorHAnsi" w:cstheme="minorHAnsi"/>
+          <w:color w:val="auto"/>
+          <w:sz w:val="24"/>
+          <w:szCs w:val="24"/>
+          <w:lang w:eastAsia="en-US"/>
+        </w:rPr>
+      </w:pPr>
+    </w:p>
+    <w:p>
+      <w:pPr>
+        <w:autoSpaceDE w:val="0"/>
+        <w:autoSpaceDN w:val="0"/>
+        <w:adjustRightInd w:val="0"/>
+        <w:spacing w:line="240" w:lineRule="auto"/>
+        <w:rPr>
+          <w:rFonts w:ascii="Times New Roman" w:eastAsiaTheme="minorHAnsi" w:hAnsi="Times New Roman" w:cs="Times New Roman"/>
+          <w:color w:val="auto"/>
+          <w:sz w:val="24"/>
+          <w:szCs w:val="24"/>
+          <w:lang w:eastAsia="en-US"/>
+        </w:rPr>
+      </w:pPr>
+    </w:p>
+    <w:p>
+      <w:pPr>
+        <w:pStyle w:val="Ttulo3"/>
+        <w:rPr>
+          <w:rFonts w:eastAsiaTheme="minorHAnsi"/>
+          <w:lang w:eastAsia="en-US"/>
+        </w:rPr>
+      </w:pPr>
+      <w:r>
+        <w:rPr>
+          <w:rFonts w:eastAsiaTheme="minorHAnsi"/>
+          <w:lang w:eastAsia="en-US"/>
+        </w:rPr>
+        <w:t>ABM CLIENTE</w:t>
+      </w:r>
+    </w:p>
+    <w:p>
+      <w:pPr>
+        <w:autoSpaceDE w:val="0"/>
+        <w:autoSpaceDN w:val="0"/>
+        <w:adjustRightInd w:val="0"/>
+        <w:spacing w:line="240" w:lineRule="auto"/>
+        <w:rPr>
+          <w:rFonts w:ascii="Times New Roman" w:eastAsiaTheme="minorHAnsi" w:hAnsi="Times New Roman" w:cs="Times New Roman"/>
+          <w:color w:val="auto"/>
+          <w:sz w:val="24"/>
+          <w:szCs w:val="24"/>
+          <w:lang w:eastAsia="en-US"/>
+        </w:rPr>
+      </w:pPr>
+    </w:p>
+    <w:p>
+      <w:pPr>
+        <w:pStyle w:val="Prrafodelista"/>
+        <w:numPr>
+          <w:ilvl w:val="0"/>
+          <w:numId w:val="8"/>
+        </w:numPr>
+        <w:autoSpaceDE w:val="0"/>
+        <w:autoSpaceDN w:val="0"/>
+        <w:adjustRightInd w:val="0"/>
+        <w:spacing w:line="240" w:lineRule="auto"/>
+        <w:rPr>
+          <w:rFonts w:ascii="Times New Roman" w:eastAsiaTheme="minorHAnsi" w:hAnsi="Times New Roman" w:cs="Times New Roman"/>
+          <w:color w:val="auto"/>
+          <w:sz w:val="24"/>
+          <w:szCs w:val="24"/>
+          <w:lang w:eastAsia="en-US"/>
+        </w:rPr>
+      </w:pPr>
+      <w:r>
+        <w:rPr>
+          <w:rFonts w:ascii="Times New Roman" w:eastAsiaTheme="minorHAnsi" w:hAnsi="Times New Roman" w:cs="Times New Roman"/>
+          <w:color w:val="auto"/>
+          <w:sz w:val="24"/>
+          <w:szCs w:val="24"/>
+          <w:lang w:eastAsia="en-US"/>
+        </w:rPr>
+        <w:t>en cuanto a la</w:t>
+      </w:r>
+      <w:r>
+        <w:rPr>
+          <w:rFonts w:ascii="Times New Roman" w:eastAsiaTheme="minorHAnsi" w:hAnsi="Times New Roman" w:cs="Times New Roman"/>
+          <w:color w:val="auto"/>
+          <w:sz w:val="24"/>
+          <w:szCs w:val="24"/>
+          <w:lang w:eastAsia="en-US"/>
+        </w:rPr>
+        <w:t xml:space="preserve"> </w:t>
+      </w:r>
+      <w:r>
+        <w:rPr>
+          <w:rFonts w:ascii="Times New Roman" w:eastAsiaTheme="minorHAnsi" w:hAnsi="Times New Roman" w:cs="Times New Roman"/>
+          <w:color w:val="auto"/>
+          <w:sz w:val="24"/>
+          <w:szCs w:val="24"/>
+          <w:lang w:eastAsia="en-US"/>
+        </w:rPr>
+        <w:t>obligatoriedad de los mismos, es para todos los datos. OK</w:t>
+      </w:r>
+    </w:p>
+    <w:p>
+      <w:pPr>
+        <w:autoSpaceDE w:val="0"/>
+        <w:autoSpaceDN w:val="0"/>
+        <w:adjustRightInd w:val="0"/>
+        <w:spacing w:line="240" w:lineRule="auto"/>
+        <w:rPr>
+          <w:rFonts w:ascii="Times New Roman" w:eastAsiaTheme="minorHAnsi" w:hAnsi="Times New Roman" w:cs="Times New Roman"/>
+          <w:color w:val="auto"/>
+          <w:sz w:val="24"/>
+          <w:szCs w:val="24"/>
+          <w:lang w:eastAsia="en-US"/>
+        </w:rPr>
+      </w:pPr>
+    </w:p>
+    <w:p>
+      <w:pPr>
+        <w:pStyle w:val="Prrafodelista"/>
+        <w:numPr>
+          <w:ilvl w:val="0"/>
+          <w:numId w:val="8"/>
+        </w:numPr>
+        <w:autoSpaceDE w:val="0"/>
+        <w:autoSpaceDN w:val="0"/>
+        <w:adjustRightInd w:val="0"/>
+        <w:spacing w:line="240" w:lineRule="auto"/>
+        <w:rPr>
+          <w:rFonts w:ascii="Times New Roman" w:eastAsiaTheme="minorHAnsi" w:hAnsi="Times New Roman" w:cs="Times New Roman"/>
+          <w:color w:val="auto"/>
+          <w:sz w:val="24"/>
+          <w:szCs w:val="24"/>
+          <w:lang w:eastAsia="en-US"/>
+        </w:rPr>
+      </w:pPr>
+      <w:r>
+        <w:rPr>
+          <w:rFonts w:ascii="Times New Roman" w:eastAsiaTheme="minorHAnsi" w:hAnsi="Times New Roman" w:cs="Times New Roman"/>
+          <w:color w:val="auto"/>
+          <w:sz w:val="24"/>
+          <w:szCs w:val="24"/>
+          <w:lang w:eastAsia="en-US"/>
+        </w:rPr>
+        <w:t>El mail es un dato único, por ende</w:t>
+      </w:r>
+      <w:r>
+        <w:rPr>
+          <w:rFonts w:ascii="Times New Roman" w:eastAsiaTheme="minorHAnsi" w:hAnsi="Times New Roman" w:cs="Times New Roman"/>
+          <w:color w:val="auto"/>
+          <w:sz w:val="24"/>
+          <w:szCs w:val="24"/>
+          <w:lang w:eastAsia="en-US"/>
+        </w:rPr>
+        <w:t xml:space="preserve"> </w:t>
+      </w:r>
+      <w:r>
+        <w:rPr>
+          <w:rFonts w:ascii="Times New Roman" w:eastAsiaTheme="minorHAnsi" w:hAnsi="Times New Roman" w:cs="Times New Roman"/>
+          <w:color w:val="auto"/>
+          <w:sz w:val="24"/>
+          <w:szCs w:val="24"/>
+          <w:lang w:eastAsia="en-US"/>
+        </w:rPr>
+        <w:t>no pueden exist</w:t>
+      </w:r>
+      <w:r>
+        <w:rPr>
+          <w:rFonts w:ascii="Times New Roman" w:eastAsiaTheme="minorHAnsi" w:hAnsi="Times New Roman" w:cs="Times New Roman"/>
+          <w:color w:val="auto"/>
+          <w:sz w:val="24"/>
+          <w:szCs w:val="24"/>
+          <w:lang w:eastAsia="en-US"/>
+        </w:rPr>
+        <w:t xml:space="preserve">ir 2 clientes con el mismo </w:t>
+      </w:r>
+      <w:proofErr w:type="gramStart"/>
+      <w:r>
+        <w:rPr>
+          <w:rFonts w:ascii="Times New Roman" w:eastAsiaTheme="minorHAnsi" w:hAnsi="Times New Roman" w:cs="Times New Roman"/>
+          <w:color w:val="auto"/>
+          <w:sz w:val="24"/>
+          <w:szCs w:val="24"/>
+          <w:lang w:eastAsia="en-US"/>
+        </w:rPr>
+        <w:t xml:space="preserve">mail </w:t>
+      </w:r>
+      <w:r>
+        <w:rPr>
+          <w:rFonts w:ascii="Times New Roman" w:eastAsiaTheme="minorHAnsi" w:hAnsi="Times New Roman" w:cs="Times New Roman"/>
+          <w:color w:val="auto"/>
+          <w:sz w:val="24"/>
+          <w:szCs w:val="24"/>
+          <w:lang w:eastAsia="en-US"/>
+        </w:rPr>
+        <w:t>.</w:t>
+      </w:r>
+      <w:proofErr w:type="gramEnd"/>
+      <w:r>
+        <w:rPr>
+          <w:rFonts w:ascii="Times New Roman" w:eastAsiaTheme="minorHAnsi" w:hAnsi="Times New Roman" w:cs="Times New Roman"/>
+          <w:color w:val="auto"/>
+          <w:sz w:val="24"/>
+          <w:szCs w:val="24"/>
+          <w:lang w:eastAsia="en-US"/>
+        </w:rPr>
+        <w:t xml:space="preserve"> N</w:t>
+      </w:r>
+      <w:r>
+        <w:rPr>
+          <w:rFonts w:ascii="Times New Roman" w:eastAsiaTheme="minorHAnsi" w:hAnsi="Times New Roman" w:cs="Times New Roman"/>
+          <w:color w:val="auto"/>
+          <w:sz w:val="24"/>
+          <w:szCs w:val="24"/>
+          <w:lang w:eastAsia="en-US"/>
+        </w:rPr>
+        <w:t>O ANDA</w:t>
+      </w:r>
+    </w:p>
+    <w:p>
+      <w:pPr>
+        <w:autoSpaceDE w:val="0"/>
+        <w:autoSpaceDN w:val="0"/>
+        <w:adjustRightInd w:val="0"/>
+        <w:spacing w:line="240" w:lineRule="auto"/>
+        <w:rPr>
+          <w:rFonts w:ascii="Times New Roman" w:eastAsiaTheme="minorHAnsi" w:hAnsi="Times New Roman" w:cs="Times New Roman"/>
+          <w:color w:val="auto"/>
+          <w:sz w:val="24"/>
+          <w:szCs w:val="24"/>
+          <w:lang w:eastAsia="en-US"/>
+        </w:rPr>
+      </w:pPr>
+    </w:p>
+    <w:p>
+      <w:pPr>
+        <w:pStyle w:val="Prrafodelista"/>
+        <w:numPr>
+          <w:ilvl w:val="0"/>
+          <w:numId w:val="8"/>
+        </w:numPr>
+        <w:autoSpaceDE w:val="0"/>
+        <w:autoSpaceDN w:val="0"/>
+        <w:adjustRightInd w:val="0"/>
+        <w:spacing w:line="240" w:lineRule="auto"/>
+        <w:rPr>
+          <w:rFonts w:ascii="Times New Roman" w:eastAsiaTheme="minorHAnsi" w:hAnsi="Times New Roman" w:cs="Times New Roman"/>
+          <w:color w:val="auto"/>
+          <w:sz w:val="24"/>
+          <w:szCs w:val="24"/>
+          <w:lang w:eastAsia="en-US"/>
+        </w:rPr>
+      </w:pPr>
+      <w:r>
+        <w:rPr>
+          <w:rFonts w:ascii="Times New Roman" w:eastAsiaTheme="minorHAnsi" w:hAnsi="Times New Roman" w:cs="Times New Roman"/>
+          <w:color w:val="auto"/>
+          <w:sz w:val="24"/>
+          <w:szCs w:val="24"/>
+          <w:lang w:eastAsia="en-US"/>
+        </w:rPr>
+        <w:t>EL BOTON LIMPIAR NOANDA</w:t>
+      </w:r>
+    </w:p>
+    <w:p>
+      <w:pPr>
+        <w:pStyle w:val="Prrafodelista"/>
+        <w:numPr>
+          <w:ilvl w:val="0"/>
+          <w:numId w:val="8"/>
+        </w:numPr>
+        <w:autoSpaceDE w:val="0"/>
+        <w:autoSpaceDN w:val="0"/>
+        <w:adjustRightInd w:val="0"/>
+        <w:spacing w:line="240" w:lineRule="auto"/>
+        <w:rPr>
+          <w:rFonts w:ascii="Times New Roman" w:eastAsiaTheme="minorHAnsi" w:hAnsi="Times New Roman" w:cs="Times New Roman"/>
+          <w:color w:val="auto"/>
+          <w:sz w:val="24"/>
+          <w:szCs w:val="24"/>
+          <w:lang w:eastAsia="en-US"/>
+        </w:rPr>
+      </w:pPr>
+      <w:r>
+        <w:rPr>
+          <w:rFonts w:ascii="Times New Roman" w:eastAsiaTheme="minorHAnsi" w:hAnsi="Times New Roman" w:cs="Times New Roman"/>
+          <w:color w:val="auto"/>
+          <w:sz w:val="24"/>
+          <w:szCs w:val="24"/>
+          <w:lang w:eastAsia="en-US"/>
+        </w:rPr>
+        <w:t>LAS BUSQUEDAS POR OTRO CAMPOQUE NO SEA NOMBRE NO TRAE NADA</w:t>
+      </w:r>
+    </w:p>
+    <w:p>
+      <w:r>
+        <w:t>COSAS IMPOR</w:t>
+      </w:r>
+    </w:p>
+    <w:p>
+      <w:pPr>
+        <w:pStyle w:val="Prrafodelista"/>
+        <w:numPr>
+          <w:ilvl w:val="0"/>
+          <w:numId w:val="8"/>
+        </w:numPr>
+        <w:autoSpaceDE w:val="0"/>
+        <w:autoSpaceDN w:val="0"/>
+        <w:adjustRightInd w:val="0"/>
+        <w:spacing w:line="240" w:lineRule="auto"/>
+        <w:rPr>
+          <w:rFonts w:ascii="Times New Roman" w:eastAsiaTheme="minorHAnsi" w:hAnsi="Times New Roman" w:cs="Times New Roman"/>
+          <w:color w:val="auto"/>
+          <w:sz w:val="24"/>
+          <w:szCs w:val="24"/>
+          <w:lang w:eastAsia="en-US"/>
+        </w:rPr>
+      </w:pPr>
+      <w:r>
+        <w:rPr>
+          <w:rFonts w:ascii="Times New Roman" w:eastAsiaTheme="minorHAnsi" w:hAnsi="Times New Roman" w:cs="Times New Roman"/>
+          <w:color w:val="auto"/>
+          <w:sz w:val="24"/>
+          <w:szCs w:val="24"/>
+          <w:lang w:eastAsia="en-US"/>
+        </w:rPr>
+        <w:t>Un cliente</w:t>
+      </w:r>
+      <w:r>
+        <w:rPr>
+          <w:rFonts w:ascii="Times New Roman" w:eastAsiaTheme="minorHAnsi" w:hAnsi="Times New Roman" w:cs="Times New Roman"/>
+          <w:color w:val="auto"/>
+          <w:sz w:val="24"/>
+          <w:szCs w:val="24"/>
+          <w:lang w:eastAsia="en-US"/>
+        </w:rPr>
+        <w:t xml:space="preserve"> </w:t>
+      </w:r>
+      <w:r>
+        <w:rPr>
+          <w:rFonts w:ascii="Times New Roman" w:eastAsiaTheme="minorHAnsi" w:hAnsi="Times New Roman" w:cs="Times New Roman"/>
+          <w:color w:val="auto"/>
+          <w:sz w:val="24"/>
+          <w:szCs w:val="24"/>
+          <w:lang w:eastAsia="en-US"/>
+        </w:rPr>
+        <w:t xml:space="preserve">inhabilitado no podrá efectuar pago de servicios. </w:t>
+      </w:r>
+      <w:r>
+        <w:rPr>
+          <w:rFonts w:ascii="Times New Roman" w:eastAsiaTheme="minorHAnsi" w:hAnsi="Times New Roman" w:cs="Times New Roman"/>
+          <w:color w:val="auto"/>
+          <w:sz w:val="24"/>
+          <w:szCs w:val="24"/>
+          <w:lang w:eastAsia="en-US"/>
+        </w:rPr>
+        <w:t xml:space="preserve"> </w:t>
+      </w:r>
+    </w:p>
+    <w:p>
+      <w:pPr>
+        <w:pStyle w:val="Prrafodelista"/>
+        <w:numPr>
+          <w:ilvl w:val="0"/>
+          <w:numId w:val="8"/>
+        </w:numPr>
+        <w:autoSpaceDE w:val="0"/>
+        <w:autoSpaceDN w:val="0"/>
+        <w:adjustRightInd w:val="0"/>
+        <w:spacing w:line="240" w:lineRule="auto"/>
+        <w:rPr>
+          <w:rFonts w:ascii="Times New Roman" w:eastAsiaTheme="minorHAnsi" w:hAnsi="Times New Roman" w:cs="Times New Roman"/>
+          <w:color w:val="auto"/>
+          <w:sz w:val="24"/>
+          <w:szCs w:val="24"/>
+          <w:lang w:eastAsia="en-US"/>
+        </w:rPr>
+      </w:pPr>
+      <w:r>
+        <w:rPr>
+          <w:rFonts w:ascii="Times New Roman" w:eastAsiaTheme="minorHAnsi" w:hAnsi="Times New Roman" w:cs="Times New Roman"/>
+          <w:color w:val="auto"/>
+          <w:sz w:val="24"/>
+          <w:szCs w:val="24"/>
+          <w:lang w:eastAsia="en-US"/>
+        </w:rPr>
+        <w:t>Se debe poder volver a habilitar el</w:t>
+      </w:r>
+      <w:r>
+        <w:rPr>
+          <w:rFonts w:ascii="Times New Roman" w:eastAsiaTheme="minorHAnsi" w:hAnsi="Times New Roman" w:cs="Times New Roman"/>
+          <w:color w:val="auto"/>
+          <w:sz w:val="24"/>
+          <w:szCs w:val="24"/>
+          <w:lang w:eastAsia="en-US"/>
+        </w:rPr>
+        <w:t xml:space="preserve"> </w:t>
+      </w:r>
+      <w:r>
+        <w:rPr>
+          <w:rFonts w:ascii="Times New Roman" w:eastAsiaTheme="minorHAnsi" w:hAnsi="Times New Roman" w:cs="Times New Roman"/>
+          <w:color w:val="auto"/>
+          <w:sz w:val="24"/>
+          <w:szCs w:val="24"/>
+          <w:lang w:eastAsia="en-US"/>
+        </w:rPr>
+        <w:t>cliente deshabilitado desde la sección de modificación.</w:t>
+      </w:r>
+    </w:p>
+    <w:p>
+      <w:pPr>
+        <w:rPr>
+          <w:rFonts w:ascii="Times New Roman" w:eastAsiaTheme="minorHAnsi" w:hAnsi="Times New Roman" w:cs="Times New Roman"/>
+          <w:color w:val="auto"/>
+          <w:sz w:val="24"/>
+          <w:szCs w:val="24"/>
+          <w:lang w:eastAsia="en-US"/>
+        </w:rPr>
+      </w:pPr>
+    </w:p>
+    <w:p>
+      <w:pPr>
+        <w:rPr>
+          <w:rFonts w:ascii="Times New Roman" w:eastAsiaTheme="minorHAnsi" w:hAnsi="Times New Roman" w:cs="Times New Roman"/>
+          <w:color w:val="auto"/>
+          <w:sz w:val="36"/>
+          <w:szCs w:val="24"/>
+          <w:lang w:eastAsia="en-US"/>
+        </w:rPr>
+      </w:pPr>
+    </w:p>
+    <w:p>
+      <w:pPr>
+        <w:pStyle w:val="Ttulo3"/>
+        <w:rPr>
+          <w:rFonts w:eastAsiaTheme="minorHAnsi"/>
+          <w:lang w:eastAsia="en-US"/>
+        </w:rPr>
+      </w:pPr>
+      <w:r>
+        <w:rPr>
+          <w:rFonts w:eastAsiaTheme="minorHAnsi"/>
+          <w:lang w:eastAsia="en-US"/>
+        </w:rPr>
+        <w:t>ABM EMPRESA</w:t>
+      </w:r>
+    </w:p>
+    <w:p>
+      <w:pPr>
+        <w:rPr>
+          <w:rFonts w:ascii="Times New Roman" w:eastAsiaTheme="minorHAnsi" w:hAnsi="Times New Roman" w:cs="Times New Roman"/>
+          <w:color w:val="auto"/>
+          <w:sz w:val="24"/>
+          <w:szCs w:val="24"/>
+          <w:lang w:eastAsia="en-US"/>
+        </w:rPr>
+      </w:pPr>
+    </w:p>
+    <w:p>
+      <w:pPr>
+        <w:pStyle w:val="Prrafodelista"/>
+        <w:numPr>
+          <w:ilvl w:val="0"/>
+          <w:numId w:val="9"/>
+        </w:numPr>
+        <w:autoSpaceDE w:val="0"/>
+        <w:autoSpaceDN w:val="0"/>
+        <w:adjustRightInd w:val="0"/>
+        <w:spacing w:line="240" w:lineRule="auto"/>
+        <w:rPr>
+          <w:rFonts w:ascii="Times New Roman" w:eastAsiaTheme="minorHAnsi" w:hAnsi="Times New Roman" w:cs="Times New Roman"/>
+          <w:color w:val="auto"/>
+          <w:sz w:val="24"/>
+          <w:szCs w:val="24"/>
+          <w:lang w:eastAsia="en-US"/>
+        </w:rPr>
+      </w:pPr>
+      <w:r>
+        <w:rPr>
+          <w:rFonts w:ascii="Times New Roman" w:eastAsiaTheme="minorHAnsi" w:hAnsi="Times New Roman" w:cs="Times New Roman"/>
+          <w:color w:val="auto"/>
+          <w:sz w:val="24"/>
+          <w:szCs w:val="24"/>
+          <w:lang w:eastAsia="en-US"/>
+        </w:rPr>
+        <w:t>Todos los datos mencionados anteriormente son obligatorios.</w:t>
+      </w:r>
+    </w:p>
+    <w:p>
+      <w:pPr>
+        <w:autoSpaceDE w:val="0"/>
+        <w:autoSpaceDN w:val="0"/>
+        <w:adjustRightInd w:val="0"/>
+        <w:spacing w:line="240" w:lineRule="auto"/>
+        <w:rPr>
+          <w:rFonts w:ascii="Times New Roman" w:eastAsiaTheme="minorHAnsi" w:hAnsi="Times New Roman" w:cs="Times New Roman"/>
+          <w:color w:val="auto"/>
+          <w:sz w:val="24"/>
+          <w:szCs w:val="24"/>
+          <w:lang w:eastAsia="en-US"/>
+        </w:rPr>
+      </w:pPr>
+      <w:r>
+        <w:rPr>
+          <w:rFonts w:ascii="Times New Roman" w:eastAsiaTheme="minorHAnsi" w:hAnsi="Times New Roman" w:cs="Times New Roman"/>
+          <w:color w:val="auto"/>
+          <w:sz w:val="24"/>
+          <w:szCs w:val="24"/>
+          <w:lang w:eastAsia="en-US"/>
+        </w:rPr>
+        <w:tab/>
+      </w:r>
+    </w:p>
+    <w:p>
+      <w:pPr>
+        <w:pStyle w:val="Prrafodelista"/>
+        <w:numPr>
+          <w:ilvl w:val="0"/>
+          <w:numId w:val="9"/>
+        </w:numPr>
+        <w:rPr>
+          <w:rFonts w:ascii="Times New Roman" w:eastAsiaTheme="minorHAnsi" w:hAnsi="Times New Roman" w:cs="Times New Roman"/>
+          <w:color w:val="auto"/>
+          <w:sz w:val="24"/>
+          <w:szCs w:val="24"/>
+          <w:lang w:eastAsia="en-US"/>
+        </w:rPr>
+      </w:pPr>
+      <w:r>
+        <w:rPr>
+          <w:rFonts w:ascii="Times New Roman" w:eastAsiaTheme="minorHAnsi" w:hAnsi="Times New Roman" w:cs="Times New Roman"/>
+          <w:color w:val="auto"/>
+          <w:sz w:val="24"/>
+          <w:szCs w:val="24"/>
+          <w:lang w:eastAsia="en-US"/>
+        </w:rPr>
+        <w:t xml:space="preserve">No pueden existir en el sistema más de una empresa con el mismo </w:t>
+      </w:r>
+      <w:proofErr w:type="spellStart"/>
+      <w:r>
+        <w:rPr>
+          <w:rFonts w:ascii="Times New Roman" w:eastAsiaTheme="minorHAnsi" w:hAnsi="Times New Roman" w:cs="Times New Roman"/>
+          <w:color w:val="auto"/>
+          <w:sz w:val="24"/>
+          <w:szCs w:val="24"/>
+          <w:lang w:eastAsia="en-US"/>
+        </w:rPr>
+        <w:t>cuit</w:t>
+      </w:r>
+      <w:proofErr w:type="spellEnd"/>
+      <w:r>
+        <w:rPr>
+          <w:rFonts w:ascii="Times New Roman" w:eastAsiaTheme="minorHAnsi" w:hAnsi="Times New Roman" w:cs="Times New Roman"/>
+          <w:color w:val="auto"/>
+          <w:sz w:val="24"/>
+          <w:szCs w:val="24"/>
+          <w:lang w:eastAsia="en-US"/>
+        </w:rPr>
+        <w:t xml:space="preserve">. </w:t>
+      </w:r>
+      <w:r>
+        <w:rPr>
+          <w:rFonts w:ascii="Times New Roman" w:eastAsiaTheme="minorHAnsi" w:hAnsi="Times New Roman" w:cs="Times New Roman"/>
+          <w:color w:val="auto"/>
+          <w:sz w:val="24"/>
+          <w:szCs w:val="24"/>
+          <w:lang w:eastAsia="en-US"/>
+        </w:rPr>
+        <w:t>OK PERO NO PARECE SIEMPRE EL MISMO CARTEL DE QUE AGREGO LA EMPRESA</w:t>
+      </w:r>
+    </w:p>
+    <w:p>
+      <w:pPr>
+        <w:rPr>
+          <w:rFonts w:ascii="Times New Roman" w:eastAsiaTheme="minorHAnsi" w:hAnsi="Times New Roman" w:cs="Times New Roman"/>
+          <w:color w:val="auto"/>
+          <w:sz w:val="24"/>
+          <w:szCs w:val="24"/>
+          <w:lang w:eastAsia="en-US"/>
+        </w:rPr>
+      </w:pPr>
+    </w:p>
+    <w:p>
+      <w:pPr>
+        <w:pStyle w:val="Prrafodelista"/>
+        <w:numPr>
+          <w:ilvl w:val="0"/>
+          <w:numId w:val="9"/>
+        </w:numPr>
+        <w:autoSpaceDE w:val="0"/>
+        <w:autoSpaceDN w:val="0"/>
+        <w:adjustRightInd w:val="0"/>
+        <w:spacing w:line="240" w:lineRule="auto"/>
+        <w:rPr>
+          <w:rFonts w:ascii="Times New Roman" w:eastAsiaTheme="minorHAnsi" w:hAnsi="Times New Roman" w:cs="Times New Roman"/>
+          <w:color w:val="auto"/>
+          <w:sz w:val="24"/>
+          <w:szCs w:val="24"/>
+          <w:lang w:eastAsia="en-US"/>
+        </w:rPr>
+      </w:pPr>
+      <w:r>
+        <w:rPr>
+          <w:rFonts w:ascii="Times New Roman" w:eastAsiaTheme="minorHAnsi" w:hAnsi="Times New Roman" w:cs="Times New Roman"/>
+          <w:color w:val="auto"/>
+          <w:sz w:val="24"/>
+          <w:szCs w:val="24"/>
+          <w:lang w:eastAsia="en-US"/>
+        </w:rPr>
+        <w:t>Se debe poder volver a habilitar dicha</w:t>
+      </w:r>
+      <w:r>
+        <w:rPr>
+          <w:rFonts w:ascii="Times New Roman" w:eastAsiaTheme="minorHAnsi" w:hAnsi="Times New Roman" w:cs="Times New Roman"/>
+          <w:color w:val="auto"/>
+          <w:sz w:val="24"/>
+          <w:szCs w:val="24"/>
+          <w:lang w:eastAsia="en-US"/>
+        </w:rPr>
+        <w:t xml:space="preserve"> </w:t>
+      </w:r>
+      <w:r>
+        <w:rPr>
+          <w:rFonts w:ascii="Times New Roman" w:eastAsiaTheme="minorHAnsi" w:hAnsi="Times New Roman" w:cs="Times New Roman"/>
+          <w:color w:val="auto"/>
+          <w:sz w:val="24"/>
+          <w:szCs w:val="24"/>
+          <w:lang w:eastAsia="en-US"/>
+        </w:rPr>
+        <w:t>empresa inhabilitada desde la sección de modificació</w:t>
+      </w:r>
+      <w:r>
+        <w:rPr>
+          <w:rFonts w:ascii="Times New Roman" w:eastAsiaTheme="minorHAnsi" w:hAnsi="Times New Roman" w:cs="Times New Roman"/>
+          <w:color w:val="auto"/>
+          <w:sz w:val="24"/>
+          <w:szCs w:val="24"/>
+          <w:lang w:eastAsia="en-US"/>
+        </w:rPr>
+        <w:t>n</w:t>
+      </w:r>
+    </w:p>
+    <w:p>
+      <w:pPr>
+        <w:pStyle w:val="Prrafodelista"/>
+        <w:numPr>
+          <w:ilvl w:val="0"/>
+          <w:numId w:val="9"/>
+        </w:numPr>
+        <w:autoSpaceDE w:val="0"/>
+        <w:autoSpaceDN w:val="0"/>
+        <w:adjustRightInd w:val="0"/>
+        <w:spacing w:line="240" w:lineRule="auto"/>
+        <w:rPr>
+          <w:rFonts w:ascii="Times New Roman" w:eastAsiaTheme="minorHAnsi" w:hAnsi="Times New Roman" w:cs="Times New Roman"/>
+          <w:color w:val="auto"/>
+          <w:sz w:val="24"/>
+          <w:szCs w:val="24"/>
+          <w:lang w:eastAsia="en-US"/>
+        </w:rPr>
+      </w:pPr>
+      <w:r>
+        <w:rPr>
+          <w:rFonts w:ascii="Times New Roman" w:eastAsiaTheme="minorHAnsi" w:hAnsi="Times New Roman" w:cs="Times New Roman"/>
+          <w:color w:val="auto"/>
+          <w:sz w:val="24"/>
+          <w:szCs w:val="24"/>
+          <w:lang w:eastAsia="en-US"/>
+        </w:rPr>
+        <w:t>si la empresa se encuentra</w:t>
+      </w:r>
+      <w:r>
+        <w:rPr>
+          <w:rFonts w:ascii="Times New Roman" w:eastAsiaTheme="minorHAnsi" w:hAnsi="Times New Roman" w:cs="Times New Roman"/>
+          <w:color w:val="auto"/>
+          <w:sz w:val="24"/>
+          <w:szCs w:val="24"/>
+          <w:lang w:eastAsia="en-US"/>
+        </w:rPr>
+        <w:t xml:space="preserve"> </w:t>
+      </w:r>
+      <w:r>
+        <w:rPr>
+          <w:rFonts w:ascii="Times New Roman" w:eastAsiaTheme="minorHAnsi" w:hAnsi="Times New Roman" w:cs="Times New Roman"/>
+          <w:color w:val="auto"/>
+          <w:sz w:val="24"/>
+          <w:szCs w:val="24"/>
+          <w:lang w:eastAsia="en-US"/>
+        </w:rPr>
+        <w:t>inactiva no se podrán registrar cobr</w:t>
+      </w:r>
+      <w:r>
+        <w:rPr>
+          <w:rFonts w:ascii="Times New Roman" w:eastAsiaTheme="minorHAnsi" w:hAnsi="Times New Roman" w:cs="Times New Roman"/>
+          <w:color w:val="auto"/>
+          <w:sz w:val="24"/>
+          <w:szCs w:val="24"/>
+          <w:lang w:eastAsia="en-US"/>
+        </w:rPr>
+        <w:t xml:space="preserve">os de facturas a su nombre. </w:t>
+      </w:r>
+    </w:p>
+    <w:p>
+      <w:pPr>
+        <w:rPr>
+          <w:rFonts w:ascii="Times New Roman" w:eastAsiaTheme="minorHAnsi" w:hAnsi="Times New Roman" w:cs="Times New Roman"/>
+          <w:color w:val="auto"/>
+          <w:sz w:val="24"/>
+          <w:szCs w:val="24"/>
+          <w:lang w:eastAsia="en-US"/>
+        </w:rPr>
+      </w:pPr>
+    </w:p>
+    <w:p>
+      <w:pPr>
+        <w:pStyle w:val="Prrafodelista"/>
+        <w:numPr>
+          <w:ilvl w:val="0"/>
+          <w:numId w:val="9"/>
+        </w:numPr>
+        <w:autoSpaceDE w:val="0"/>
+        <w:autoSpaceDN w:val="0"/>
+        <w:adjustRightInd w:val="0"/>
+        <w:spacing w:line="240" w:lineRule="auto"/>
+        <w:rPr>
+          <w:rFonts w:ascii="Times New Roman" w:eastAsiaTheme="minorHAnsi" w:hAnsi="Times New Roman" w:cs="Times New Roman"/>
+          <w:color w:val="auto"/>
+          <w:sz w:val="24"/>
+          <w:szCs w:val="24"/>
+          <w:lang w:eastAsia="en-US"/>
+        </w:rPr>
+      </w:pPr>
+      <w:r>
+        <w:rPr>
+          <w:rFonts w:ascii="Times New Roman" w:eastAsiaTheme="minorHAnsi" w:hAnsi="Times New Roman" w:cs="Times New Roman"/>
+          <w:color w:val="auto"/>
+          <w:sz w:val="24"/>
+          <w:szCs w:val="24"/>
+          <w:lang w:eastAsia="en-US"/>
+        </w:rPr>
+        <w:t xml:space="preserve">NO </w:t>
+      </w:r>
+      <w:r>
+        <w:rPr>
+          <w:rFonts w:ascii="Times New Roman" w:eastAsiaTheme="minorHAnsi" w:hAnsi="Times New Roman" w:cs="Times New Roman"/>
+          <w:color w:val="auto"/>
+          <w:sz w:val="24"/>
+          <w:szCs w:val="24"/>
+          <w:lang w:eastAsia="en-US"/>
+        </w:rPr>
+        <w:t xml:space="preserve">permitido realizar rendiciones a empresas que se encuentren inactivas, </w:t>
+      </w:r>
+    </w:p>
+    <w:p>
+      <w:pPr>
+        <w:pStyle w:val="Prrafodelista"/>
+        <w:numPr>
+          <w:ilvl w:val="0"/>
+          <w:numId w:val="9"/>
+        </w:numPr>
+        <w:autoSpaceDE w:val="0"/>
+        <w:autoSpaceDN w:val="0"/>
+        <w:adjustRightInd w:val="0"/>
+        <w:spacing w:line="240" w:lineRule="auto"/>
+        <w:rPr>
+          <w:rFonts w:ascii="Times New Roman" w:eastAsiaTheme="minorHAnsi" w:hAnsi="Times New Roman" w:cs="Times New Roman"/>
+          <w:color w:val="auto"/>
+          <w:sz w:val="24"/>
+          <w:szCs w:val="24"/>
+          <w:lang w:eastAsia="en-US"/>
+        </w:rPr>
+      </w:pPr>
+      <w:r>
+        <w:rPr>
+          <w:rFonts w:ascii="Times New Roman" w:eastAsiaTheme="minorHAnsi" w:hAnsi="Times New Roman" w:cs="Times New Roman"/>
+          <w:color w:val="auto"/>
+          <w:sz w:val="24"/>
+          <w:szCs w:val="24"/>
+          <w:lang w:eastAsia="en-US"/>
+        </w:rPr>
+        <w:t>controlar al momento de cambiar el estado de una empresa si hay facturas pendientes de</w:t>
+      </w:r>
+      <w:r>
+        <w:rPr>
+          <w:rFonts w:ascii="Times New Roman" w:eastAsiaTheme="minorHAnsi" w:hAnsi="Times New Roman" w:cs="Times New Roman"/>
+          <w:color w:val="auto"/>
+          <w:sz w:val="24"/>
+          <w:szCs w:val="24"/>
+          <w:lang w:eastAsia="en-US"/>
+        </w:rPr>
+        <w:t xml:space="preserve"> </w:t>
+      </w:r>
+      <w:r>
+        <w:rPr>
+          <w:rFonts w:ascii="Times New Roman" w:eastAsiaTheme="minorHAnsi" w:hAnsi="Times New Roman" w:cs="Times New Roman"/>
+          <w:color w:val="auto"/>
+          <w:sz w:val="24"/>
+          <w:szCs w:val="24"/>
+          <w:lang w:eastAsia="en-US"/>
+        </w:rPr>
+        <w:t xml:space="preserve">rendición. </w:t>
+      </w:r>
+    </w:p>
+    <w:p/>
+    <w:p/>
+    <w:p>
+      <w:pPr>
+        <w:pStyle w:val="Prrafodelista"/>
+        <w:numPr>
+          <w:ilvl w:val="0"/>
+          <w:numId w:val="9"/>
+        </w:numPr>
+      </w:pPr>
+      <w:r>
+        <w:t>Falta dar de baja y modificar</w:t>
+      </w:r>
+    </w:p>
+    <w:p>
+      <w:pPr>
+        <w:pStyle w:val="Ttulo3"/>
+      </w:pPr>
+      <w:r>
+        <w:t>ABM SUCURSAL</w:t>
+      </w:r>
+    </w:p>
+    <w:p/>
+    <w:p>
+      <w:pPr>
+        <w:pStyle w:val="Prrafodelista"/>
+        <w:numPr>
+          <w:ilvl w:val="0"/>
+          <w:numId w:val="10"/>
+        </w:numPr>
+        <w:autoSpaceDE w:val="0"/>
+        <w:autoSpaceDN w:val="0"/>
+        <w:adjustRightInd w:val="0"/>
+        <w:spacing w:line="240" w:lineRule="auto"/>
+        <w:rPr>
+          <w:rFonts w:ascii="Times New Roman" w:eastAsiaTheme="minorHAnsi" w:hAnsi="Times New Roman" w:cs="Times New Roman"/>
+          <w:color w:val="auto"/>
+          <w:sz w:val="24"/>
+          <w:szCs w:val="24"/>
+          <w:lang w:eastAsia="en-US"/>
+        </w:rPr>
+      </w:pPr>
+      <w:r>
+        <w:rPr>
+          <w:rFonts w:ascii="Times New Roman" w:eastAsiaTheme="minorHAnsi" w:hAnsi="Times New Roman" w:cs="Times New Roman"/>
+          <w:color w:val="auto"/>
+          <w:sz w:val="24"/>
+          <w:szCs w:val="24"/>
+          <w:lang w:eastAsia="en-US"/>
+        </w:rPr>
+        <w:t>Todos los datos mencionados anteriormente son obligatorios. SI NO COMPLETO TODO LOS CAMPOS SE ROMPE</w:t>
+      </w:r>
+    </w:p>
+    <w:p>
+      <w:pPr>
+        <w:autoSpaceDE w:val="0"/>
+        <w:autoSpaceDN w:val="0"/>
+        <w:adjustRightInd w:val="0"/>
+        <w:spacing w:line="240" w:lineRule="auto"/>
+        <w:rPr>
+          <w:rFonts w:ascii="Times New Roman" w:eastAsiaTheme="minorHAnsi" w:hAnsi="Times New Roman" w:cs="Times New Roman"/>
+          <w:color w:val="auto"/>
+          <w:sz w:val="24"/>
+          <w:szCs w:val="24"/>
+          <w:lang w:eastAsia="en-US"/>
+        </w:rPr>
+      </w:pPr>
+    </w:p>
+    <w:p>
+      <w:pPr>
+        <w:pStyle w:val="Prrafodelista"/>
+        <w:numPr>
+          <w:ilvl w:val="0"/>
+          <w:numId w:val="10"/>
+        </w:numPr>
+        <w:autoSpaceDE w:val="0"/>
+        <w:autoSpaceDN w:val="0"/>
+        <w:adjustRightInd w:val="0"/>
+        <w:spacing w:line="240" w:lineRule="auto"/>
+      </w:pPr>
+      <w:r>
+        <w:rPr>
+          <w:rFonts w:ascii="Times New Roman" w:eastAsiaTheme="minorHAnsi" w:hAnsi="Times New Roman" w:cs="Times New Roman"/>
+          <w:color w:val="auto"/>
+          <w:sz w:val="24"/>
+          <w:szCs w:val="24"/>
+          <w:lang w:eastAsia="en-US"/>
+        </w:rPr>
+        <w:t>Bajo ninguna circunstancia puede haber más de una sucursal por código postal existente. ANDA PERO TENDRIA QUE DECIR QUE NO SE AGREGA</w:t>
+      </w:r>
+    </w:p>
+    <w:p/>
+    <w:p>
+      <w:pPr>
+        <w:pStyle w:val="Prrafodelista"/>
+        <w:numPr>
+          <w:ilvl w:val="0"/>
+          <w:numId w:val="10"/>
+        </w:numPr>
+      </w:pPr>
+      <w:r>
+        <w:t>Búsqueda y limpiar no anda</w:t>
+      </w:r>
+    </w:p>
+    <w:p>
+      <w:pPr>
+        <w:pStyle w:val="Prrafodelista"/>
+        <w:numPr>
+          <w:ilvl w:val="0"/>
+          <w:numId w:val="10"/>
+        </w:numPr>
+      </w:pPr>
+      <w:r>
+        <w:t>No puedo modificar</w:t>
+      </w:r>
+    </w:p>
+    <w:p/>
+    <w:p>
+      <w:pPr>
+        <w:pStyle w:val="Ttulo3"/>
+      </w:pPr>
+      <w:r>
+        <w:t>ABM FACTURA</w:t>
+      </w:r>
+    </w:p>
+    <w:p/>
+    <w:p>
+      <w:pPr>
+        <w:pStyle w:val="Prrafodelista"/>
+        <w:numPr>
+          <w:ilvl w:val="0"/>
+          <w:numId w:val="11"/>
+        </w:numPr>
+        <w:autoSpaceDE w:val="0"/>
+        <w:autoSpaceDN w:val="0"/>
+        <w:adjustRightInd w:val="0"/>
+        <w:spacing w:line="240" w:lineRule="auto"/>
+        <w:rPr>
+          <w:rFonts w:ascii="Times New Roman" w:eastAsiaTheme="minorHAnsi" w:hAnsi="Times New Roman" w:cs="Times New Roman"/>
+          <w:color w:val="auto"/>
+          <w:sz w:val="24"/>
+          <w:szCs w:val="24"/>
+          <w:lang w:eastAsia="en-US"/>
+        </w:rPr>
+      </w:pPr>
+      <w:proofErr w:type="gramStart"/>
+      <w:r>
+        <w:rPr>
+          <w:rFonts w:ascii="Times New Roman" w:eastAsiaTheme="minorHAnsi" w:hAnsi="Times New Roman" w:cs="Times New Roman"/>
+          <w:color w:val="auto"/>
+          <w:sz w:val="24"/>
+          <w:szCs w:val="24"/>
+          <w:lang w:eastAsia="en-US"/>
+        </w:rPr>
+        <w:t>Todo</w:t>
+      </w:r>
+      <w:proofErr w:type="gramEnd"/>
+      <w:r>
+        <w:rPr>
+          <w:rFonts w:ascii="Times New Roman" w:eastAsiaTheme="minorHAnsi" w:hAnsi="Times New Roman" w:cs="Times New Roman"/>
+          <w:color w:val="auto"/>
+          <w:sz w:val="24"/>
+          <w:szCs w:val="24"/>
+          <w:lang w:eastAsia="en-US"/>
+        </w:rPr>
+        <w:t xml:space="preserve"> los datos mencionados anteriormente son obligatorios. </w:t>
+      </w:r>
+    </w:p>
+    <w:p>
+      <w:pPr>
+        <w:autoSpaceDE w:val="0"/>
+        <w:autoSpaceDN w:val="0"/>
+        <w:adjustRightInd w:val="0"/>
+        <w:spacing w:line="240" w:lineRule="auto"/>
+        <w:rPr>
+          <w:rFonts w:ascii="Times New Roman" w:eastAsiaTheme="minorHAnsi" w:hAnsi="Times New Roman" w:cs="Times New Roman"/>
+          <w:color w:val="auto"/>
+          <w:sz w:val="24"/>
+          <w:szCs w:val="24"/>
+          <w:lang w:eastAsia="en-US"/>
+        </w:rPr>
+      </w:pPr>
+    </w:p>
+    <w:p>
+      <w:pPr>
+        <w:pStyle w:val="Prrafodelista"/>
+        <w:numPr>
+          <w:ilvl w:val="0"/>
+          <w:numId w:val="11"/>
+        </w:numPr>
+        <w:autoSpaceDE w:val="0"/>
+        <w:autoSpaceDN w:val="0"/>
+        <w:adjustRightInd w:val="0"/>
+        <w:spacing w:line="240" w:lineRule="auto"/>
+      </w:pPr>
+      <w:r>
+        <w:rPr>
+          <w:rFonts w:ascii="Times New Roman" w:eastAsiaTheme="minorHAnsi" w:hAnsi="Times New Roman" w:cs="Times New Roman"/>
+          <w:color w:val="auto"/>
+          <w:sz w:val="24"/>
+          <w:szCs w:val="24"/>
+          <w:lang w:eastAsia="en-US"/>
+        </w:rPr>
+        <w:lastRenderedPageBreak/>
+        <w:t>Las facturas no se podrán dar de baja ni modificarlas si estas fueron pagadas, y/o rendidas.</w:t>
+      </w:r>
+    </w:p>
+    <w:p/>
+    <w:p>
+      <w:pPr>
+        <w:pStyle w:val="Ttulo3"/>
+      </w:pPr>
+      <w:r>
+        <w:t xml:space="preserve">REGISTRO DE PAGO </w:t>
+      </w:r>
+    </w:p>
+    <w:p>
+      <w:pPr>
+        <w:pStyle w:val="Prrafodelista"/>
+        <w:numPr>
+          <w:ilvl w:val="0"/>
+          <w:numId w:val="12"/>
+        </w:numPr>
+        <w:rPr>
+          <w:rFonts w:ascii="Times New Roman" w:eastAsiaTheme="minorHAnsi" w:hAnsi="Times New Roman" w:cs="Times New Roman"/>
+          <w:color w:val="auto"/>
+          <w:sz w:val="24"/>
+          <w:szCs w:val="24"/>
+          <w:lang w:eastAsia="en-US"/>
+        </w:rPr>
+      </w:pPr>
+      <w:r>
+        <w:rPr>
+          <w:rFonts w:ascii="Times New Roman" w:eastAsiaTheme="minorHAnsi" w:hAnsi="Times New Roman" w:cs="Times New Roman"/>
+          <w:color w:val="auto"/>
+          <w:sz w:val="24"/>
+          <w:szCs w:val="24"/>
+          <w:lang w:eastAsia="en-US"/>
+        </w:rPr>
+        <w:t>Todos los datos mencionados anteriormente son obligatorios.</w:t>
+      </w:r>
+    </w:p>
+    <w:p>
+      <w:pPr>
+        <w:rPr>
+          <w:rFonts w:ascii="Times New Roman" w:eastAsiaTheme="minorHAnsi" w:hAnsi="Times New Roman" w:cs="Times New Roman"/>
+          <w:color w:val="auto"/>
+          <w:sz w:val="24"/>
+          <w:szCs w:val="24"/>
+          <w:lang w:eastAsia="en-US"/>
+        </w:rPr>
+      </w:pPr>
+    </w:p>
+    <w:p>
+      <w:pPr>
+        <w:pStyle w:val="Prrafodelista"/>
+        <w:numPr>
+          <w:ilvl w:val="0"/>
+          <w:numId w:val="12"/>
+        </w:numPr>
+        <w:autoSpaceDE w:val="0"/>
+        <w:autoSpaceDN w:val="0"/>
+        <w:adjustRightInd w:val="0"/>
+        <w:spacing w:line="240" w:lineRule="auto"/>
+        <w:rPr>
+          <w:rFonts w:ascii="Times New Roman" w:eastAsiaTheme="minorHAnsi" w:hAnsi="Times New Roman" w:cs="Times New Roman"/>
+          <w:color w:val="auto"/>
+          <w:sz w:val="24"/>
+          <w:szCs w:val="24"/>
+          <w:lang w:eastAsia="en-US"/>
+        </w:rPr>
+      </w:pPr>
+      <w:r>
+        <w:rPr>
+          <w:rFonts w:ascii="Times New Roman" w:eastAsiaTheme="minorHAnsi" w:hAnsi="Times New Roman" w:cs="Times New Roman"/>
+          <w:color w:val="auto"/>
+          <w:sz w:val="24"/>
+          <w:szCs w:val="24"/>
+          <w:lang w:eastAsia="en-US"/>
+        </w:rPr>
+        <w:t>Se debe</w:t>
+      </w:r>
+      <w:r>
+        <w:rPr>
+          <w:rFonts w:ascii="Times New Roman" w:eastAsiaTheme="minorHAnsi" w:hAnsi="Times New Roman" w:cs="Times New Roman"/>
+          <w:color w:val="auto"/>
+          <w:sz w:val="24"/>
+          <w:szCs w:val="24"/>
+          <w:lang w:eastAsia="en-US"/>
+        </w:rPr>
+        <w:t xml:space="preserve"> </w:t>
+      </w:r>
+      <w:r>
+        <w:rPr>
+          <w:rFonts w:ascii="Times New Roman" w:eastAsiaTheme="minorHAnsi" w:hAnsi="Times New Roman" w:cs="Times New Roman"/>
+          <w:color w:val="auto"/>
+          <w:sz w:val="24"/>
+          <w:szCs w:val="24"/>
+          <w:lang w:eastAsia="en-US"/>
+        </w:rPr>
+        <w:t>controlar que la fecha de vencimiento a ingresar sea menor o igual a la fecha del</w:t>
+      </w:r>
+      <w:r>
+        <w:rPr>
+          <w:rFonts w:ascii="Times New Roman" w:eastAsiaTheme="minorHAnsi" w:hAnsi="Times New Roman" w:cs="Times New Roman"/>
+          <w:color w:val="auto"/>
+          <w:sz w:val="24"/>
+          <w:szCs w:val="24"/>
+          <w:lang w:eastAsia="en-US"/>
+        </w:rPr>
+        <w:t xml:space="preserve"> </w:t>
+      </w:r>
+      <w:r>
+        <w:rPr>
+          <w:rFonts w:ascii="Times New Roman" w:eastAsiaTheme="minorHAnsi" w:hAnsi="Times New Roman" w:cs="Times New Roman"/>
+          <w:color w:val="auto"/>
+          <w:sz w:val="24"/>
+          <w:szCs w:val="24"/>
+          <w:lang w:eastAsia="en-US"/>
+        </w:rPr>
+        <w:t xml:space="preserve">sistema, </w:t>
+      </w:r>
+    </w:p>
+    <w:p>
+      <w:pPr>
+        <w:pStyle w:val="Prrafodelista"/>
+        <w:numPr>
+          <w:ilvl w:val="0"/>
+          <w:numId w:val="12"/>
+        </w:numPr>
+        <w:autoSpaceDE w:val="0"/>
+        <w:autoSpaceDN w:val="0"/>
+        <w:adjustRightInd w:val="0"/>
+        <w:spacing w:line="240" w:lineRule="auto"/>
+        <w:rPr>
+          <w:rFonts w:ascii="Times New Roman" w:eastAsiaTheme="minorHAnsi" w:hAnsi="Times New Roman" w:cs="Times New Roman"/>
+          <w:color w:val="auto"/>
+          <w:sz w:val="24"/>
+          <w:szCs w:val="24"/>
+          <w:lang w:eastAsia="en-US"/>
+        </w:rPr>
+      </w:pPr>
+      <w:r>
+        <w:rPr>
+          <w:rFonts w:ascii="Times New Roman" w:eastAsiaTheme="minorHAnsi" w:hAnsi="Times New Roman" w:cs="Times New Roman"/>
+          <w:color w:val="auto"/>
+          <w:sz w:val="24"/>
+          <w:szCs w:val="24"/>
+          <w:lang w:eastAsia="en-US"/>
+        </w:rPr>
+        <w:t>del mismo modo no puede haber facturas con importe menor o igual a cero.</w:t>
+      </w:r>
+    </w:p>
+    <w:p>
+      <w:pPr>
+        <w:autoSpaceDE w:val="0"/>
+        <w:autoSpaceDN w:val="0"/>
+        <w:adjustRightInd w:val="0"/>
+        <w:spacing w:line="240" w:lineRule="auto"/>
+        <w:rPr>
+          <w:rFonts w:ascii="Times New Roman" w:eastAsiaTheme="minorHAnsi" w:hAnsi="Times New Roman" w:cs="Times New Roman"/>
+          <w:color w:val="auto"/>
+          <w:sz w:val="24"/>
+          <w:szCs w:val="24"/>
+          <w:lang w:eastAsia="en-US"/>
+        </w:rPr>
+      </w:pPr>
+    </w:p>
+    <w:p>
+      <w:pPr>
+        <w:pStyle w:val="Prrafodelista"/>
+        <w:numPr>
+          <w:ilvl w:val="0"/>
+          <w:numId w:val="12"/>
+        </w:numPr>
+        <w:rPr>
+          <w:rFonts w:ascii="Times New Roman" w:eastAsiaTheme="minorHAnsi" w:hAnsi="Times New Roman" w:cs="Times New Roman"/>
+          <w:color w:val="auto"/>
+          <w:sz w:val="24"/>
+          <w:szCs w:val="24"/>
+          <w:lang w:eastAsia="en-US"/>
+        </w:rPr>
+      </w:pPr>
+      <w:r>
+        <w:rPr>
+          <w:rFonts w:ascii="Times New Roman" w:eastAsiaTheme="minorHAnsi" w:hAnsi="Times New Roman" w:cs="Times New Roman"/>
+          <w:color w:val="auto"/>
+          <w:sz w:val="24"/>
+          <w:szCs w:val="24"/>
+          <w:lang w:eastAsia="en-US"/>
+        </w:rPr>
+        <w:t>Otro punto a corroborar es que la empresa a elegir debe estar activa, no se pueden</w:t>
+      </w:r>
+    </w:p>
+    <w:p>
+      <w:pPr>
+        <w:rPr>
+          <w:rFonts w:ascii="Times New Roman" w:eastAsiaTheme="minorHAnsi" w:hAnsi="Times New Roman" w:cs="Times New Roman"/>
+          <w:color w:val="auto"/>
+          <w:sz w:val="24"/>
+          <w:szCs w:val="24"/>
+          <w:lang w:eastAsia="en-US"/>
+        </w:rPr>
+      </w:pPr>
+    </w:p>
+    <w:p>
+      <w:pPr>
+        <w:rPr>
+          <w:rFonts w:ascii="Times New Roman" w:eastAsiaTheme="minorHAnsi" w:hAnsi="Times New Roman" w:cs="Times New Roman"/>
+          <w:color w:val="auto"/>
+          <w:sz w:val="24"/>
+          <w:szCs w:val="24"/>
+          <w:lang w:eastAsia="en-US"/>
+        </w:rPr>
+      </w:pPr>
+    </w:p>
+    <w:p>
+      <w:pPr>
+        <w:pStyle w:val="Ttulo3"/>
+        <w:rPr>
+          <w:rFonts w:eastAsiaTheme="minorHAnsi"/>
+          <w:lang w:eastAsia="en-US"/>
+        </w:rPr>
+      </w:pPr>
+      <w:r>
+        <w:rPr>
+          <w:rFonts w:eastAsiaTheme="minorHAnsi"/>
+          <w:lang w:eastAsia="en-US"/>
+        </w:rPr>
+        <w:t>RENDICION</w:t>
+      </w:r>
+    </w:p>
+    <w:p>
+      <w:pPr>
+        <w:autoSpaceDE w:val="0"/>
+        <w:autoSpaceDN w:val="0"/>
+        <w:adjustRightInd w:val="0"/>
+        <w:spacing w:line="240" w:lineRule="auto"/>
+        <w:rPr>
+          <w:rFonts w:ascii="Times New Roman" w:eastAsiaTheme="minorHAnsi" w:hAnsi="Times New Roman" w:cs="Times New Roman"/>
+          <w:color w:val="auto"/>
+          <w:sz w:val="24"/>
+          <w:szCs w:val="24"/>
+          <w:lang w:eastAsia="en-US"/>
+        </w:rPr>
+      </w:pPr>
+      <w:r>
+        <w:rPr>
+          <w:rFonts w:ascii="Times New Roman" w:eastAsiaTheme="minorHAnsi" w:hAnsi="Times New Roman" w:cs="Times New Roman"/>
+          <w:color w:val="auto"/>
+          <w:sz w:val="24"/>
+          <w:szCs w:val="24"/>
+          <w:lang w:eastAsia="en-US"/>
+        </w:rPr>
+        <w:t>No está permitido rendir 2 veces una misma factura</w:t>
+      </w:r>
+    </w:p>
+    <w:p>
+      <w:pPr>
+        <w:autoSpaceDE w:val="0"/>
+        <w:autoSpaceDN w:val="0"/>
+        <w:adjustRightInd w:val="0"/>
+        <w:spacing w:line="240" w:lineRule="auto"/>
+        <w:rPr>
+          <w:rFonts w:ascii="Times New Roman" w:eastAsiaTheme="minorHAnsi" w:hAnsi="Times New Roman" w:cs="Times New Roman"/>
+          <w:color w:val="auto"/>
+          <w:sz w:val="24"/>
+          <w:szCs w:val="24"/>
+          <w:lang w:eastAsia="en-US"/>
+        </w:rPr>
+      </w:pPr>
+    </w:p>
+    <w:p>
+      <w:pPr>
+        <w:pStyle w:val="Ttulo3"/>
+        <w:rPr>
+          <w:rFonts w:eastAsiaTheme="minorHAnsi"/>
+          <w:lang w:eastAsia="en-US"/>
+        </w:rPr>
+      </w:pPr>
+      <w:r>
+        <w:rPr>
+          <w:rFonts w:eastAsiaTheme="minorHAnsi"/>
+          <w:lang w:eastAsia="en-US"/>
+        </w:rPr>
+        <w:t xml:space="preserve">DEVOLUCION </w:t>
+      </w:r>
+    </w:p>
+    <w:p>
+      <w:pPr>
+        <w:autoSpaceDE w:val="0"/>
+        <w:autoSpaceDN w:val="0"/>
+        <w:adjustRightInd w:val="0"/>
+        <w:spacing w:line="240" w:lineRule="auto"/>
+        <w:rPr>
+          <w:rFonts w:ascii="Times New Roman" w:eastAsiaTheme="minorHAnsi" w:hAnsi="Times New Roman" w:cs="Times New Roman"/>
+          <w:color w:val="auto"/>
+          <w:sz w:val="24"/>
+          <w:szCs w:val="24"/>
+          <w:lang w:eastAsia="en-US"/>
+        </w:rPr>
+      </w:pPr>
+      <w:r>
+        <w:rPr>
+          <w:rFonts w:ascii="Times New Roman" w:eastAsiaTheme="minorHAnsi" w:hAnsi="Times New Roman" w:cs="Times New Roman"/>
+          <w:color w:val="auto"/>
+          <w:sz w:val="24"/>
+          <w:szCs w:val="24"/>
+          <w:lang w:eastAsia="en-US"/>
+        </w:rPr>
+        <w:t>No puede haber sido rendidas</w:t>
+      </w:r>
+    </w:p>
+    <w:p>
+      <w:pPr>
+        <w:autoSpaceDE w:val="0"/>
+        <w:autoSpaceDN w:val="0"/>
+        <w:adjustRightInd w:val="0"/>
+        <w:spacing w:line="240" w:lineRule="auto"/>
+        <w:rPr>
+          <w:rFonts w:ascii="Times New Roman" w:eastAsiaTheme="minorHAnsi" w:hAnsi="Times New Roman" w:cs="Times New Roman"/>
+          <w:color w:val="auto"/>
+          <w:sz w:val="24"/>
+          <w:szCs w:val="24"/>
+          <w:lang w:eastAsia="en-US"/>
+        </w:rPr>
+      </w:pPr>
+    </w:p>
+    <w:p>
+      <w:pPr>
+        <w:rPr>
+          <w:rFonts w:ascii="Times New Roman" w:eastAsiaTheme="minorHAnsi" w:hAnsi="Times New Roman" w:cs="Times New Roman"/>
+          <w:color w:val="auto"/>
+          <w:sz w:val="24"/>
+          <w:szCs w:val="24"/>
+          <w:lang w:eastAsia="en-US"/>
+        </w:rPr>
+      </w:pPr>
+    </w:p>
+    <w:p/>
+    <w:p>
+      <w:pPr>
+        <w:rPr>
+          <w:b/>
+          <w:u w:val="single"/>
+        </w:rPr>
+      </w:pPr>
       <w:r>
         <w:rPr>
           <w:b/>
           <w:noProof/>
           <w:u w:val="single"/>
         </w:rPr>
-        <w:lastRenderedPageBreak/>
         <w:drawing>
           <wp:inline distT="0" distB="0" distL="0" distR="0">
             <wp:extent cx="3267075" cy="3819525"/>
@@ -3148,7 +5414,7 @@
                     </pic:cNvPicPr>
                   </pic:nvPicPr>
                   <pic:blipFill>
-                    <a:blip r:embed="rId12" cstate="print"/>
+                    <a:blip r:embed="rId13" cstate="print"/>
                     <a:srcRect/>
                     <a:stretch>
                       <a:fillRect/>
@@ -3241,6 +5507,458 @@
 <file path=word/numbering.xml><?xml version="1.0" encoding="utf-8"?>
 <w:numbering xmlns:ve="http://schemas.openxmlformats.org/markup-compatibility/2006" xmlns:o="urn:schemas-microsoft-com:office:office" xmlns:r="http://schemas.openxmlformats.org/officeDocument/2006/relationships" xmlns:m="http://schemas.openxmlformats.org/officeDocument/2006/math" xmlns:v="urn:schemas-microsoft-com:vml" xmlns:wp="http://schemas.openxmlformats.org/drawingml/2006/wordprocessingDrawing" xmlns:w10="urn:schemas-microsoft-com:office:word" xmlns:w="http://schemas.openxmlformats.org/wordprocessingml/2006/main" xmlns:wne="http://schemas.microsoft.com/office/word/2006/wordml">
   <w:abstractNum w:abstractNumId="0">
+    <w:nsid w:val="04A9057A"/>
+    <w:multiLevelType w:val="hybridMultilevel"/>
+    <w:tmpl w:val="9A0649FC"/>
+    <w:lvl w:ilvl="0" w:tplc="2C0A0001">
+      <w:start w:val="1"/>
+      <w:numFmt w:val="bullet"/>
+      <w:lvlText w:val=""/>
+      <w:lvlJc w:val="left"/>
+      <w:pPr>
+        <w:ind w:left="720" w:hanging="360"/>
+      </w:pPr>
+      <w:rPr>
+        <w:rFonts w:ascii="Symbol" w:hAnsi="Symbol" w:hint="default"/>
+      </w:rPr>
+    </w:lvl>
+    <w:lvl w:ilvl="1" w:tplc="2C0A0003" w:tentative="1">
+      <w:start w:val="1"/>
+      <w:numFmt w:val="bullet"/>
+      <w:lvlText w:val="o"/>
+      <w:lvlJc w:val="left"/>
+      <w:pPr>
+        <w:ind w:left="1440" w:hanging="360"/>
+      </w:pPr>
+      <w:rPr>
+        <w:rFonts w:ascii="Courier New" w:hAnsi="Courier New" w:cs="Courier New" w:hint="default"/>
+      </w:rPr>
+    </w:lvl>
+    <w:lvl w:ilvl="2" w:tplc="2C0A0005" w:tentative="1">
+      <w:start w:val="1"/>
+      <w:numFmt w:val="bullet"/>
+      <w:lvlText w:val=""/>
+      <w:lvlJc w:val="left"/>
+      <w:pPr>
+        <w:ind w:left="2160" w:hanging="360"/>
+      </w:pPr>
+      <w:rPr>
+        <w:rFonts w:ascii="Wingdings" w:hAnsi="Wingdings" w:hint="default"/>
+      </w:rPr>
+    </w:lvl>
+    <w:lvl w:ilvl="3" w:tplc="2C0A0001" w:tentative="1">
+      <w:start w:val="1"/>
+      <w:numFmt w:val="bullet"/>
+      <w:lvlText w:val=""/>
+      <w:lvlJc w:val="left"/>
+      <w:pPr>
+        <w:ind w:left="2880" w:hanging="360"/>
+      </w:pPr>
+      <w:rPr>
+        <w:rFonts w:ascii="Symbol" w:hAnsi="Symbol" w:hint="default"/>
+      </w:rPr>
+    </w:lvl>
+    <w:lvl w:ilvl="4" w:tplc="2C0A0003" w:tentative="1">
+      <w:start w:val="1"/>
+      <w:numFmt w:val="bullet"/>
+      <w:lvlText w:val="o"/>
+      <w:lvlJc w:val="left"/>
+      <w:pPr>
+        <w:ind w:left="3600" w:hanging="360"/>
+      </w:pPr>
+      <w:rPr>
+        <w:rFonts w:ascii="Courier New" w:hAnsi="Courier New" w:cs="Courier New" w:hint="default"/>
+      </w:rPr>
+    </w:lvl>
+    <w:lvl w:ilvl="5" w:tplc="2C0A0005" w:tentative="1">
+      <w:start w:val="1"/>
+      <w:numFmt w:val="bullet"/>
+      <w:lvlText w:val=""/>
+      <w:lvlJc w:val="left"/>
+      <w:pPr>
+        <w:ind w:left="4320" w:hanging="360"/>
+      </w:pPr>
+      <w:rPr>
+        <w:rFonts w:ascii="Wingdings" w:hAnsi="Wingdings" w:hint="default"/>
+      </w:rPr>
+    </w:lvl>
+    <w:lvl w:ilvl="6" w:tplc="2C0A0001" w:tentative="1">
+      <w:start w:val="1"/>
+      <w:numFmt w:val="bullet"/>
+      <w:lvlText w:val=""/>
+      <w:lvlJc w:val="left"/>
+      <w:pPr>
+        <w:ind w:left="5040" w:hanging="360"/>
+      </w:pPr>
+      <w:rPr>
+        <w:rFonts w:ascii="Symbol" w:hAnsi="Symbol" w:hint="default"/>
+      </w:rPr>
+    </w:lvl>
+    <w:lvl w:ilvl="7" w:tplc="2C0A0003" w:tentative="1">
+      <w:start w:val="1"/>
+      <w:numFmt w:val="bullet"/>
+      <w:lvlText w:val="o"/>
+      <w:lvlJc w:val="left"/>
+      <w:pPr>
+        <w:ind w:left="5760" w:hanging="360"/>
+      </w:pPr>
+      <w:rPr>
+        <w:rFonts w:ascii="Courier New" w:hAnsi="Courier New" w:cs="Courier New" w:hint="default"/>
+      </w:rPr>
+    </w:lvl>
+    <w:lvl w:ilvl="8" w:tplc="2C0A0005" w:tentative="1">
+      <w:start w:val="1"/>
+      <w:numFmt w:val="bullet"/>
+      <w:lvlText w:val=""/>
+      <w:lvlJc w:val="left"/>
+      <w:pPr>
+        <w:ind w:left="6480" w:hanging="360"/>
+      </w:pPr>
+      <w:rPr>
+        <w:rFonts w:ascii="Wingdings" w:hAnsi="Wingdings" w:hint="default"/>
+      </w:rPr>
+    </w:lvl>
+  </w:abstractNum>
+  <w:abstractNum w:abstractNumId="1">
+    <w:nsid w:val="112D1736"/>
+    <w:multiLevelType w:val="hybridMultilevel"/>
+    <w:tmpl w:val="040A5928"/>
+    <w:lvl w:ilvl="0" w:tplc="2C0A0001">
+      <w:start w:val="1"/>
+      <w:numFmt w:val="bullet"/>
+      <w:lvlText w:val=""/>
+      <w:lvlJc w:val="left"/>
+      <w:pPr>
+        <w:ind w:left="720" w:hanging="360"/>
+      </w:pPr>
+      <w:rPr>
+        <w:rFonts w:ascii="Symbol" w:hAnsi="Symbol" w:hint="default"/>
+      </w:rPr>
+    </w:lvl>
+    <w:lvl w:ilvl="1" w:tplc="2C0A0003" w:tentative="1">
+      <w:start w:val="1"/>
+      <w:numFmt w:val="bullet"/>
+      <w:lvlText w:val="o"/>
+      <w:lvlJc w:val="left"/>
+      <w:pPr>
+        <w:ind w:left="1440" w:hanging="360"/>
+      </w:pPr>
+      <w:rPr>
+        <w:rFonts w:ascii="Courier New" w:hAnsi="Courier New" w:cs="Courier New" w:hint="default"/>
+      </w:rPr>
+    </w:lvl>
+    <w:lvl w:ilvl="2" w:tplc="2C0A0005" w:tentative="1">
+      <w:start w:val="1"/>
+      <w:numFmt w:val="bullet"/>
+      <w:lvlText w:val=""/>
+      <w:lvlJc w:val="left"/>
+      <w:pPr>
+        <w:ind w:left="2160" w:hanging="360"/>
+      </w:pPr>
+      <w:rPr>
+        <w:rFonts w:ascii="Wingdings" w:hAnsi="Wingdings" w:hint="default"/>
+      </w:rPr>
+    </w:lvl>
+    <w:lvl w:ilvl="3" w:tplc="2C0A0001" w:tentative="1">
+      <w:start w:val="1"/>
+      <w:numFmt w:val="bullet"/>
+      <w:lvlText w:val=""/>
+      <w:lvlJc w:val="left"/>
+      <w:pPr>
+        <w:ind w:left="2880" w:hanging="360"/>
+      </w:pPr>
+      <w:rPr>
+        <w:rFonts w:ascii="Symbol" w:hAnsi="Symbol" w:hint="default"/>
+      </w:rPr>
+    </w:lvl>
+    <w:lvl w:ilvl="4" w:tplc="2C0A0003" w:tentative="1">
+      <w:start w:val="1"/>
+      <w:numFmt w:val="bullet"/>
+      <w:lvlText w:val="o"/>
+      <w:lvlJc w:val="left"/>
+      <w:pPr>
+        <w:ind w:left="3600" w:hanging="360"/>
+      </w:pPr>
+      <w:rPr>
+        <w:rFonts w:ascii="Courier New" w:hAnsi="Courier New" w:cs="Courier New" w:hint="default"/>
+      </w:rPr>
+    </w:lvl>
+    <w:lvl w:ilvl="5" w:tplc="2C0A0005" w:tentative="1">
+      <w:start w:val="1"/>
+      <w:numFmt w:val="bullet"/>
+      <w:lvlText w:val=""/>
+      <w:lvlJc w:val="left"/>
+      <w:pPr>
+        <w:ind w:left="4320" w:hanging="360"/>
+      </w:pPr>
+      <w:rPr>
+        <w:rFonts w:ascii="Wingdings" w:hAnsi="Wingdings" w:hint="default"/>
+      </w:rPr>
+    </w:lvl>
+    <w:lvl w:ilvl="6" w:tplc="2C0A0001" w:tentative="1">
+      <w:start w:val="1"/>
+      <w:numFmt w:val="bullet"/>
+      <w:lvlText w:val=""/>
+      <w:lvlJc w:val="left"/>
+      <w:pPr>
+        <w:ind w:left="5040" w:hanging="360"/>
+      </w:pPr>
+      <w:rPr>
+        <w:rFonts w:ascii="Symbol" w:hAnsi="Symbol" w:hint="default"/>
+      </w:rPr>
+    </w:lvl>
+    <w:lvl w:ilvl="7" w:tplc="2C0A0003" w:tentative="1">
+      <w:start w:val="1"/>
+      <w:numFmt w:val="bullet"/>
+      <w:lvlText w:val="o"/>
+      <w:lvlJc w:val="left"/>
+      <w:pPr>
+        <w:ind w:left="5760" w:hanging="360"/>
+      </w:pPr>
+      <w:rPr>
+        <w:rFonts w:ascii="Courier New" w:hAnsi="Courier New" w:cs="Courier New" w:hint="default"/>
+      </w:rPr>
+    </w:lvl>
+    <w:lvl w:ilvl="8" w:tplc="2C0A0005" w:tentative="1">
+      <w:start w:val="1"/>
+      <w:numFmt w:val="bullet"/>
+      <w:lvlText w:val=""/>
+      <w:lvlJc w:val="left"/>
+      <w:pPr>
+        <w:ind w:left="6480" w:hanging="360"/>
+      </w:pPr>
+      <w:rPr>
+        <w:rFonts w:ascii="Wingdings" w:hAnsi="Wingdings" w:hint="default"/>
+      </w:rPr>
+    </w:lvl>
+  </w:abstractNum>
+  <w:abstractNum w:abstractNumId="2">
+    <w:nsid w:val="191A41B6"/>
+    <w:multiLevelType w:val="hybridMultilevel"/>
+    <w:tmpl w:val="483EE156"/>
+    <w:lvl w:ilvl="0" w:tplc="2C0A0001">
+      <w:start w:val="1"/>
+      <w:numFmt w:val="bullet"/>
+      <w:lvlText w:val=""/>
+      <w:lvlJc w:val="left"/>
+      <w:pPr>
+        <w:ind w:left="720" w:hanging="360"/>
+      </w:pPr>
+      <w:rPr>
+        <w:rFonts w:ascii="Symbol" w:hAnsi="Symbol" w:hint="default"/>
+      </w:rPr>
+    </w:lvl>
+    <w:lvl w:ilvl="1" w:tplc="2C0A0003" w:tentative="1">
+      <w:start w:val="1"/>
+      <w:numFmt w:val="bullet"/>
+      <w:lvlText w:val="o"/>
+      <w:lvlJc w:val="left"/>
+      <w:pPr>
+        <w:ind w:left="1440" w:hanging="360"/>
+      </w:pPr>
+      <w:rPr>
+        <w:rFonts w:ascii="Courier New" w:hAnsi="Courier New" w:cs="Courier New" w:hint="default"/>
+      </w:rPr>
+    </w:lvl>
+    <w:lvl w:ilvl="2" w:tplc="2C0A0005" w:tentative="1">
+      <w:start w:val="1"/>
+      <w:numFmt w:val="bullet"/>
+      <w:lvlText w:val=""/>
+      <w:lvlJc w:val="left"/>
+      <w:pPr>
+        <w:ind w:left="2160" w:hanging="360"/>
+      </w:pPr>
+      <w:rPr>
+        <w:rFonts w:ascii="Wingdings" w:hAnsi="Wingdings" w:hint="default"/>
+      </w:rPr>
+    </w:lvl>
+    <w:lvl w:ilvl="3" w:tplc="2C0A0001" w:tentative="1">
+      <w:start w:val="1"/>
+      <w:numFmt w:val="bullet"/>
+      <w:lvlText w:val=""/>
+      <w:lvlJc w:val="left"/>
+      <w:pPr>
+        <w:ind w:left="2880" w:hanging="360"/>
+      </w:pPr>
+      <w:rPr>
+        <w:rFonts w:ascii="Symbol" w:hAnsi="Symbol" w:hint="default"/>
+      </w:rPr>
+    </w:lvl>
+    <w:lvl w:ilvl="4" w:tplc="2C0A0003" w:tentative="1">
+      <w:start w:val="1"/>
+      <w:numFmt w:val="bullet"/>
+      <w:lvlText w:val="o"/>
+      <w:lvlJc w:val="left"/>
+      <w:pPr>
+        <w:ind w:left="3600" w:hanging="360"/>
+      </w:pPr>
+      <w:rPr>
+        <w:rFonts w:ascii="Courier New" w:hAnsi="Courier New" w:cs="Courier New" w:hint="default"/>
+      </w:rPr>
+    </w:lvl>
+    <w:lvl w:ilvl="5" w:tplc="2C0A0005" w:tentative="1">
+      <w:start w:val="1"/>
+      <w:numFmt w:val="bullet"/>
+      <w:lvlText w:val=""/>
+      <w:lvlJc w:val="left"/>
+      <w:pPr>
+        <w:ind w:left="4320" w:hanging="360"/>
+      </w:pPr>
+      <w:rPr>
+        <w:rFonts w:ascii="Wingdings" w:hAnsi="Wingdings" w:hint="default"/>
+      </w:rPr>
+    </w:lvl>
+    <w:lvl w:ilvl="6" w:tplc="2C0A0001" w:tentative="1">
+      <w:start w:val="1"/>
+      <w:numFmt w:val="bullet"/>
+      <w:lvlText w:val=""/>
+      <w:lvlJc w:val="left"/>
+      <w:pPr>
+        <w:ind w:left="5040" w:hanging="360"/>
+      </w:pPr>
+      <w:rPr>
+        <w:rFonts w:ascii="Symbol" w:hAnsi="Symbol" w:hint="default"/>
+      </w:rPr>
+    </w:lvl>
+    <w:lvl w:ilvl="7" w:tplc="2C0A0003" w:tentative="1">
+      <w:start w:val="1"/>
+      <w:numFmt w:val="bullet"/>
+      <w:lvlText w:val="o"/>
+      <w:lvlJc w:val="left"/>
+      <w:pPr>
+        <w:ind w:left="5760" w:hanging="360"/>
+      </w:pPr>
+      <w:rPr>
+        <w:rFonts w:ascii="Courier New" w:hAnsi="Courier New" w:cs="Courier New" w:hint="default"/>
+      </w:rPr>
+    </w:lvl>
+    <w:lvl w:ilvl="8" w:tplc="2C0A0005" w:tentative="1">
+      <w:start w:val="1"/>
+      <w:numFmt w:val="bullet"/>
+      <w:lvlText w:val=""/>
+      <w:lvlJc w:val="left"/>
+      <w:pPr>
+        <w:ind w:left="6480" w:hanging="360"/>
+      </w:pPr>
+      <w:rPr>
+        <w:rFonts w:ascii="Wingdings" w:hAnsi="Wingdings" w:hint="default"/>
+      </w:rPr>
+    </w:lvl>
+  </w:abstractNum>
+  <w:abstractNum w:abstractNumId="3">
+    <w:nsid w:val="28707865"/>
+    <w:multiLevelType w:val="hybridMultilevel"/>
+    <w:tmpl w:val="2AC66D26"/>
+    <w:lvl w:ilvl="0" w:tplc="2C0A0001">
+      <w:start w:val="1"/>
+      <w:numFmt w:val="bullet"/>
+      <w:lvlText w:val=""/>
+      <w:lvlJc w:val="left"/>
+      <w:pPr>
+        <w:ind w:left="720" w:hanging="360"/>
+      </w:pPr>
+      <w:rPr>
+        <w:rFonts w:ascii="Symbol" w:hAnsi="Symbol" w:hint="default"/>
+      </w:rPr>
+    </w:lvl>
+    <w:lvl w:ilvl="1" w:tplc="2C0A0003" w:tentative="1">
+      <w:start w:val="1"/>
+      <w:numFmt w:val="bullet"/>
+      <w:lvlText w:val="o"/>
+      <w:lvlJc w:val="left"/>
+      <w:pPr>
+        <w:ind w:left="1440" w:hanging="360"/>
+      </w:pPr>
+      <w:rPr>
+        <w:rFonts w:ascii="Courier New" w:hAnsi="Courier New" w:cs="Courier New" w:hint="default"/>
+      </w:rPr>
+    </w:lvl>
+    <w:lvl w:ilvl="2" w:tplc="2C0A0005" w:tentative="1">
+      <w:start w:val="1"/>
+      <w:numFmt w:val="bullet"/>
+      <w:lvlText w:val=""/>
+      <w:lvlJc w:val="left"/>
+      <w:pPr>
+        <w:ind w:left="2160" w:hanging="360"/>
+      </w:pPr>
+      <w:rPr>
+        <w:rFonts w:ascii="Wingdings" w:hAnsi="Wingdings" w:hint="default"/>
+      </w:rPr>
+    </w:lvl>
+    <w:lvl w:ilvl="3" w:tplc="2C0A0001" w:tentative="1">
+      <w:start w:val="1"/>
+      <w:numFmt w:val="bullet"/>
+      <w:lvlText w:val=""/>
+      <w:lvlJc w:val="left"/>
+      <w:pPr>
+        <w:ind w:left="2880" w:hanging="360"/>
+      </w:pPr>
+      <w:rPr>
+        <w:rFonts w:ascii="Symbol" w:hAnsi="Symbol" w:hint="default"/>
+      </w:rPr>
+    </w:lvl>
+    <w:lvl w:ilvl="4" w:tplc="2C0A0003" w:tentative="1">
+      <w:start w:val="1"/>
+      <w:numFmt w:val="bullet"/>
+      <w:lvlText w:val="o"/>
+      <w:lvlJc w:val="left"/>
+      <w:pPr>
+        <w:ind w:left="3600" w:hanging="360"/>
+      </w:pPr>
+      <w:rPr>
+        <w:rFonts w:ascii="Courier New" w:hAnsi="Courier New" w:cs="Courier New" w:hint="default"/>
+      </w:rPr>
+    </w:lvl>
+    <w:lvl w:ilvl="5" w:tplc="2C0A0005" w:tentative="1">
+      <w:start w:val="1"/>
+      <w:numFmt w:val="bullet"/>
+      <w:lvlText w:val=""/>
+      <w:lvlJc w:val="left"/>
+      <w:pPr>
+        <w:ind w:left="4320" w:hanging="360"/>
+      </w:pPr>
+      <w:rPr>
+        <w:rFonts w:ascii="Wingdings" w:hAnsi="Wingdings" w:hint="default"/>
+      </w:rPr>
+    </w:lvl>
+    <w:lvl w:ilvl="6" w:tplc="2C0A0001" w:tentative="1">
+      <w:start w:val="1"/>
+      <w:numFmt w:val="bullet"/>
+      <w:lvlText w:val=""/>
+      <w:lvlJc w:val="left"/>
+      <w:pPr>
+        <w:ind w:left="5040" w:hanging="360"/>
+      </w:pPr>
+      <w:rPr>
+        <w:rFonts w:ascii="Symbol" w:hAnsi="Symbol" w:hint="default"/>
+      </w:rPr>
+    </w:lvl>
+    <w:lvl w:ilvl="7" w:tplc="2C0A0003" w:tentative="1">
+      <w:start w:val="1"/>
+      <w:numFmt w:val="bullet"/>
+      <w:lvlText w:val="o"/>
+      <w:lvlJc w:val="left"/>
+      <w:pPr>
+        <w:ind w:left="5760" w:hanging="360"/>
+      </w:pPr>
+      <w:rPr>
+        <w:rFonts w:ascii="Courier New" w:hAnsi="Courier New" w:cs="Courier New" w:hint="default"/>
+      </w:rPr>
+    </w:lvl>
+    <w:lvl w:ilvl="8" w:tplc="2C0A0005" w:tentative="1">
+      <w:start w:val="1"/>
+      <w:numFmt w:val="bullet"/>
+      <w:lvlText w:val=""/>
+      <w:lvlJc w:val="left"/>
+      <w:pPr>
+        <w:ind w:left="6480" w:hanging="360"/>
+      </w:pPr>
+      <w:rPr>
+        <w:rFonts w:ascii="Wingdings" w:hAnsi="Wingdings" w:hint="default"/>
+      </w:rPr>
+    </w:lvl>
+  </w:abstractNum>
+  <w:abstractNum w:abstractNumId="4">
     <w:nsid w:val="349E5916"/>
     <w:multiLevelType w:val="hybridMultilevel"/>
     <w:tmpl w:val="907A1D48"/>
@@ -3353,7 +6071,120 @@
       </w:rPr>
     </w:lvl>
   </w:abstractNum>
-  <w:abstractNum w:abstractNumId="1">
+  <w:abstractNum w:abstractNumId="5">
+    <w:nsid w:val="4AA43835"/>
+    <w:multiLevelType w:val="hybridMultilevel"/>
+    <w:tmpl w:val="1D4A000E"/>
+    <w:lvl w:ilvl="0" w:tplc="2C0A0001">
+      <w:start w:val="1"/>
+      <w:numFmt w:val="bullet"/>
+      <w:lvlText w:val=""/>
+      <w:lvlJc w:val="left"/>
+      <w:pPr>
+        <w:ind w:left="720" w:hanging="360"/>
+      </w:pPr>
+      <w:rPr>
+        <w:rFonts w:ascii="Symbol" w:hAnsi="Symbol" w:hint="default"/>
+      </w:rPr>
+    </w:lvl>
+    <w:lvl w:ilvl="1" w:tplc="2C0A0003" w:tentative="1">
+      <w:start w:val="1"/>
+      <w:numFmt w:val="bullet"/>
+      <w:lvlText w:val="o"/>
+      <w:lvlJc w:val="left"/>
+      <w:pPr>
+        <w:ind w:left="1440" w:hanging="360"/>
+      </w:pPr>
+      <w:rPr>
+        <w:rFonts w:ascii="Courier New" w:hAnsi="Courier New" w:cs="Courier New" w:hint="default"/>
+      </w:rPr>
+    </w:lvl>
+    <w:lvl w:ilvl="2" w:tplc="2C0A0005" w:tentative="1">
+      <w:start w:val="1"/>
+      <w:numFmt w:val="bullet"/>
+      <w:lvlText w:val=""/>
+      <w:lvlJc w:val="left"/>
+      <w:pPr>
+        <w:ind w:left="2160" w:hanging="360"/>
+      </w:pPr>
+      <w:rPr>
+        <w:rFonts w:ascii="Wingdings" w:hAnsi="Wingdings" w:hint="default"/>
+      </w:rPr>
+    </w:lvl>
+    <w:lvl w:ilvl="3" w:tplc="2C0A0001" w:tentative="1">
+      <w:start w:val="1"/>
+      <w:numFmt w:val="bullet"/>
+      <w:lvlText w:val=""/>
+      <w:lvlJc w:val="left"/>
+      <w:pPr>
+        <w:ind w:left="2880" w:hanging="360"/>
+      </w:pPr>
+      <w:rPr>
+        <w:rFonts w:ascii="Symbol" w:hAnsi="Symbol" w:hint="default"/>
+      </w:rPr>
+    </w:lvl>
+    <w:lvl w:ilvl="4" w:tplc="2C0A0003" w:tentative="1">
+      <w:start w:val="1"/>
+      <w:numFmt w:val="bullet"/>
+      <w:lvlText w:val="o"/>
+      <w:lvlJc w:val="left"/>
+      <w:pPr>
+        <w:ind w:left="3600" w:hanging="360"/>
+      </w:pPr>
+      <w:rPr>
+        <w:rFonts w:ascii="Courier New" w:hAnsi="Courier New" w:cs="Courier New" w:hint="default"/>
+      </w:rPr>
+    </w:lvl>
+    <w:lvl w:ilvl="5" w:tplc="2C0A0005" w:tentative="1">
+      <w:start w:val="1"/>
+      <w:numFmt w:val="bullet"/>
+      <w:lvlText w:val=""/>
+      <w:lvlJc w:val="left"/>
+      <w:pPr>
+        <w:ind w:left="4320" w:hanging="360"/>
+      </w:pPr>
+      <w:rPr>
+        <w:rFonts w:ascii="Wingdings" w:hAnsi="Wingdings" w:hint="default"/>
+      </w:rPr>
+    </w:lvl>
+    <w:lvl w:ilvl="6" w:tplc="2C0A0001" w:tentative="1">
+      <w:start w:val="1"/>
+      <w:numFmt w:val="bullet"/>
+      <w:lvlText w:val=""/>
+      <w:lvlJc w:val="left"/>
+      <w:pPr>
+        <w:ind w:left="5040" w:hanging="360"/>
+      </w:pPr>
+      <w:rPr>
+        <w:rFonts w:ascii="Symbol" w:hAnsi="Symbol" w:hint="default"/>
+      </w:rPr>
+    </w:lvl>
+    <w:lvl w:ilvl="7" w:tplc="2C0A0003" w:tentative="1">
+      <w:start w:val="1"/>
+      <w:numFmt w:val="bullet"/>
+      <w:lvlText w:val="o"/>
+      <w:lvlJc w:val="left"/>
+      <w:pPr>
+        <w:ind w:left="5760" w:hanging="360"/>
+      </w:pPr>
+      <w:rPr>
+        <w:rFonts w:ascii="Courier New" w:hAnsi="Courier New" w:cs="Courier New" w:hint="default"/>
+      </w:rPr>
+    </w:lvl>
+    <w:lvl w:ilvl="8" w:tplc="2C0A0005" w:tentative="1">
+      <w:start w:val="1"/>
+      <w:numFmt w:val="bullet"/>
+      <w:lvlText w:val=""/>
+      <w:lvlJc w:val="left"/>
+      <w:pPr>
+        <w:ind w:left="6480" w:hanging="360"/>
+      </w:pPr>
+      <w:rPr>
+        <w:rFonts w:ascii="Wingdings" w:hAnsi="Wingdings" w:hint="default"/>
+      </w:rPr>
+    </w:lvl>
+  </w:abstractNum>
+  <w:abstractNum w:abstractNumId="6">
     <w:nsid w:val="4F664030"/>
     <w:multiLevelType w:val="multilevel"/>
     <w:tmpl w:val="7AC42A12"/>
@@ -3538,7 +6369,7 @@
       </w:rPr>
     </w:lvl>
   </w:abstractNum>
-  <w:abstractNum w:abstractNumId="2">
+  <w:abstractNum w:abstractNumId="7">
     <w:nsid w:val="4F787639"/>
     <w:multiLevelType w:val="hybridMultilevel"/>
     <w:tmpl w:val="98E40364"/>
@@ -3651,14 +6482,493 @@
       </w:rPr>
     </w:lvl>
   </w:abstractNum>
+  <w:abstractNum w:abstractNumId="8">
+    <w:nsid w:val="56606EB6"/>
+    <w:multiLevelType w:val="hybridMultilevel"/>
+    <w:tmpl w:val="010EBD6A"/>
+    <w:lvl w:ilvl="0" w:tplc="2C0A0001">
+      <w:start w:val="1"/>
+      <w:numFmt w:val="bullet"/>
+      <w:lvlText w:val=""/>
+      <w:lvlJc w:val="left"/>
+      <w:pPr>
+        <w:ind w:left="720" w:hanging="360"/>
+      </w:pPr>
+      <w:rPr>
+        <w:rFonts w:ascii="Symbol" w:hAnsi="Symbol" w:hint="default"/>
+      </w:rPr>
+    </w:lvl>
+    <w:lvl w:ilvl="1" w:tplc="2C0A0003" w:tentative="1">
+      <w:start w:val="1"/>
+      <w:numFmt w:val="bullet"/>
+      <w:lvlText w:val="o"/>
+      <w:lvlJc w:val="left"/>
+      <w:pPr>
+        <w:ind w:left="1440" w:hanging="360"/>
+      </w:pPr>
+      <w:rPr>
+        <w:rFonts w:ascii="Courier New" w:hAnsi="Courier New" w:cs="Courier New" w:hint="default"/>
+      </w:rPr>
+    </w:lvl>
+    <w:lvl w:ilvl="2" w:tplc="2C0A0005" w:tentative="1">
+      <w:start w:val="1"/>
+      <w:numFmt w:val="bullet"/>
+      <w:lvlText w:val=""/>
+      <w:lvlJc w:val="left"/>
+      <w:pPr>
+        <w:ind w:left="2160" w:hanging="360"/>
+      </w:pPr>
+      <w:rPr>
+        <w:rFonts w:ascii="Wingdings" w:hAnsi="Wingdings" w:hint="default"/>
+      </w:rPr>
+    </w:lvl>
+    <w:lvl w:ilvl="3" w:tplc="2C0A0001" w:tentative="1">
+      <w:start w:val="1"/>
+      <w:numFmt w:val="bullet"/>
+      <w:lvlText w:val=""/>
+      <w:lvlJc w:val="left"/>
+      <w:pPr>
+        <w:ind w:left="2880" w:hanging="360"/>
+      </w:pPr>
+      <w:rPr>
+        <w:rFonts w:ascii="Symbol" w:hAnsi="Symbol" w:hint="default"/>
+      </w:rPr>
+    </w:lvl>
+    <w:lvl w:ilvl="4" w:tplc="2C0A0003" w:tentative="1">
+      <w:start w:val="1"/>
+      <w:numFmt w:val="bullet"/>
+      <w:lvlText w:val="o"/>
+      <w:lvlJc w:val="left"/>
+      <w:pPr>
+        <w:ind w:left="3600" w:hanging="360"/>
+      </w:pPr>
+      <w:rPr>
+        <w:rFonts w:ascii="Courier New" w:hAnsi="Courier New" w:cs="Courier New" w:hint="default"/>
+      </w:rPr>
+    </w:lvl>
+    <w:lvl w:ilvl="5" w:tplc="2C0A0005" w:tentative="1">
+      <w:start w:val="1"/>
+      <w:numFmt w:val="bullet"/>
+      <w:lvlText w:val=""/>
+      <w:lvlJc w:val="left"/>
+      <w:pPr>
+        <w:ind w:left="4320" w:hanging="360"/>
+      </w:pPr>
+      <w:rPr>
+        <w:rFonts w:ascii="Wingdings" w:hAnsi="Wingdings" w:hint="default"/>
+      </w:rPr>
+    </w:lvl>
+    <w:lvl w:ilvl="6" w:tplc="2C0A0001" w:tentative="1">
+      <w:start w:val="1"/>
+      <w:numFmt w:val="bullet"/>
+      <w:lvlText w:val=""/>
+      <w:lvlJc w:val="left"/>
+      <w:pPr>
+        <w:ind w:left="5040" w:hanging="360"/>
+      </w:pPr>
+      <w:rPr>
+        <w:rFonts w:ascii="Symbol" w:hAnsi="Symbol" w:hint="default"/>
+      </w:rPr>
+    </w:lvl>
+    <w:lvl w:ilvl="7" w:tplc="2C0A0003" w:tentative="1">
+      <w:start w:val="1"/>
+      <w:numFmt w:val="bullet"/>
+      <w:lvlText w:val="o"/>
+      <w:lvlJc w:val="left"/>
+      <w:pPr>
+        <w:ind w:left="5760" w:hanging="360"/>
+      </w:pPr>
+      <w:rPr>
+        <w:rFonts w:ascii="Courier New" w:hAnsi="Courier New" w:cs="Courier New" w:hint="default"/>
+      </w:rPr>
+    </w:lvl>
+    <w:lvl w:ilvl="8" w:tplc="2C0A0005" w:tentative="1">
+      <w:start w:val="1"/>
+      <w:numFmt w:val="bullet"/>
+      <w:lvlText w:val=""/>
+      <w:lvlJc w:val="left"/>
+      <w:pPr>
+        <w:ind w:left="6480" w:hanging="360"/>
+      </w:pPr>
+      <w:rPr>
+        <w:rFonts w:ascii="Wingdings" w:hAnsi="Wingdings" w:hint="default"/>
+      </w:rPr>
+    </w:lvl>
+  </w:abstractNum>
+  <w:abstractNum w:abstractNumId="9">
+    <w:nsid w:val="62534BFF"/>
+    <w:multiLevelType w:val="hybridMultilevel"/>
+    <w:tmpl w:val="81BEE8FC"/>
+    <w:lvl w:ilvl="0" w:tplc="2C0A0001">
+      <w:start w:val="1"/>
+      <w:numFmt w:val="bullet"/>
+      <w:lvlText w:val=""/>
+      <w:lvlJc w:val="left"/>
+      <w:pPr>
+        <w:ind w:left="720" w:hanging="360"/>
+      </w:pPr>
+      <w:rPr>
+        <w:rFonts w:ascii="Symbol" w:hAnsi="Symbol" w:hint="default"/>
+      </w:rPr>
+    </w:lvl>
+    <w:lvl w:ilvl="1" w:tplc="2C0A0003" w:tentative="1">
+      <w:start w:val="1"/>
+      <w:numFmt w:val="bullet"/>
+      <w:lvlText w:val="o"/>
+      <w:lvlJc w:val="left"/>
+      <w:pPr>
+        <w:ind w:left="1440" w:hanging="360"/>
+      </w:pPr>
+      <w:rPr>
+        <w:rFonts w:ascii="Courier New" w:hAnsi="Courier New" w:cs="Courier New" w:hint="default"/>
+      </w:rPr>
+    </w:lvl>
+    <w:lvl w:ilvl="2" w:tplc="2C0A0005" w:tentative="1">
+      <w:start w:val="1"/>
+      <w:numFmt w:val="bullet"/>
+      <w:lvlText w:val=""/>
+      <w:lvlJc w:val="left"/>
+      <w:pPr>
+        <w:ind w:left="2160" w:hanging="360"/>
+      </w:pPr>
+      <w:rPr>
+        <w:rFonts w:ascii="Wingdings" w:hAnsi="Wingdings" w:hint="default"/>
+      </w:rPr>
+    </w:lvl>
+    <w:lvl w:ilvl="3" w:tplc="2C0A0001" w:tentative="1">
+      <w:start w:val="1"/>
+      <w:numFmt w:val="bullet"/>
+      <w:lvlText w:val=""/>
+      <w:lvlJc w:val="left"/>
+      <w:pPr>
+        <w:ind w:left="2880" w:hanging="360"/>
+      </w:pPr>
+      <w:rPr>
+        <w:rFonts w:ascii="Symbol" w:hAnsi="Symbol" w:hint="default"/>
+      </w:rPr>
+    </w:lvl>
+    <w:lvl w:ilvl="4" w:tplc="2C0A0003" w:tentative="1">
+      <w:start w:val="1"/>
+      <w:numFmt w:val="bullet"/>
+      <w:lvlText w:val="o"/>
+      <w:lvlJc w:val="left"/>
+      <w:pPr>
+        <w:ind w:left="3600" w:hanging="360"/>
+      </w:pPr>
+      <w:rPr>
+        <w:rFonts w:ascii="Courier New" w:hAnsi="Courier New" w:cs="Courier New" w:hint="default"/>
+      </w:rPr>
+    </w:lvl>
+    <w:lvl w:ilvl="5" w:tplc="2C0A0005" w:tentative="1">
+      <w:start w:val="1"/>
+      <w:numFmt w:val="bullet"/>
+      <w:lvlText w:val=""/>
+      <w:lvlJc w:val="left"/>
+      <w:pPr>
+        <w:ind w:left="4320" w:hanging="360"/>
+      </w:pPr>
+      <w:rPr>
+        <w:rFonts w:ascii="Wingdings" w:hAnsi="Wingdings" w:hint="default"/>
+      </w:rPr>
+    </w:lvl>
+    <w:lvl w:ilvl="6" w:tplc="2C0A0001" w:tentative="1">
+      <w:start w:val="1"/>
+      <w:numFmt w:val="bullet"/>
+      <w:lvlText w:val=""/>
+      <w:lvlJc w:val="left"/>
+      <w:pPr>
+        <w:ind w:left="5040" w:hanging="360"/>
+      </w:pPr>
+      <w:rPr>
+        <w:rFonts w:ascii="Symbol" w:hAnsi="Symbol" w:hint="default"/>
+      </w:rPr>
+    </w:lvl>
+    <w:lvl w:ilvl="7" w:tplc="2C0A0003" w:tentative="1">
+      <w:start w:val="1"/>
+      <w:numFmt w:val="bullet"/>
+      <w:lvlText w:val="o"/>
+      <w:lvlJc w:val="left"/>
+      <w:pPr>
+        <w:ind w:left="5760" w:hanging="360"/>
+      </w:pPr>
+      <w:rPr>
+        <w:rFonts w:ascii="Courier New" w:hAnsi="Courier New" w:cs="Courier New" w:hint="default"/>
+      </w:rPr>
+    </w:lvl>
+    <w:lvl w:ilvl="8" w:tplc="2C0A0005" w:tentative="1">
+      <w:start w:val="1"/>
+      <w:numFmt w:val="bullet"/>
+      <w:lvlText w:val=""/>
+      <w:lvlJc w:val="left"/>
+      <w:pPr>
+        <w:ind w:left="6480" w:hanging="360"/>
+      </w:pPr>
+      <w:rPr>
+        <w:rFonts w:ascii="Wingdings" w:hAnsi="Wingdings" w:hint="default"/>
+      </w:rPr>
+    </w:lvl>
+  </w:abstractNum>
+  <w:abstractNum w:abstractNumId="10">
+    <w:nsid w:val="692F09E6"/>
+    <w:multiLevelType w:val="hybridMultilevel"/>
+    <w:tmpl w:val="C8FABD80"/>
+    <w:lvl w:ilvl="0" w:tplc="2C0A0001">
+      <w:start w:val="1"/>
+      <w:numFmt w:val="bullet"/>
+      <w:lvlText w:val=""/>
+      <w:lvlJc w:val="left"/>
+      <w:pPr>
+        <w:ind w:left="720" w:hanging="360"/>
+      </w:pPr>
+      <w:rPr>
+        <w:rFonts w:ascii="Symbol" w:hAnsi="Symbol" w:hint="default"/>
+      </w:rPr>
+    </w:lvl>
+    <w:lvl w:ilvl="1" w:tplc="2C0A0003" w:tentative="1">
+      <w:start w:val="1"/>
+      <w:numFmt w:val="bullet"/>
+      <w:lvlText w:val="o"/>
+      <w:lvlJc w:val="left"/>
+      <w:pPr>
+        <w:ind w:left="1440" w:hanging="360"/>
+      </w:pPr>
+      <w:rPr>
+        <w:rFonts w:ascii="Courier New" w:hAnsi="Courier New" w:cs="Courier New" w:hint="default"/>
+      </w:rPr>
+    </w:lvl>
+    <w:lvl w:ilvl="2" w:tplc="2C0A0005" w:tentative="1">
+      <w:start w:val="1"/>
+      <w:numFmt w:val="bullet"/>
+      <w:lvlText w:val=""/>
+      <w:lvlJc w:val="left"/>
+      <w:pPr>
+        <w:ind w:left="2160" w:hanging="360"/>
+      </w:pPr>
+      <w:rPr>
+        <w:rFonts w:ascii="Wingdings" w:hAnsi="Wingdings" w:hint="default"/>
+      </w:rPr>
+    </w:lvl>
+    <w:lvl w:ilvl="3" w:tplc="2C0A0001" w:tentative="1">
+      <w:start w:val="1"/>
+      <w:numFmt w:val="bullet"/>
+      <w:lvlText w:val=""/>
+      <w:lvlJc w:val="left"/>
+      <w:pPr>
+        <w:ind w:left="2880" w:hanging="360"/>
+      </w:pPr>
+      <w:rPr>
+        <w:rFonts w:ascii="Symbol" w:hAnsi="Symbol" w:hint="default"/>
+      </w:rPr>
+    </w:lvl>
+    <w:lvl w:ilvl="4" w:tplc="2C0A0003" w:tentative="1">
+      <w:start w:val="1"/>
+      <w:numFmt w:val="bullet"/>
+      <w:lvlText w:val="o"/>
+      <w:lvlJc w:val="left"/>
+      <w:pPr>
+        <w:ind w:left="3600" w:hanging="360"/>
+      </w:pPr>
+      <w:rPr>
+        <w:rFonts w:ascii="Courier New" w:hAnsi="Courier New" w:cs="Courier New" w:hint="default"/>
+      </w:rPr>
+    </w:lvl>
+    <w:lvl w:ilvl="5" w:tplc="2C0A0005" w:tentative="1">
+      <w:start w:val="1"/>
+      <w:numFmt w:val="bullet"/>
+      <w:lvlText w:val=""/>
+      <w:lvlJc w:val="left"/>
+      <w:pPr>
+        <w:ind w:left="4320" w:hanging="360"/>
+      </w:pPr>
+      <w:rPr>
+        <w:rFonts w:ascii="Wingdings" w:hAnsi="Wingdings" w:hint="default"/>
+      </w:rPr>
+    </w:lvl>
+    <w:lvl w:ilvl="6" w:tplc="2C0A0001" w:tentative="1">
+      <w:start w:val="1"/>
+      <w:numFmt w:val="bullet"/>
+      <w:lvlText w:val=""/>
+      <w:lvlJc w:val="left"/>
+      <w:pPr>
+        <w:ind w:left="5040" w:hanging="360"/>
+      </w:pPr>
+      <w:rPr>
+        <w:rFonts w:ascii="Symbol" w:hAnsi="Symbol" w:hint="default"/>
+      </w:rPr>
+    </w:lvl>
+    <w:lvl w:ilvl="7" w:tplc="2C0A0003" w:tentative="1">
+      <w:start w:val="1"/>
+      <w:numFmt w:val="bullet"/>
+      <w:lvlText w:val="o"/>
+      <w:lvlJc w:val="left"/>
+      <w:pPr>
+        <w:ind w:left="5760" w:hanging="360"/>
+      </w:pPr>
+      <w:rPr>
+        <w:rFonts w:ascii="Courier New" w:hAnsi="Courier New" w:cs="Courier New" w:hint="default"/>
+      </w:rPr>
+    </w:lvl>
+    <w:lvl w:ilvl="8" w:tplc="2C0A0005" w:tentative="1">
+      <w:start w:val="1"/>
+      <w:numFmt w:val="bullet"/>
+      <w:lvlText w:val=""/>
+      <w:lvlJc w:val="left"/>
+      <w:pPr>
+        <w:ind w:left="6480" w:hanging="360"/>
+      </w:pPr>
+      <w:rPr>
+        <w:rFonts w:ascii="Wingdings" w:hAnsi="Wingdings" w:hint="default"/>
+      </w:rPr>
+    </w:lvl>
+  </w:abstractNum>
+  <w:abstractNum w:abstractNumId="11">
+    <w:nsid w:val="6D703D98"/>
+    <w:multiLevelType w:val="hybridMultilevel"/>
+    <w:tmpl w:val="7930A4EE"/>
+    <w:lvl w:ilvl="0" w:tplc="2C0A0001">
+      <w:start w:val="1"/>
+      <w:numFmt w:val="bullet"/>
+      <w:lvlText w:val=""/>
+      <w:lvlJc w:val="left"/>
+      <w:pPr>
+        <w:ind w:left="720" w:hanging="360"/>
+      </w:pPr>
+      <w:rPr>
+        <w:rFonts w:ascii="Symbol" w:hAnsi="Symbol" w:hint="default"/>
+      </w:rPr>
+    </w:lvl>
+    <w:lvl w:ilvl="1" w:tplc="2C0A0003" w:tentative="1">
+      <w:start w:val="1"/>
+      <w:numFmt w:val="bullet"/>
+      <w:lvlText w:val="o"/>
+      <w:lvlJc w:val="left"/>
+      <w:pPr>
+        <w:ind w:left="1440" w:hanging="360"/>
+      </w:pPr>
+      <w:rPr>
+        <w:rFonts w:ascii="Courier New" w:hAnsi="Courier New" w:cs="Courier New" w:hint="default"/>
+      </w:rPr>
+    </w:lvl>
+    <w:lvl w:ilvl="2" w:tplc="2C0A0005" w:tentative="1">
+      <w:start w:val="1"/>
+      <w:numFmt w:val="bullet"/>
+      <w:lvlText w:val=""/>
+      <w:lvlJc w:val="left"/>
+      <w:pPr>
+        <w:ind w:left="2160" w:hanging="360"/>
+      </w:pPr>
+      <w:rPr>
+        <w:rFonts w:ascii="Wingdings" w:hAnsi="Wingdings" w:hint="default"/>
+      </w:rPr>
+    </w:lvl>
+    <w:lvl w:ilvl="3" w:tplc="2C0A0001" w:tentative="1">
+      <w:start w:val="1"/>
+      <w:numFmt w:val="bullet"/>
+      <w:lvlText w:val=""/>
+      <w:lvlJc w:val="left"/>
+      <w:pPr>
+        <w:ind w:left="2880" w:hanging="360"/>
+      </w:pPr>
+      <w:rPr>
+        <w:rFonts w:ascii="Symbol" w:hAnsi="Symbol" w:hint="default"/>
+      </w:rPr>
+    </w:lvl>
+    <w:lvl w:ilvl="4" w:tplc="2C0A0003" w:tentative="1">
+      <w:start w:val="1"/>
+      <w:numFmt w:val="bullet"/>
+      <w:lvlText w:val="o"/>
+      <w:lvlJc w:val="left"/>
+      <w:pPr>
+        <w:ind w:left="3600" w:hanging="360"/>
+      </w:pPr>
+      <w:rPr>
+        <w:rFonts w:ascii="Courier New" w:hAnsi="Courier New" w:cs="Courier New" w:hint="default"/>
+      </w:rPr>
+    </w:lvl>
+    <w:lvl w:ilvl="5" w:tplc="2C0A0005" w:tentative="1">
+      <w:start w:val="1"/>
+      <w:numFmt w:val="bullet"/>
+      <w:lvlText w:val=""/>
+      <w:lvlJc w:val="left"/>
+      <w:pPr>
+        <w:ind w:left="4320" w:hanging="360"/>
+      </w:pPr>
+      <w:rPr>
+        <w:rFonts w:ascii="Wingdings" w:hAnsi="Wingdings" w:hint="default"/>
+      </w:rPr>
+    </w:lvl>
+    <w:lvl w:ilvl="6" w:tplc="2C0A0001" w:tentative="1">
+      <w:start w:val="1"/>
+      <w:numFmt w:val="bullet"/>
+      <w:lvlText w:val=""/>
+      <w:lvlJc w:val="left"/>
+      <w:pPr>
+        <w:ind w:left="5040" w:hanging="360"/>
+      </w:pPr>
+      <w:rPr>
+        <w:rFonts w:ascii="Symbol" w:hAnsi="Symbol" w:hint="default"/>
+      </w:rPr>
+    </w:lvl>
+    <w:lvl w:ilvl="7" w:tplc="2C0A0003" w:tentative="1">
+      <w:start w:val="1"/>
+      <w:numFmt w:val="bullet"/>
+      <w:lvlText w:val="o"/>
+      <w:lvlJc w:val="left"/>
+      <w:pPr>
+        <w:ind w:left="5760" w:hanging="360"/>
+      </w:pPr>
+      <w:rPr>
+        <w:rFonts w:ascii="Courier New" w:hAnsi="Courier New" w:cs="Courier New" w:hint="default"/>
+      </w:rPr>
+    </w:lvl>
+    <w:lvl w:ilvl="8" w:tplc="2C0A0005" w:tentative="1">
+      <w:start w:val="1"/>
+      <w:numFmt w:val="bullet"/>
+      <w:lvlText w:val=""/>
+      <w:lvlJc w:val="left"/>
+      <w:pPr>
+        <w:ind w:left="6480" w:hanging="360"/>
+      </w:pPr>
+      <w:rPr>
+        <w:rFonts w:ascii="Wingdings" w:hAnsi="Wingdings" w:hint="default"/>
+      </w:rPr>
+    </w:lvl>
+  </w:abstractNum>
   <w:num w:numId="1">
+    <w:abstractNumId w:val="7"/>
+  </w:num>
+  <w:num w:numId="2">
+    <w:abstractNumId w:val="6"/>
+  </w:num>
+  <w:num w:numId="3">
+    <w:abstractNumId w:val="4"/>
+  </w:num>
+  <w:num w:numId="4">
+    <w:abstractNumId w:val="0"/>
+  </w:num>
+  <w:num w:numId="5">
+    <w:abstractNumId w:val="9"/>
+  </w:num>
+  <w:num w:numId="6">
+    <w:abstractNumId w:val="3"/>
+  </w:num>
+  <w:num w:numId="7">
+    <w:abstractNumId w:val="1"/>
+  </w:num>
+  <w:num w:numId="8">
+    <w:abstractNumId w:val="10"/>
+  </w:num>
+  <w:num w:numId="9">
+    <w:abstractNumId w:val="8"/>
+  </w:num>
+  <w:num w:numId="10">
+    <w:abstractNumId w:val="5"/>
+  </w:num>
+  <w:num w:numId="11">
     <w:abstractNumId w:val="2"/>
   </w:num>
-  <w:num w:numId="2">
-    <w:abstractNumId w:val="1"/>
-  </w:num>
-  <w:num w:numId="3">
-    <w:abstractNumId w:val="0"/>
+  <w:num w:numId="12">
+    <w:abstractNumId w:val="11"/>
   </w:num>
 </w:numbering>
 </file>
@@ -4519,8 +7829,8 @@
       </w:tcPr>
     </w:tblStylePr>
   </w:style>
-  <w:style w:type="table" w:styleId="Sombreadoclaro-nfasis1">
-    <w:name w:val="Light Shading Accent 1"/>
+  <w:style w:type="table" w:customStyle="1" w:styleId="Sombreadoclaro-nfasis11">
+    <w:name w:val="Sombreado claro - Énfasis 11"/>
     <w:basedOn w:val="Tablanormal"/>
     <w:uiPriority w:val="60"/>
     <w:rsid w:val="008E1FF2"/>
@@ -4622,8 +7932,8 @@
       </w:tcPr>
     </w:tblStylePr>
   </w:style>
-  <w:style w:type="table" w:styleId="Listaclara-nfasis1">
-    <w:name w:val="Light List Accent 1"/>
+  <w:style w:type="table" w:customStyle="1" w:styleId="Listaclara-nfasis11">
+    <w:name w:val="Lista clara - Énfasis 11"/>
     <w:basedOn w:val="Tablanormal"/>
     <w:uiPriority w:val="61"/>
     <w:rsid w:val="008E1FF2"/>
@@ -4771,6 +8081,38 @@
       <w:rFonts w:ascii="Arial" w:eastAsia="Arial" w:hAnsi="Arial" w:cs="Arial"/>
       <w:color w:val="000000"/>
       <w:szCs w:val="20"/>
+      <w:lang w:eastAsia="es-AR"/>
+    </w:rPr>
+  </w:style>
+  <w:style w:type="paragraph" w:styleId="Mapadeldocumento">
+    <w:name w:val="Document Map"/>
+    <w:basedOn w:val="Normal"/>
+    <w:link w:val="MapadeldocumentoCar"/>
+    <w:uiPriority w:val="99"/>
+    <w:semiHidden/>
+    <w:unhideWhenUsed/>
+    <w:rsid w:val="009F12AB"/>
+    <w:pPr>
+      <w:spacing w:line="240" w:lineRule="auto"/>
+    </w:pPr>
+    <w:rPr>
+      <w:rFonts w:ascii="Tahoma" w:hAnsi="Tahoma" w:cs="Tahoma"/>
+      <w:sz w:val="16"/>
+      <w:szCs w:val="16"/>
+    </w:rPr>
+  </w:style>
+  <w:style w:type="character" w:customStyle="1" w:styleId="MapadeldocumentoCar">
+    <w:name w:val="Mapa del documento Car"/>
+    <w:basedOn w:val="Fuentedeprrafopredeter"/>
+    <w:link w:val="Mapadeldocumento"/>
+    <w:uiPriority w:val="99"/>
+    <w:semiHidden/>
+    <w:rsid w:val="009F12AB"/>
+    <w:rPr>
+      <w:rFonts w:ascii="Tahoma" w:eastAsia="Arial" w:hAnsi="Tahoma" w:cs="Tahoma"/>
+      <w:color w:val="000000"/>
+      <w:sz w:val="16"/>
+      <w:szCs w:val="16"/>
       <w:lang w:eastAsia="es-AR"/>
     </w:rPr>
   </w:style>
@@ -5366,7 +8708,7 @@
 </file>
 
 <file path=customXml/itemProps1.xml><?xml version="1.0" encoding="utf-8"?>
-<ds:datastoreItem xmlns:ds="http://schemas.openxmlformats.org/officeDocument/2006/customXml" ds:itemID="{D31DAC78-F24C-47E8-BB64-D7A3D320D774}">
+<ds:datastoreItem xmlns:ds="http://schemas.openxmlformats.org/officeDocument/2006/customXml" ds:itemID="{8E7C0FC1-FE07-49F7-AA3D-1E5D417C06DE}">
   <ds:schemaRefs>
     <ds:schemaRef ds:uri="http://schemas.openxmlformats.org/officeDocument/2006/bibliography"/>
   </ds:schemaRefs>

</xml_diff>

<commit_message>
pantalla en la estrategia
</commit_message>
<xml_diff>
--- a/ESTRATEGIA.docx
+++ b/ESTRATEGIA.docx
@@ -2,6 +2,31 @@
 <file path=word/document.xml><?xml version="1.0" encoding="utf-8"?>
 <w:document xmlns:ve="http://schemas.openxmlformats.org/markup-compatibility/2006" xmlns:o="urn:schemas-microsoft-com:office:office" xmlns:r="http://schemas.openxmlformats.org/officeDocument/2006/relationships" xmlns:m="http://schemas.openxmlformats.org/officeDocument/2006/math" xmlns:v="urn:schemas-microsoft-com:vml" xmlns:wp="http://schemas.openxmlformats.org/drawingml/2006/wordprocessingDrawing" xmlns:w10="urn:schemas-microsoft-com:office:word" xmlns:w="http://schemas.openxmlformats.org/wordprocessingml/2006/main" xmlns:wne="http://schemas.microsoft.com/office/word/2006/wordml">
   <w:body>
+    <w:p>
+      <w:pPr>
+        <w:widowControl w:val="0"/>
+      </w:pPr>
+    </w:p>
+    <w:p>
+      <w:pPr>
+        <w:widowControl w:val="0"/>
+      </w:pPr>
+    </w:p>
+    <w:p>
+      <w:pPr>
+        <w:widowControl w:val="0"/>
+      </w:pPr>
+    </w:p>
+    <w:p>
+      <w:pPr>
+        <w:widowControl w:val="0"/>
+      </w:pPr>
+    </w:p>
+    <w:p>
+      <w:pPr>
+        <w:widowControl w:val="0"/>
+      </w:pPr>
+    </w:p>
     <w:p>
       <w:pPr>
         <w:widowControl w:val="0"/>
@@ -32,7 +57,7 @@
               <wp:posOffset>2386965</wp:posOffset>
             </wp:positionH>
             <wp:positionV relativeFrom="paragraph">
-              <wp:posOffset>76835</wp:posOffset>
+              <wp:posOffset>29845</wp:posOffset>
             </wp:positionV>
             <wp:extent cx="828675" cy="1028700"/>
             <wp:effectExtent l="19050" t="0" r="9525" b="0"/>
@@ -69,6 +94,11 @@
           </wp:anchor>
         </w:drawing>
       </w:r>
+    </w:p>
+    <w:p>
+      <w:pPr>
+        <w:widowControl w:val="0"/>
+      </w:pPr>
     </w:p>
     <w:p>
       <w:pPr>
@@ -3083,14 +3113,12 @@
         </w:rPr>
         <w:t xml:space="preserve">El </w:t>
       </w:r>
-      <w:proofErr w:type="spellStart"/>
       <w:r>
         <w:rPr>
           <w:szCs w:val="22"/>
         </w:rPr>
-        <w:t>porcetaje</w:t>
-      </w:r>
-      <w:proofErr w:type="spellEnd"/>
+        <w:t>porcentaje</w:t>
+      </w:r>
       <w:r>
         <w:rPr>
           <w:szCs w:val="22"/>
@@ -3325,15 +3353,13 @@
         </w:rPr>
         <w:t xml:space="preserve"> no se pueden </w:t>
       </w:r>
-      <w:proofErr w:type="spellStart"/>
       <w:r>
         <w:rPr>
           <w:sz w:val="24"/>
           <w:szCs w:val="24"/>
         </w:rPr>
-        <w:t>repretir</w:t>
-      </w:r>
-      <w:proofErr w:type="spellEnd"/>
+        <w:t>repetir</w:t>
+      </w:r>
       <w:r>
         <w:rPr>
           <w:sz w:val="24"/>
@@ -3446,15 +3472,13 @@
         </w:rPr>
         <w:t xml:space="preserve">Cada empresa pertenece a un rubro </w:t>
       </w:r>
-      <w:proofErr w:type="gramStart"/>
       <w:r>
         <w:rPr>
           <w:sz w:val="24"/>
           <w:szCs w:val="24"/>
         </w:rPr>
-        <w:t>especifico</w:t>
-      </w:r>
-      <w:proofErr w:type="gramEnd"/>
+        <w:t>específico</w:t>
+      </w:r>
       <w:r>
         <w:rPr>
           <w:sz w:val="24"/>
@@ -4002,48 +4026,62 @@
         <w:spacing w:before="0" w:beforeAutospacing="0" w:after="0" w:afterAutospacing="0" w:line="360" w:lineRule="auto"/>
         <w:jc w:val="both"/>
         <w:rPr>
-          <w:b/>
-          <w:u w:val="single"/>
+          <w:rFonts w:ascii="Arial" w:hAnsi="Arial" w:cs="Arial"/>
+          <w:sz w:val="22"/>
         </w:rPr>
       </w:pPr>
       <w:r>
         <w:rPr>
           <w:rFonts w:ascii="Arial" w:hAnsi="Arial" w:cs="Arial"/>
           <w:color w:val="000000"/>
+          <w:sz w:val="20"/>
+          <w:szCs w:val="22"/>
+        </w:rPr>
+        <w:t xml:space="preserve"> </w:t>
+      </w:r>
+      <w:r>
+        <w:rPr>
+          <w:rFonts w:ascii="Arial" w:hAnsi="Arial" w:cs="Arial"/>
           <w:sz w:val="22"/>
-          <w:szCs w:val="22"/>
-        </w:rPr>
-        <w:t xml:space="preserve"> </w:t>
-      </w:r>
-      <w:r>
+        </w:rPr>
         <w:t xml:space="preserve">Para el resto de las tablas se fueron haciendo </w:t>
       </w:r>
       <w:proofErr w:type="spellStart"/>
       <w:r>
+        <w:rPr>
+          <w:rFonts w:ascii="Arial" w:hAnsi="Arial" w:cs="Arial"/>
+          <w:sz w:val="22"/>
+        </w:rPr>
         <w:t>insert</w:t>
       </w:r>
       <w:proofErr w:type="spellEnd"/>
       <w:r>
+        <w:rPr>
+          <w:rFonts w:ascii="Arial" w:hAnsi="Arial" w:cs="Arial"/>
+          <w:sz w:val="22"/>
+        </w:rPr>
         <w:t xml:space="preserve"> usando </w:t>
       </w:r>
       <w:proofErr w:type="spellStart"/>
       <w:r>
+        <w:rPr>
+          <w:rFonts w:ascii="Arial" w:hAnsi="Arial" w:cs="Arial"/>
+          <w:sz w:val="22"/>
+        </w:rPr>
         <w:t>joins</w:t>
       </w:r>
       <w:proofErr w:type="spellEnd"/>
       <w:r>
-        <w:t xml:space="preserve"> entre la base maestra y</w:t>
-      </w:r>
-      <w:r>
-        <w:t xml:space="preserve"> </w:t>
-      </w:r>
-      <w:r>
-        <w:t>los datos de las tablas que ya fuimos migrando satisfactoriamente</w:t>
-      </w:r>
-      <w:r>
-        <w:rPr>
-          <w:b/>
-          <w:u w:val="single"/>
+        <w:rPr>
+          <w:rFonts w:ascii="Arial" w:hAnsi="Arial" w:cs="Arial"/>
+          <w:sz w:val="22"/>
+        </w:rPr>
+        <w:t xml:space="preserve"> entre la base maestra y los datos de las tablas que ya fuimos migrando satisfactoriamente</w:t>
+      </w:r>
+      <w:r>
+        <w:rPr>
+          <w:rFonts w:ascii="Arial" w:hAnsi="Arial" w:cs="Arial"/>
+          <w:sz w:val="22"/>
         </w:rPr>
         <w:t>.</w:t>
       </w:r>
@@ -4234,34 +4272,30 @@
         </w:rPr>
         <w:t xml:space="preserve">Existe el usuario, no puede iniciar </w:t>
       </w:r>
-      <w:proofErr w:type="spellStart"/>
       <w:r>
         <w:rPr>
           <w:rFonts w:eastAsiaTheme="minorHAnsi"/>
           <w:color w:val="auto"/>
           <w:lang w:eastAsia="en-US"/>
         </w:rPr>
-        <w:t>sesion</w:t>
-      </w:r>
-      <w:proofErr w:type="spellEnd"/>
+        <w:t>sesión</w:t>
+      </w:r>
       <w:r>
         <w:rPr>
           <w:rFonts w:eastAsiaTheme="minorHAnsi"/>
           <w:color w:val="auto"/>
           <w:lang w:eastAsia="en-US"/>
         </w:rPr>
-        <w:t xml:space="preserve"> por la </w:t>
-      </w:r>
-      <w:proofErr w:type="spellStart"/>
+        <w:t xml:space="preserve"> por la cant</w:t>
+      </w:r>
       <w:r>
         <w:rPr>
           <w:rFonts w:eastAsiaTheme="minorHAnsi"/>
           <w:color w:val="auto"/>
           <w:lang w:eastAsia="en-US"/>
         </w:rPr>
-        <w:t>cant</w:t>
-      </w:r>
-      <w:proofErr w:type="spellEnd"/>
+        <w:t>idad</w:t>
+      </w:r>
       <w:r>
         <w:rPr>
           <w:rFonts w:eastAsiaTheme="minorHAnsi"/>
@@ -4348,18 +4382,16 @@
           <w:color w:val="auto"/>
           <w:lang w:eastAsia="en-US"/>
         </w:rPr>
-        <w:t xml:space="preserve">, incremente la </w:t>
-      </w:r>
-      <w:proofErr w:type="spellStart"/>
+        <w:t>, incremente la cant</w:t>
+      </w:r>
       <w:r>
         <w:rPr>
           <w:rFonts w:eastAsiaTheme="minorHAnsi"/>
           <w:color w:val="auto"/>
           <w:lang w:eastAsia="en-US"/>
         </w:rPr>
-        <w:t>cant</w:t>
-      </w:r>
-      <w:proofErr w:type="spellEnd"/>
+        <w:t>idad</w:t>
+      </w:r>
       <w:r>
         <w:rPr>
           <w:rFonts w:eastAsiaTheme="minorHAnsi"/>
@@ -5503,7 +5535,7 @@
           <w:color w:val="auto"/>
           <w:sz w:val="19"/>
           <w:szCs w:val="19"/>
-          <w:lang w:eastAsia="en-US"/>
+          <w:lang w:val="en-US" w:eastAsia="en-US"/>
         </w:rPr>
       </w:pPr>
       <w:r>
@@ -5532,7 +5564,7 @@
           <w:color w:val="808080"/>
           <w:sz w:val="19"/>
           <w:szCs w:val="19"/>
-          <w:lang w:eastAsia="en-US"/>
+          <w:lang w:val="en-US" w:eastAsia="en-US"/>
         </w:rPr>
         <w:t>(</w:t>
       </w:r>
@@ -5542,7 +5574,7 @@
           <w:color w:val="auto"/>
           <w:sz w:val="19"/>
           <w:szCs w:val="19"/>
-          <w:lang w:eastAsia="en-US"/>
+          <w:lang w:val="en-US" w:eastAsia="en-US"/>
         </w:rPr>
         <w:t>3</w:t>
       </w:r>
@@ -5552,7 +5584,7 @@
           <w:color w:val="808080"/>
           <w:sz w:val="19"/>
           <w:szCs w:val="19"/>
-          <w:lang w:eastAsia="en-US"/>
+          <w:lang w:val="en-US" w:eastAsia="en-US"/>
         </w:rPr>
         <w:t>,</w:t>
       </w:r>
@@ -5562,7 +5594,7 @@
           <w:color w:val="FF0000"/>
           <w:sz w:val="19"/>
           <w:szCs w:val="19"/>
-          <w:lang w:eastAsia="en-US"/>
+          <w:lang w:val="en-US" w:eastAsia="en-US"/>
         </w:rPr>
         <w:t>'admin'</w:t>
       </w:r>
@@ -5572,7 +5604,7 @@
           <w:color w:val="808080"/>
           <w:sz w:val="19"/>
           <w:szCs w:val="19"/>
-          <w:lang w:eastAsia="en-US"/>
+          <w:lang w:val="en-US" w:eastAsia="en-US"/>
         </w:rPr>
         <w:t>,</w:t>
       </w:r>
@@ -5582,7 +5614,7 @@
           <w:color w:val="FF0000"/>
           <w:sz w:val="19"/>
           <w:szCs w:val="19"/>
-          <w:lang w:eastAsia="en-US"/>
+          <w:lang w:val="en-US" w:eastAsia="en-US"/>
         </w:rPr>
         <w:t>'w23e'</w:t>
       </w:r>
@@ -5593,7 +5625,7 @@
           <w:color w:val="808080"/>
           <w:sz w:val="19"/>
           <w:szCs w:val="19"/>
-          <w:lang w:eastAsia="en-US"/>
+          <w:lang w:val="en-US" w:eastAsia="en-US"/>
         </w:rPr>
         <w:t>,</w:t>
       </w:r>
@@ -5603,7 +5635,7 @@
           <w:color w:val="auto"/>
           <w:sz w:val="19"/>
           <w:szCs w:val="19"/>
-          <w:lang w:eastAsia="en-US"/>
+          <w:lang w:val="en-US" w:eastAsia="en-US"/>
         </w:rPr>
         <w:t>1</w:t>
       </w:r>
@@ -5613,7 +5645,7 @@
           <w:color w:val="808080"/>
           <w:sz w:val="19"/>
           <w:szCs w:val="19"/>
-          <w:lang w:eastAsia="en-US"/>
+          <w:lang w:val="en-US" w:eastAsia="en-US"/>
         </w:rPr>
         <w:t>,</w:t>
       </w:r>
@@ -5623,7 +5655,7 @@
           <w:color w:val="auto"/>
           <w:sz w:val="19"/>
           <w:szCs w:val="19"/>
-          <w:lang w:eastAsia="en-US"/>
+          <w:lang w:val="en-US" w:eastAsia="en-US"/>
         </w:rPr>
         <w:t>0</w:t>
       </w:r>
@@ -5634,7 +5666,7 @@
           <w:color w:val="808080"/>
           <w:sz w:val="19"/>
           <w:szCs w:val="19"/>
-          <w:lang w:eastAsia="en-US"/>
+          <w:lang w:val="en-US" w:eastAsia="en-US"/>
         </w:rPr>
         <w:t>)</w:t>
       </w:r>
@@ -5650,7 +5682,7 @@
           <w:color w:val="auto"/>
           <w:sz w:val="19"/>
           <w:szCs w:val="19"/>
-          <w:lang w:eastAsia="en-US"/>
+          <w:lang w:val="en-US" w:eastAsia="en-US"/>
         </w:rPr>
       </w:pPr>
     </w:p>
@@ -5954,7 +5986,7 @@
           <w:color w:val="auto"/>
           <w:sz w:val="19"/>
           <w:szCs w:val="19"/>
-          <w:lang w:eastAsia="en-US"/>
+          <w:lang w:val="en-US" w:eastAsia="en-US"/>
         </w:rPr>
       </w:pPr>
       <w:r>
@@ -5983,7 +6015,7 @@
           <w:color w:val="808080"/>
           <w:sz w:val="19"/>
           <w:szCs w:val="19"/>
-          <w:lang w:eastAsia="en-US"/>
+          <w:lang w:val="en-US" w:eastAsia="en-US"/>
         </w:rPr>
         <w:t>(</w:t>
       </w:r>
@@ -5993,17 +6025,18 @@
           <w:color w:val="auto"/>
           <w:sz w:val="19"/>
           <w:szCs w:val="19"/>
-          <w:lang w:eastAsia="en-US"/>
+          <w:lang w:val="en-US" w:eastAsia="en-US"/>
         </w:rPr>
         <w:t>1</w:t>
       </w:r>
+      <w:proofErr w:type="gramStart"/>
       <w:r>
         <w:rPr>
           <w:rFonts w:ascii="Consolas" w:eastAsiaTheme="minorHAnsi" w:hAnsi="Consolas" w:cs="Consolas"/>
           <w:color w:val="808080"/>
           <w:sz w:val="19"/>
           <w:szCs w:val="19"/>
-          <w:lang w:eastAsia="en-US"/>
+          <w:lang w:val="en-US" w:eastAsia="en-US"/>
         </w:rPr>
         <w:t>,</w:t>
       </w:r>
@@ -6013,17 +6046,18 @@
           <w:color w:val="auto"/>
           <w:sz w:val="19"/>
           <w:szCs w:val="19"/>
-          <w:lang w:eastAsia="en-US"/>
+          <w:lang w:val="en-US" w:eastAsia="en-US"/>
         </w:rPr>
         <w:t>2</w:t>
       </w:r>
+      <w:proofErr w:type="gramEnd"/>
       <w:r>
         <w:rPr>
           <w:rFonts w:ascii="Consolas" w:eastAsiaTheme="minorHAnsi" w:hAnsi="Consolas" w:cs="Consolas"/>
           <w:color w:val="808080"/>
           <w:sz w:val="19"/>
           <w:szCs w:val="19"/>
-          <w:lang w:eastAsia="en-US"/>
+          <w:lang w:val="en-US" w:eastAsia="en-US"/>
         </w:rPr>
         <w:t>),</w:t>
       </w:r>
@@ -6039,7 +6073,7 @@
           <w:color w:val="auto"/>
           <w:sz w:val="19"/>
           <w:szCs w:val="19"/>
-          <w:lang w:eastAsia="en-US"/>
+          <w:lang w:val="en-US" w:eastAsia="en-US"/>
         </w:rPr>
       </w:pPr>
       <w:r>
@@ -6048,7 +6082,7 @@
           <w:color w:val="0000FF"/>
           <w:sz w:val="19"/>
           <w:szCs w:val="19"/>
-          <w:lang w:eastAsia="en-US"/>
+          <w:lang w:val="en-US" w:eastAsia="en-US"/>
         </w:rPr>
         <w:tab/>
       </w:r>
@@ -6058,7 +6092,7 @@
           <w:color w:val="0000FF"/>
           <w:sz w:val="19"/>
           <w:szCs w:val="19"/>
-          <w:lang w:eastAsia="en-US"/>
+          <w:lang w:val="en-US" w:eastAsia="en-US"/>
         </w:rPr>
         <w:tab/>
       </w:r>
@@ -6068,7 +6102,7 @@
           <w:color w:val="808080"/>
           <w:sz w:val="19"/>
           <w:szCs w:val="19"/>
-          <w:lang w:eastAsia="en-US"/>
+          <w:lang w:val="en-US" w:eastAsia="en-US"/>
         </w:rPr>
         <w:t>(</w:t>
       </w:r>
@@ -6078,17 +6112,18 @@
           <w:color w:val="auto"/>
           <w:sz w:val="19"/>
           <w:szCs w:val="19"/>
-          <w:lang w:eastAsia="en-US"/>
+          <w:lang w:val="en-US" w:eastAsia="en-US"/>
         </w:rPr>
         <w:t>2</w:t>
       </w:r>
+      <w:proofErr w:type="gramStart"/>
       <w:r>
         <w:rPr>
           <w:rFonts w:ascii="Consolas" w:eastAsiaTheme="minorHAnsi" w:hAnsi="Consolas" w:cs="Consolas"/>
           <w:color w:val="808080"/>
           <w:sz w:val="19"/>
           <w:szCs w:val="19"/>
-          <w:lang w:eastAsia="en-US"/>
+          <w:lang w:val="en-US" w:eastAsia="en-US"/>
         </w:rPr>
         <w:t>,</w:t>
       </w:r>
@@ -6098,17 +6133,18 @@
           <w:color w:val="auto"/>
           <w:sz w:val="19"/>
           <w:szCs w:val="19"/>
-          <w:lang w:eastAsia="en-US"/>
+          <w:lang w:val="en-US" w:eastAsia="en-US"/>
         </w:rPr>
         <w:t>2</w:t>
       </w:r>
+      <w:proofErr w:type="gramEnd"/>
       <w:r>
         <w:rPr>
           <w:rFonts w:ascii="Consolas" w:eastAsiaTheme="minorHAnsi" w:hAnsi="Consolas" w:cs="Consolas"/>
           <w:color w:val="808080"/>
           <w:sz w:val="19"/>
           <w:szCs w:val="19"/>
-          <w:lang w:eastAsia="en-US"/>
+          <w:lang w:val="en-US" w:eastAsia="en-US"/>
         </w:rPr>
         <w:t>)</w:t>
       </w:r>
@@ -6124,7 +6160,7 @@
           <w:color w:val="auto"/>
           <w:sz w:val="19"/>
           <w:szCs w:val="19"/>
-          <w:lang w:eastAsia="en-US"/>
+          <w:lang w:val="en-US" w:eastAsia="en-US"/>
         </w:rPr>
       </w:pPr>
       <w:r>
@@ -6133,7 +6169,7 @@
           <w:color w:val="0000FF"/>
           <w:sz w:val="19"/>
           <w:szCs w:val="19"/>
-          <w:lang w:eastAsia="en-US"/>
+          <w:lang w:val="en-US" w:eastAsia="en-US"/>
         </w:rPr>
         <w:t>GO</w:t>
       </w:r>
@@ -6158,7 +6194,7 @@
           <w:color w:val="auto"/>
           <w:sz w:val="19"/>
           <w:szCs w:val="19"/>
-          <w:lang w:eastAsia="en-US"/>
+          <w:lang w:val="en-US" w:eastAsia="en-US"/>
         </w:rPr>
         <w:tab/>
       </w:r>
@@ -7206,18 +7242,13 @@
     <w:p>
       <w:pPr>
         <w:pStyle w:val="Ttulo2"/>
-        <w:rPr>
-          <w:sz w:val="40"/>
-          <w:szCs w:val="40"/>
-        </w:rPr>
       </w:pPr>
       <w:bookmarkStart w:id="3" w:name="_Toc496022519"/>
       <w:r>
-        <w:rPr>
-          <w:sz w:val="40"/>
-          <w:szCs w:val="40"/>
-        </w:rPr>
-        <w:t>Aplicación Desktop</w:t>
+        <w:t xml:space="preserve">Aplicación </w:t>
+      </w:r>
+      <w:r>
+        <w:t>Desktop</w:t>
       </w:r>
       <w:bookmarkEnd w:id="3"/>
     </w:p>
@@ -7233,7 +7264,8 @@
           <w:ilvl w:val="0"/>
           <w:numId w:val="2"/>
         </w:numPr>
-        <w:ind w:hanging="360"/>
+        <w:spacing w:line="360" w:lineRule="auto"/>
+        <w:ind w:left="714" w:hanging="357"/>
         <w:contextualSpacing/>
       </w:pPr>
       <w:r>
@@ -7247,7 +7279,8 @@
           <w:ilvl w:val="0"/>
           <w:numId w:val="2"/>
         </w:numPr>
-        <w:ind w:hanging="360"/>
+        <w:spacing w:line="360" w:lineRule="auto"/>
+        <w:ind w:left="714" w:hanging="357"/>
         <w:contextualSpacing/>
       </w:pPr>
       <w:r>
@@ -7287,7 +7320,8 @@
           <w:ilvl w:val="0"/>
           <w:numId w:val="2"/>
         </w:numPr>
-        <w:ind w:hanging="360"/>
+        <w:spacing w:line="360" w:lineRule="auto"/>
+        <w:ind w:left="714" w:hanging="357"/>
         <w:contextualSpacing/>
       </w:pPr>
       <w:r>
@@ -7301,17 +7335,18 @@
           <w:ilvl w:val="0"/>
           <w:numId w:val="2"/>
         </w:numPr>
-        <w:ind w:hanging="360"/>
+        <w:spacing w:line="360" w:lineRule="auto"/>
+        <w:ind w:left="714" w:hanging="357"/>
         <w:contextualSpacing/>
       </w:pPr>
       <w:proofErr w:type="spellStart"/>
       <w:r>
         <w:t>Entities</w:t>
       </w:r>
+      <w:proofErr w:type="spellEnd"/>
       <w:r>
         <w:t>.</w:t>
       </w:r>
-      <w:proofErr w:type="spellEnd"/>
     </w:p>
     <w:p>
       <w:pPr>
@@ -7320,7 +7355,8 @@
           <w:ilvl w:val="0"/>
           <w:numId w:val="2"/>
         </w:numPr>
-        <w:ind w:hanging="360"/>
+        <w:spacing w:line="360" w:lineRule="auto"/>
+        <w:ind w:left="714" w:hanging="357"/>
         <w:contextualSpacing/>
       </w:pPr>
       <w:r>
@@ -7363,9 +7399,2167 @@
         <w:t>Módulos Funcionales</w:t>
       </w:r>
     </w:p>
+    <w:p>
+      <w:pPr>
+        <w:rPr>
+          <w:b/>
+          <w:u w:val="single"/>
+        </w:rPr>
+      </w:pPr>
+    </w:p>
+    <w:p>
+      <w:pPr>
+        <w:rPr>
+          <w:b/>
+          <w:u w:val="single"/>
+        </w:rPr>
+      </w:pPr>
+      <w:r>
+        <w:rPr>
+          <w:b/>
+          <w:u w:val="single"/>
+        </w:rPr>
+        <w:t xml:space="preserve">Pantalla </w:t>
+      </w:r>
+      <w:proofErr w:type="spellStart"/>
+      <w:r>
+        <w:rPr>
+          <w:b/>
+          <w:u w:val="single"/>
+        </w:rPr>
+        <w:t>Login</w:t>
+      </w:r>
+      <w:proofErr w:type="spellEnd"/>
+      <w:r>
+        <w:rPr>
+          <w:b/>
+          <w:u w:val="single"/>
+        </w:rPr>
+        <w:t>:</w:t>
+      </w:r>
+    </w:p>
+    <w:p>
+      <w:pPr>
+        <w:rPr>
+          <w:b/>
+          <w:u w:val="single"/>
+        </w:rPr>
+      </w:pPr>
+    </w:p>
+    <w:p>
+      <w:pPr>
+        <w:jc w:val="center"/>
+      </w:pPr>
+      <w:r>
+        <w:rPr>
+          <w:noProof/>
+        </w:rPr>
+        <w:drawing>
+          <wp:inline distT="0" distB="0" distL="0" distR="0">
+            <wp:extent cx="2762250" cy="1952625"/>
+            <wp:effectExtent l="19050" t="19050" r="19050" b="28575"/>
+            <wp:docPr id="1" name="Imagen 1"/>
+            <wp:cNvGraphicFramePr>
+              <a:graphicFrameLocks xmlns:a="http://schemas.openxmlformats.org/drawingml/2006/main" noChangeAspect="1"/>
+            </wp:cNvGraphicFramePr>
+            <a:graphic xmlns:a="http://schemas.openxmlformats.org/drawingml/2006/main">
+              <a:graphicData uri="http://schemas.openxmlformats.org/drawingml/2006/picture">
+                <pic:pic xmlns:pic="http://schemas.openxmlformats.org/drawingml/2006/picture">
+                  <pic:nvPicPr>
+                    <pic:cNvPr id="0" name="Picture 1"/>
+                    <pic:cNvPicPr>
+                      <a:picLocks noChangeAspect="1" noChangeArrowheads="1"/>
+                    </pic:cNvPicPr>
+                  </pic:nvPicPr>
+                  <pic:blipFill>
+                    <a:blip r:embed="rId30" cstate="print"/>
+                    <a:srcRect/>
+                    <a:stretch>
+                      <a:fillRect/>
+                    </a:stretch>
+                  </pic:blipFill>
+                  <pic:spPr bwMode="auto">
+                    <a:xfrm>
+                      <a:off x="0" y="0"/>
+                      <a:ext cx="2762250" cy="1952625"/>
+                    </a:xfrm>
+                    <a:prstGeom prst="rect">
+                      <a:avLst/>
+                    </a:prstGeom>
+                    <a:noFill/>
+                    <a:ln w="9525">
+                      <a:solidFill>
+                        <a:schemeClr val="accent1"/>
+                      </a:solidFill>
+                      <a:miter lim="800000"/>
+                      <a:headEnd/>
+                      <a:tailEnd/>
+                    </a:ln>
+                  </pic:spPr>
+                </pic:pic>
+              </a:graphicData>
+            </a:graphic>
+          </wp:inline>
+        </w:drawing>
+      </w:r>
+      <w:r>
+        <w:br/>
+      </w:r>
+    </w:p>
+    <w:p>
+      <w:pPr>
+        <w:pStyle w:val="Prrafodelista"/>
+        <w:numPr>
+          <w:ilvl w:val="0"/>
+          <w:numId w:val="35"/>
+        </w:numPr>
+      </w:pPr>
+      <w:r>
+        <w:lastRenderedPageBreak/>
+        <w:t>Pantalla para el ingreso al sistema.</w:t>
+      </w:r>
+    </w:p>
+    <w:p>
+      <w:pPr>
+        <w:pStyle w:val="Prrafodelista"/>
+        <w:numPr>
+          <w:ilvl w:val="0"/>
+          <w:numId w:val="35"/>
+        </w:numPr>
+      </w:pPr>
+      <w:r>
+        <w:t>Actualmente existen 3 usuarios:</w:t>
+      </w:r>
+    </w:p>
+    <w:p>
+      <w:pPr>
+        <w:pStyle w:val="Prrafodelista"/>
+        <w:numPr>
+          <w:ilvl w:val="1"/>
+          <w:numId w:val="35"/>
+        </w:numPr>
+      </w:pPr>
+      <w:r>
+        <w:t>User1 contraseña user1</w:t>
+      </w:r>
+    </w:p>
+    <w:p>
+      <w:pPr>
+        <w:pStyle w:val="Prrafodelista"/>
+        <w:numPr>
+          <w:ilvl w:val="1"/>
+          <w:numId w:val="35"/>
+        </w:numPr>
+      </w:pPr>
+      <w:r>
+        <w:t>User2 contraseña user2</w:t>
+      </w:r>
+    </w:p>
+    <w:p>
+      <w:pPr>
+        <w:pStyle w:val="Prrafodelista"/>
+        <w:numPr>
+          <w:ilvl w:val="1"/>
+          <w:numId w:val="35"/>
+        </w:numPr>
+      </w:pPr>
+      <w:proofErr w:type="spellStart"/>
+      <w:r>
+        <w:t>admin</w:t>
+      </w:r>
+      <w:proofErr w:type="spellEnd"/>
+      <w:r>
+        <w:t xml:space="preserve"> contraseña w23e</w:t>
+      </w:r>
+    </w:p>
+    <w:p>
+      <w:pPr>
+        <w:pStyle w:val="Prrafodelista"/>
+        <w:numPr>
+          <w:ilvl w:val="0"/>
+          <w:numId w:val="35"/>
+        </w:numPr>
+      </w:pPr>
+      <w:r>
+        <w:t>existen pantalla para advertir al usuario la falta de datos en los campos y por ingresos de datos incorrectos.</w:t>
+      </w:r>
+    </w:p>
+    <w:p>
+      <w:pPr>
+        <w:pStyle w:val="Prrafodelista"/>
+        <w:numPr>
+          <w:ilvl w:val="0"/>
+          <w:numId w:val="35"/>
+        </w:numPr>
+      </w:pPr>
+      <w:r>
+        <w:t>Si la contraseña se ingresa mal 3 veces sale la pantalla de usuario bloqueado</w:t>
+      </w:r>
+    </w:p>
+    <w:p/>
+    <w:p/>
+    <w:p>
+      <w:r>
+        <w:rPr>
+          <w:noProof/>
+        </w:rPr>
+        <w:drawing>
+          <wp:inline distT="0" distB="0" distL="0" distR="0">
+            <wp:extent cx="1733550" cy="1438275"/>
+            <wp:effectExtent l="19050" t="0" r="0" b="0"/>
+            <wp:docPr id="27" name="Imagen 1"/>
+            <wp:cNvGraphicFramePr>
+              <a:graphicFrameLocks xmlns:a="http://schemas.openxmlformats.org/drawingml/2006/main" noChangeAspect="1"/>
+            </wp:cNvGraphicFramePr>
+            <a:graphic xmlns:a="http://schemas.openxmlformats.org/drawingml/2006/main">
+              <a:graphicData uri="http://schemas.openxmlformats.org/drawingml/2006/picture">
+                <pic:pic xmlns:pic="http://schemas.openxmlformats.org/drawingml/2006/picture">
+                  <pic:nvPicPr>
+                    <pic:cNvPr id="0" name="Picture 1"/>
+                    <pic:cNvPicPr>
+                      <a:picLocks noChangeAspect="1" noChangeArrowheads="1"/>
+                    </pic:cNvPicPr>
+                  </pic:nvPicPr>
+                  <pic:blipFill>
+                    <a:blip r:embed="rId31" cstate="print"/>
+                    <a:srcRect/>
+                    <a:stretch>
+                      <a:fillRect/>
+                    </a:stretch>
+                  </pic:blipFill>
+                  <pic:spPr bwMode="auto">
+                    <a:xfrm>
+                      <a:off x="0" y="0"/>
+                      <a:ext cx="1733550" cy="1438275"/>
+                    </a:xfrm>
+                    <a:prstGeom prst="rect">
+                      <a:avLst/>
+                    </a:prstGeom>
+                    <a:noFill/>
+                    <a:ln w="9525">
+                      <a:noFill/>
+                      <a:miter lim="800000"/>
+                      <a:headEnd/>
+                      <a:tailEnd/>
+                    </a:ln>
+                  </pic:spPr>
+                </pic:pic>
+              </a:graphicData>
+            </a:graphic>
+          </wp:inline>
+        </w:drawing>
+      </w:r>
+      <w:r>
+        <w:rPr>
+          <w:noProof/>
+        </w:rPr>
+        <w:drawing>
+          <wp:inline distT="0" distB="0" distL="0" distR="0">
+            <wp:extent cx="1504950" cy="1419225"/>
+            <wp:effectExtent l="19050" t="0" r="0" b="0"/>
+            <wp:docPr id="29" name="Imagen 4"/>
+            <wp:cNvGraphicFramePr>
+              <a:graphicFrameLocks xmlns:a="http://schemas.openxmlformats.org/drawingml/2006/main" noChangeAspect="1"/>
+            </wp:cNvGraphicFramePr>
+            <a:graphic xmlns:a="http://schemas.openxmlformats.org/drawingml/2006/main">
+              <a:graphicData uri="http://schemas.openxmlformats.org/drawingml/2006/picture">
+                <pic:pic xmlns:pic="http://schemas.openxmlformats.org/drawingml/2006/picture">
+                  <pic:nvPicPr>
+                    <pic:cNvPr id="0" name="Picture 4"/>
+                    <pic:cNvPicPr>
+                      <a:picLocks noChangeAspect="1" noChangeArrowheads="1"/>
+                    </pic:cNvPicPr>
+                  </pic:nvPicPr>
+                  <pic:blipFill>
+                    <a:blip r:embed="rId32" cstate="print"/>
+                    <a:srcRect/>
+                    <a:stretch>
+                      <a:fillRect/>
+                    </a:stretch>
+                  </pic:blipFill>
+                  <pic:spPr bwMode="auto">
+                    <a:xfrm>
+                      <a:off x="0" y="0"/>
+                      <a:ext cx="1504950" cy="1419225"/>
+                    </a:xfrm>
+                    <a:prstGeom prst="rect">
+                      <a:avLst/>
+                    </a:prstGeom>
+                    <a:noFill/>
+                    <a:ln w="9525">
+                      <a:noFill/>
+                      <a:miter lim="800000"/>
+                      <a:headEnd/>
+                      <a:tailEnd/>
+                    </a:ln>
+                  </pic:spPr>
+                </pic:pic>
+              </a:graphicData>
+            </a:graphic>
+          </wp:inline>
+        </w:drawing>
+      </w:r>
+      <w:r>
+        <w:rPr>
+          <w:noProof/>
+        </w:rPr>
+        <w:drawing>
+          <wp:inline distT="0" distB="0" distL="0" distR="0">
+            <wp:extent cx="1419225" cy="1381125"/>
+            <wp:effectExtent l="19050" t="19050" r="28575" b="28575"/>
+            <wp:docPr id="30" name="Imagen 7"/>
+            <wp:cNvGraphicFramePr>
+              <a:graphicFrameLocks xmlns:a="http://schemas.openxmlformats.org/drawingml/2006/main" noChangeAspect="1"/>
+            </wp:cNvGraphicFramePr>
+            <a:graphic xmlns:a="http://schemas.openxmlformats.org/drawingml/2006/main">
+              <a:graphicData uri="http://schemas.openxmlformats.org/drawingml/2006/picture">
+                <pic:pic xmlns:pic="http://schemas.openxmlformats.org/drawingml/2006/picture">
+                  <pic:nvPicPr>
+                    <pic:cNvPr id="0" name="Picture 7"/>
+                    <pic:cNvPicPr>
+                      <a:picLocks noChangeAspect="1" noChangeArrowheads="1"/>
+                    </pic:cNvPicPr>
+                  </pic:nvPicPr>
+                  <pic:blipFill>
+                    <a:blip r:embed="rId33" cstate="print"/>
+                    <a:srcRect/>
+                    <a:stretch>
+                      <a:fillRect/>
+                    </a:stretch>
+                  </pic:blipFill>
+                  <pic:spPr bwMode="auto">
+                    <a:xfrm>
+                      <a:off x="0" y="0"/>
+                      <a:ext cx="1419225" cy="1381125"/>
+                    </a:xfrm>
+                    <a:prstGeom prst="rect">
+                      <a:avLst/>
+                    </a:prstGeom>
+                    <a:noFill/>
+                    <a:ln w="9525">
+                      <a:solidFill>
+                        <a:schemeClr val="accent1"/>
+                      </a:solidFill>
+                      <a:miter lim="800000"/>
+                      <a:headEnd/>
+                      <a:tailEnd/>
+                    </a:ln>
+                  </pic:spPr>
+                </pic:pic>
+              </a:graphicData>
+            </a:graphic>
+          </wp:inline>
+        </w:drawing>
+      </w:r>
+    </w:p>
+    <w:p/>
+    <w:p>
+      <w:pPr>
+        <w:rPr>
+          <w:b/>
+          <w:u w:val="single"/>
+        </w:rPr>
+      </w:pPr>
+      <w:r>
+        <w:rPr>
+          <w:b/>
+          <w:u w:val="single"/>
+        </w:rPr>
+        <w:t>Pantalla rol</w:t>
+      </w:r>
+    </w:p>
+    <w:p/>
+    <w:p>
+      <w:pPr>
+        <w:jc w:val="center"/>
+      </w:pPr>
+    </w:p>
+    <w:p>
+      <w:pPr>
+        <w:jc w:val="center"/>
+      </w:pPr>
+      <w:r>
+        <w:rPr>
+          <w:noProof/>
+        </w:rPr>
+        <w:drawing>
+          <wp:inline distT="0" distB="0" distL="0" distR="0">
+            <wp:extent cx="2705100" cy="2809875"/>
+            <wp:effectExtent l="38100" t="19050" r="19050" b="28575"/>
+            <wp:docPr id="2" name="Imagen 4"/>
+            <wp:cNvGraphicFramePr>
+              <a:graphicFrameLocks xmlns:a="http://schemas.openxmlformats.org/drawingml/2006/main" noChangeAspect="1"/>
+            </wp:cNvGraphicFramePr>
+            <a:graphic xmlns:a="http://schemas.openxmlformats.org/drawingml/2006/main">
+              <a:graphicData uri="http://schemas.openxmlformats.org/drawingml/2006/picture">
+                <pic:pic xmlns:pic="http://schemas.openxmlformats.org/drawingml/2006/picture">
+                  <pic:nvPicPr>
+                    <pic:cNvPr id="0" name="Picture 4"/>
+                    <pic:cNvPicPr>
+                      <a:picLocks noChangeAspect="1" noChangeArrowheads="1"/>
+                    </pic:cNvPicPr>
+                  </pic:nvPicPr>
+                  <pic:blipFill>
+                    <a:blip r:embed="rId34" cstate="print"/>
+                    <a:srcRect/>
+                    <a:stretch>
+                      <a:fillRect/>
+                    </a:stretch>
+                  </pic:blipFill>
+                  <pic:spPr bwMode="auto">
+                    <a:xfrm>
+                      <a:off x="0" y="0"/>
+                      <a:ext cx="2705100" cy="2809875"/>
+                    </a:xfrm>
+                    <a:prstGeom prst="rect">
+                      <a:avLst/>
+                    </a:prstGeom>
+                    <a:noFill/>
+                    <a:ln w="9525">
+                      <a:solidFill>
+                        <a:schemeClr val="accent1"/>
+                      </a:solidFill>
+                      <a:miter lim="800000"/>
+                      <a:headEnd/>
+                      <a:tailEnd/>
+                    </a:ln>
+                  </pic:spPr>
+                </pic:pic>
+              </a:graphicData>
+            </a:graphic>
+          </wp:inline>
+        </w:drawing>
+      </w:r>
+    </w:p>
+    <w:p>
+      <w:pPr>
+        <w:jc w:val="center"/>
+      </w:pPr>
+    </w:p>
+    <w:p>
+      <w:pPr>
+        <w:pStyle w:val="Prrafodelista"/>
+        <w:numPr>
+          <w:ilvl w:val="0"/>
+          <w:numId w:val="36"/>
+        </w:numPr>
+      </w:pPr>
+      <w:r>
+        <w:t>En esta pantalla se mostraran</w:t>
+      </w:r>
+      <w:r>
+        <w:t xml:space="preserve"> los roles asignados a el usuario que ingreso.</w:t>
+      </w:r>
+    </w:p>
+    <w:p>
+      <w:pPr>
+        <w:pStyle w:val="Prrafodelista"/>
+        <w:numPr>
+          <w:ilvl w:val="0"/>
+          <w:numId w:val="36"/>
+        </w:numPr>
+      </w:pPr>
+      <w:r>
+        <w:t>En este casa se encuentre 2 roles en el sistema: Administrador y cobrador</w:t>
+      </w:r>
+    </w:p>
+    <w:p>
+      <w:pPr>
+        <w:pStyle w:val="Prrafodelista"/>
+        <w:numPr>
+          <w:ilvl w:val="0"/>
+          <w:numId w:val="36"/>
+        </w:numPr>
+      </w:pPr>
+      <w:r>
+        <w:t xml:space="preserve">Puede agregarse </w:t>
+      </w:r>
+      <w:proofErr w:type="spellStart"/>
+      <w:r>
+        <w:t>mas</w:t>
+      </w:r>
+      <w:proofErr w:type="spellEnd"/>
+      <w:r>
+        <w:t xml:space="preserve"> roles desde ABM rol</w:t>
+      </w:r>
+    </w:p>
+    <w:p/>
+    <w:p/>
+    <w:p>
+      <w:pPr>
+        <w:rPr>
+          <w:b/>
+          <w:u w:val="single"/>
+        </w:rPr>
+      </w:pPr>
+      <w:r>
+        <w:rPr>
+          <w:b/>
+          <w:u w:val="single"/>
+        </w:rPr>
+        <w:t>Pantalla de funcionalidades:</w:t>
+      </w:r>
+    </w:p>
+    <w:p>
+      <w:pPr>
+        <w:jc w:val="center"/>
+      </w:pPr>
+      <w:r>
+        <w:rPr>
+          <w:noProof/>
+        </w:rPr>
+        <w:lastRenderedPageBreak/>
+        <w:drawing>
+          <wp:inline distT="0" distB="0" distL="0" distR="0">
+            <wp:extent cx="3219450" cy="3790950"/>
+            <wp:effectExtent l="19050" t="19050" r="19050" b="19050"/>
+            <wp:docPr id="7" name="Imagen 7"/>
+            <wp:cNvGraphicFramePr>
+              <a:graphicFrameLocks xmlns:a="http://schemas.openxmlformats.org/drawingml/2006/main" noChangeAspect="1"/>
+            </wp:cNvGraphicFramePr>
+            <a:graphic xmlns:a="http://schemas.openxmlformats.org/drawingml/2006/main">
+              <a:graphicData uri="http://schemas.openxmlformats.org/drawingml/2006/picture">
+                <pic:pic xmlns:pic="http://schemas.openxmlformats.org/drawingml/2006/picture">
+                  <pic:nvPicPr>
+                    <pic:cNvPr id="0" name="Picture 7"/>
+                    <pic:cNvPicPr>
+                      <a:picLocks noChangeAspect="1" noChangeArrowheads="1"/>
+                    </pic:cNvPicPr>
+                  </pic:nvPicPr>
+                  <pic:blipFill>
+                    <a:blip r:embed="rId35" cstate="print"/>
+                    <a:srcRect/>
+                    <a:stretch>
+                      <a:fillRect/>
+                    </a:stretch>
+                  </pic:blipFill>
+                  <pic:spPr bwMode="auto">
+                    <a:xfrm>
+                      <a:off x="0" y="0"/>
+                      <a:ext cx="3219450" cy="3790950"/>
+                    </a:xfrm>
+                    <a:prstGeom prst="rect">
+                      <a:avLst/>
+                    </a:prstGeom>
+                    <a:noFill/>
+                    <a:ln w="9525">
+                      <a:solidFill>
+                        <a:schemeClr val="accent1"/>
+                      </a:solidFill>
+                      <a:miter lim="800000"/>
+                      <a:headEnd/>
+                      <a:tailEnd/>
+                    </a:ln>
+                  </pic:spPr>
+                </pic:pic>
+              </a:graphicData>
+            </a:graphic>
+          </wp:inline>
+        </w:drawing>
+      </w:r>
+    </w:p>
+    <w:p>
+      <w:pPr>
+        <w:jc w:val="center"/>
+      </w:pPr>
+    </w:p>
+    <w:p>
+      <w:pPr>
+        <w:jc w:val="center"/>
+      </w:pPr>
+    </w:p>
+    <w:p>
+      <w:pPr>
+        <w:pStyle w:val="Prrafodelista"/>
+        <w:numPr>
+          <w:ilvl w:val="0"/>
+          <w:numId w:val="37"/>
+        </w:numPr>
+      </w:pPr>
+      <w:r>
+        <w:t>En esta pantalla se listan las funciones que están asignadas a roles.</w:t>
+      </w:r>
+    </w:p>
+    <w:p>
+      <w:pPr>
+        <w:pStyle w:val="Prrafodelista"/>
+        <w:numPr>
+          <w:ilvl w:val="0"/>
+          <w:numId w:val="37"/>
+        </w:numPr>
+      </w:pPr>
+      <w:r>
+        <w:t>En este caso se muestra las funciones de un administrador.</w:t>
+      </w:r>
+    </w:p>
+    <w:p/>
+    <w:p>
+      <w:pPr>
+        <w:rPr>
+          <w:b/>
+          <w:u w:val="single"/>
+        </w:rPr>
+      </w:pPr>
+      <w:r>
+        <w:rPr>
+          <w:b/>
+          <w:u w:val="single"/>
+        </w:rPr>
+        <w:t>ABM ROL:</w:t>
+      </w:r>
+    </w:p>
+    <w:p>
+      <w:pPr>
+        <w:jc w:val="center"/>
+      </w:pPr>
+      <w:r>
+        <w:rPr>
+          <w:noProof/>
+        </w:rPr>
+        <w:drawing>
+          <wp:inline distT="0" distB="0" distL="0" distR="0">
+            <wp:extent cx="5400675" cy="3405045"/>
+            <wp:effectExtent l="19050" t="19050" r="28575" b="23955"/>
+            <wp:docPr id="10" name="Imagen 10"/>
+            <wp:cNvGraphicFramePr>
+              <a:graphicFrameLocks xmlns:a="http://schemas.openxmlformats.org/drawingml/2006/main" noChangeAspect="1"/>
+            </wp:cNvGraphicFramePr>
+            <a:graphic xmlns:a="http://schemas.openxmlformats.org/drawingml/2006/main">
+              <a:graphicData uri="http://schemas.openxmlformats.org/drawingml/2006/picture">
+                <pic:pic xmlns:pic="http://schemas.openxmlformats.org/drawingml/2006/picture">
+                  <pic:nvPicPr>
+                    <pic:cNvPr id="0" name="Picture 10"/>
+                    <pic:cNvPicPr>
+                      <a:picLocks noChangeAspect="1" noChangeArrowheads="1"/>
+                    </pic:cNvPicPr>
+                  </pic:nvPicPr>
+                  <pic:blipFill>
+                    <a:blip r:embed="rId36" cstate="print"/>
+                    <a:srcRect/>
+                    <a:stretch>
+                      <a:fillRect/>
+                    </a:stretch>
+                  </pic:blipFill>
+                  <pic:spPr bwMode="auto">
+                    <a:xfrm>
+                      <a:off x="0" y="0"/>
+                      <a:ext cx="5400675" cy="3405045"/>
+                    </a:xfrm>
+                    <a:prstGeom prst="rect">
+                      <a:avLst/>
+                    </a:prstGeom>
+                    <a:noFill/>
+                    <a:ln w="9525">
+                      <a:solidFill>
+                        <a:schemeClr val="accent1"/>
+                      </a:solidFill>
+                      <a:miter lim="800000"/>
+                      <a:headEnd/>
+                      <a:tailEnd/>
+                    </a:ln>
+                  </pic:spPr>
+                </pic:pic>
+              </a:graphicData>
+            </a:graphic>
+          </wp:inline>
+        </w:drawing>
+      </w:r>
+    </w:p>
+    <w:p>
+      <w:pPr>
+        <w:jc w:val="center"/>
+      </w:pPr>
+    </w:p>
+    <w:p>
+      <w:pPr>
+        <w:pStyle w:val="Prrafodelista"/>
+        <w:numPr>
+          <w:ilvl w:val="0"/>
+          <w:numId w:val="38"/>
+        </w:numPr>
+      </w:pPr>
+      <w:r>
+        <w:lastRenderedPageBreak/>
+        <w:t>Esta es la pantalla en la cual podemos CREAR, MODIFICAR, INACTIVAR un rol.</w:t>
+      </w:r>
+    </w:p>
+    <w:p>
+      <w:pPr>
+        <w:pStyle w:val="Prrafodelista"/>
+        <w:numPr>
+          <w:ilvl w:val="0"/>
+          <w:numId w:val="38"/>
+        </w:numPr>
+      </w:pPr>
+      <w:r>
+        <w:t>Se muestra el nombre del rol con su lista de funciones debajo.</w:t>
+      </w:r>
+    </w:p>
+    <w:p>
+      <w:pPr>
+        <w:pStyle w:val="Prrafodelista"/>
+        <w:numPr>
+          <w:ilvl w:val="0"/>
+          <w:numId w:val="38"/>
+        </w:numPr>
+      </w:pPr>
+      <w:r>
+        <w:t>Los roles están compuesto por el nombre y sus funciones.</w:t>
+      </w:r>
+    </w:p>
+    <w:p/>
+    <w:p>
+      <w:r>
+        <w:rPr>
+          <w:b/>
+          <w:u w:val="single"/>
+        </w:rPr>
+        <w:t>Alta de un rol</w:t>
+      </w:r>
+      <w:r>
+        <w:t>: todos los campos son obligatorios.</w:t>
+      </w:r>
+    </w:p>
+    <w:p/>
+    <w:p>
+      <w:pPr>
+        <w:jc w:val="center"/>
+      </w:pPr>
+      <w:r>
+        <w:rPr>
+          <w:noProof/>
+        </w:rPr>
+        <w:drawing>
+          <wp:inline distT="0" distB="0" distL="0" distR="0">
+            <wp:extent cx="4038600" cy="3333750"/>
+            <wp:effectExtent l="19050" t="19050" r="19050" b="19050"/>
+            <wp:docPr id="5" name="Imagen 13"/>
+            <wp:cNvGraphicFramePr>
+              <a:graphicFrameLocks xmlns:a="http://schemas.openxmlformats.org/drawingml/2006/main" noChangeAspect="1"/>
+            </wp:cNvGraphicFramePr>
+            <a:graphic xmlns:a="http://schemas.openxmlformats.org/drawingml/2006/main">
+              <a:graphicData uri="http://schemas.openxmlformats.org/drawingml/2006/picture">
+                <pic:pic xmlns:pic="http://schemas.openxmlformats.org/drawingml/2006/picture">
+                  <pic:nvPicPr>
+                    <pic:cNvPr id="0" name="Picture 13"/>
+                    <pic:cNvPicPr>
+                      <a:picLocks noChangeAspect="1" noChangeArrowheads="1"/>
+                    </pic:cNvPicPr>
+                  </pic:nvPicPr>
+                  <pic:blipFill>
+                    <a:blip r:embed="rId37" cstate="print"/>
+                    <a:srcRect/>
+                    <a:stretch>
+                      <a:fillRect/>
+                    </a:stretch>
+                  </pic:blipFill>
+                  <pic:spPr bwMode="auto">
+                    <a:xfrm>
+                      <a:off x="0" y="0"/>
+                      <a:ext cx="4038600" cy="3333750"/>
+                    </a:xfrm>
+                    <a:prstGeom prst="rect">
+                      <a:avLst/>
+                    </a:prstGeom>
+                    <a:noFill/>
+                    <a:ln w="9525">
+                      <a:solidFill>
+                        <a:schemeClr val="accent1"/>
+                      </a:solidFill>
+                      <a:miter lim="800000"/>
+                      <a:headEnd/>
+                      <a:tailEnd/>
+                    </a:ln>
+                  </pic:spPr>
+                </pic:pic>
+              </a:graphicData>
+            </a:graphic>
+          </wp:inline>
+        </w:drawing>
+      </w:r>
+    </w:p>
+    <w:p>
+      <w:pPr>
+        <w:jc w:val="center"/>
+      </w:pPr>
+    </w:p>
+    <w:p>
+      <w:pPr>
+        <w:rPr>
+          <w:b/>
+          <w:u w:val="single"/>
+        </w:rPr>
+      </w:pPr>
+      <w:r>
+        <w:rPr>
+          <w:b/>
+          <w:u w:val="single"/>
+        </w:rPr>
+        <w:t>ABM CLIENTE</w:t>
+      </w:r>
+    </w:p>
+    <w:p>
+      <w:pPr>
+        <w:jc w:val="center"/>
+      </w:pPr>
+    </w:p>
+    <w:p>
+      <w:pPr>
+        <w:jc w:val="center"/>
+      </w:pPr>
+      <w:r>
+        <w:rPr>
+          <w:noProof/>
+        </w:rPr>
+        <w:drawing>
+          <wp:inline distT="0" distB="0" distL="0" distR="0">
+            <wp:extent cx="4467225" cy="3046973"/>
+            <wp:effectExtent l="19050" t="19050" r="28575" b="20077"/>
+            <wp:docPr id="11" name="Imagen 16"/>
+            <wp:cNvGraphicFramePr>
+              <a:graphicFrameLocks xmlns:a="http://schemas.openxmlformats.org/drawingml/2006/main" noChangeAspect="1"/>
+            </wp:cNvGraphicFramePr>
+            <a:graphic xmlns:a="http://schemas.openxmlformats.org/drawingml/2006/main">
+              <a:graphicData uri="http://schemas.openxmlformats.org/drawingml/2006/picture">
+                <pic:pic xmlns:pic="http://schemas.openxmlformats.org/drawingml/2006/picture">
+                  <pic:nvPicPr>
+                    <pic:cNvPr id="0" name="Picture 16"/>
+                    <pic:cNvPicPr>
+                      <a:picLocks noChangeAspect="1" noChangeArrowheads="1"/>
+                    </pic:cNvPicPr>
+                  </pic:nvPicPr>
+                  <pic:blipFill>
+                    <a:blip r:embed="rId38" cstate="print"/>
+                    <a:srcRect/>
+                    <a:stretch>
+                      <a:fillRect/>
+                    </a:stretch>
+                  </pic:blipFill>
+                  <pic:spPr bwMode="auto">
+                    <a:xfrm>
+                      <a:off x="0" y="0"/>
+                      <a:ext cx="4467225" cy="3046973"/>
+                    </a:xfrm>
+                    <a:prstGeom prst="rect">
+                      <a:avLst/>
+                    </a:prstGeom>
+                    <a:noFill/>
+                    <a:ln w="9525">
+                      <a:solidFill>
+                        <a:schemeClr val="accent1"/>
+                      </a:solidFill>
+                      <a:miter lim="800000"/>
+                      <a:headEnd/>
+                      <a:tailEnd/>
+                    </a:ln>
+                  </pic:spPr>
+                </pic:pic>
+              </a:graphicData>
+            </a:graphic>
+          </wp:inline>
+        </w:drawing>
+      </w:r>
+    </w:p>
+    <w:p>
+      <w:pPr>
+        <w:jc w:val="center"/>
+      </w:pPr>
+    </w:p>
+    <w:p/>
+    <w:p>
+      <w:pPr>
+        <w:pStyle w:val="Prrafodelista"/>
+        <w:numPr>
+          <w:ilvl w:val="0"/>
+          <w:numId w:val="39"/>
+        </w:numPr>
+      </w:pPr>
+      <w:r>
+        <w:lastRenderedPageBreak/>
+        <w:t>Se presenta una pantalla donde se puede buscar un cliente a través de los filtros de DNI, nombre y apellido.</w:t>
+      </w:r>
+    </w:p>
+    <w:p>
+      <w:pPr>
+        <w:pStyle w:val="Prrafodelista"/>
+        <w:numPr>
+          <w:ilvl w:val="0"/>
+          <w:numId w:val="39"/>
+        </w:numPr>
+      </w:pPr>
+      <w:r>
+        <w:t>Desde dicha búsqueda se puede realizar cambios en los datos del cliente o dar de baja al mismo.</w:t>
+      </w:r>
+    </w:p>
+    <w:p>
+      <w:pPr>
+        <w:pStyle w:val="Prrafodelista"/>
+        <w:numPr>
+          <w:ilvl w:val="0"/>
+          <w:numId w:val="39"/>
+        </w:numPr>
+      </w:pPr>
+      <w:r>
+        <w:t>Se puede dar de alta un nuevo cliente en la sección de alta.</w:t>
+      </w:r>
+    </w:p>
+    <w:p>
+      <w:pPr>
+        <w:jc w:val="center"/>
+      </w:pPr>
+    </w:p>
+    <w:p>
+      <w:pPr>
+        <w:jc w:val="center"/>
+      </w:pPr>
+      <w:r>
+        <w:rPr>
+          <w:noProof/>
+        </w:rPr>
+        <w:drawing>
+          <wp:inline distT="0" distB="0" distL="0" distR="0">
+            <wp:extent cx="5124450" cy="4848225"/>
+            <wp:effectExtent l="19050" t="19050" r="19050" b="28575"/>
+            <wp:docPr id="20" name="Imagen 19"/>
+            <wp:cNvGraphicFramePr>
+              <a:graphicFrameLocks xmlns:a="http://schemas.openxmlformats.org/drawingml/2006/main" noChangeAspect="1"/>
+            </wp:cNvGraphicFramePr>
+            <a:graphic xmlns:a="http://schemas.openxmlformats.org/drawingml/2006/main">
+              <a:graphicData uri="http://schemas.openxmlformats.org/drawingml/2006/picture">
+                <pic:pic xmlns:pic="http://schemas.openxmlformats.org/drawingml/2006/picture">
+                  <pic:nvPicPr>
+                    <pic:cNvPr id="0" name="Picture 19"/>
+                    <pic:cNvPicPr>
+                      <a:picLocks noChangeAspect="1" noChangeArrowheads="1"/>
+                    </pic:cNvPicPr>
+                  </pic:nvPicPr>
+                  <pic:blipFill>
+                    <a:blip r:embed="rId39" cstate="print"/>
+                    <a:srcRect/>
+                    <a:stretch>
+                      <a:fillRect/>
+                    </a:stretch>
+                  </pic:blipFill>
+                  <pic:spPr bwMode="auto">
+                    <a:xfrm>
+                      <a:off x="0" y="0"/>
+                      <a:ext cx="5124450" cy="4848225"/>
+                    </a:xfrm>
+                    <a:prstGeom prst="rect">
+                      <a:avLst/>
+                    </a:prstGeom>
+                    <a:noFill/>
+                    <a:ln w="9525">
+                      <a:solidFill>
+                        <a:schemeClr val="accent1"/>
+                      </a:solidFill>
+                      <a:miter lim="800000"/>
+                      <a:headEnd/>
+                      <a:tailEnd/>
+                    </a:ln>
+                  </pic:spPr>
+                </pic:pic>
+              </a:graphicData>
+            </a:graphic>
+          </wp:inline>
+        </w:drawing>
+      </w:r>
+    </w:p>
+    <w:p>
+      <w:pPr>
+        <w:jc w:val="center"/>
+      </w:pPr>
+    </w:p>
+    <w:p>
+      <w:pPr>
+        <w:pStyle w:val="Prrafodelista"/>
+        <w:numPr>
+          <w:ilvl w:val="0"/>
+          <w:numId w:val="40"/>
+        </w:numPr>
+      </w:pPr>
+      <w:r>
+        <w:t>Todos los datos son obligatorios.</w:t>
+      </w:r>
+    </w:p>
+    <w:p>
+      <w:pPr>
+        <w:pStyle w:val="Prrafodelista"/>
+        <w:numPr>
+          <w:ilvl w:val="0"/>
+          <w:numId w:val="40"/>
+        </w:numPr>
+      </w:pPr>
+      <w:r>
+        <w:t>El mail es un dato que no debe repetirse.</w:t>
+      </w:r>
+    </w:p>
+    <w:p>
+      <w:pPr>
+        <w:jc w:val="center"/>
+      </w:pPr>
+    </w:p>
+    <w:p>
+      <w:pPr>
+        <w:jc w:val="center"/>
+      </w:pPr>
+    </w:p>
+    <w:p>
+      <w:pPr>
+        <w:jc w:val="center"/>
+      </w:pPr>
+    </w:p>
+    <w:p>
+      <w:pPr>
+        <w:rPr>
+          <w:b/>
+          <w:u w:val="single"/>
+        </w:rPr>
+      </w:pPr>
+      <w:r>
+        <w:rPr>
+          <w:b/>
+          <w:u w:val="single"/>
+        </w:rPr>
+        <w:t>ABM EMPRESA</w:t>
+      </w:r>
+    </w:p>
+    <w:p>
+      <w:pPr>
+        <w:rPr>
+          <w:b/>
+          <w:u w:val="single"/>
+        </w:rPr>
+      </w:pPr>
+    </w:p>
+    <w:p>
+      <w:pPr>
+        <w:pStyle w:val="Prrafodelista"/>
+        <w:numPr>
+          <w:ilvl w:val="0"/>
+          <w:numId w:val="41"/>
+        </w:numPr>
+      </w:pPr>
+      <w:r>
+        <w:t xml:space="preserve">Se utiliza esta pantalla para poder buscar una empresa particular, filtrando por nombre, </w:t>
+      </w:r>
+      <w:proofErr w:type="spellStart"/>
+      <w:r>
+        <w:t>cuit</w:t>
+      </w:r>
+      <w:proofErr w:type="spellEnd"/>
+      <w:r>
+        <w:t xml:space="preserve"> y rubro.</w:t>
+      </w:r>
+    </w:p>
+    <w:p>
+      <w:pPr>
+        <w:pStyle w:val="Prrafodelista"/>
+        <w:numPr>
+          <w:ilvl w:val="0"/>
+          <w:numId w:val="41"/>
+        </w:numPr>
+      </w:pPr>
+      <w:r>
+        <w:t>Desde dicha búsqueda se puede seleccionar a la empresa para poder realizar cambios en sus datos o bien darla de baja.</w:t>
+      </w:r>
+    </w:p>
+    <w:p>
+      <w:pPr>
+        <w:pStyle w:val="Prrafodelista"/>
+        <w:numPr>
+          <w:ilvl w:val="0"/>
+          <w:numId w:val="41"/>
+        </w:numPr>
+      </w:pPr>
+      <w:r>
+        <w:t>Existe también la función de crear una nueva empresa con alta de empresa.</w:t>
+      </w:r>
+    </w:p>
+    <w:p>
+      <w:pPr>
+        <w:jc w:val="center"/>
+      </w:pPr>
+      <w:r>
+        <w:rPr>
+          <w:noProof/>
+        </w:rPr>
+        <w:lastRenderedPageBreak/>
+        <w:drawing>
+          <wp:inline distT="0" distB="0" distL="0" distR="0">
+            <wp:extent cx="5400675" cy="2508219"/>
+            <wp:effectExtent l="19050" t="19050" r="28575" b="25431"/>
+            <wp:docPr id="21" name="Imagen 22"/>
+            <wp:cNvGraphicFramePr>
+              <a:graphicFrameLocks xmlns:a="http://schemas.openxmlformats.org/drawingml/2006/main" noChangeAspect="1"/>
+            </wp:cNvGraphicFramePr>
+            <a:graphic xmlns:a="http://schemas.openxmlformats.org/drawingml/2006/main">
+              <a:graphicData uri="http://schemas.openxmlformats.org/drawingml/2006/picture">
+                <pic:pic xmlns:pic="http://schemas.openxmlformats.org/drawingml/2006/picture">
+                  <pic:nvPicPr>
+                    <pic:cNvPr id="0" name="Picture 22"/>
+                    <pic:cNvPicPr>
+                      <a:picLocks noChangeAspect="1" noChangeArrowheads="1"/>
+                    </pic:cNvPicPr>
+                  </pic:nvPicPr>
+                  <pic:blipFill>
+                    <a:blip r:embed="rId40" cstate="print"/>
+                    <a:srcRect/>
+                    <a:stretch>
+                      <a:fillRect/>
+                    </a:stretch>
+                  </pic:blipFill>
+                  <pic:spPr bwMode="auto">
+                    <a:xfrm>
+                      <a:off x="0" y="0"/>
+                      <a:ext cx="5400675" cy="2508219"/>
+                    </a:xfrm>
+                    <a:prstGeom prst="rect">
+                      <a:avLst/>
+                    </a:prstGeom>
+                    <a:noFill/>
+                    <a:ln w="9525">
+                      <a:solidFill>
+                        <a:schemeClr val="accent1"/>
+                      </a:solidFill>
+                      <a:miter lim="800000"/>
+                      <a:headEnd/>
+                      <a:tailEnd/>
+                    </a:ln>
+                  </pic:spPr>
+                </pic:pic>
+              </a:graphicData>
+            </a:graphic>
+          </wp:inline>
+        </w:drawing>
+      </w:r>
+    </w:p>
+    <w:p>
+      <w:pPr>
+        <w:jc w:val="center"/>
+      </w:pPr>
+    </w:p>
+    <w:p>
+      <w:pPr>
+        <w:jc w:val="center"/>
+      </w:pPr>
+    </w:p>
+    <w:p>
+      <w:pPr>
+        <w:jc w:val="center"/>
+      </w:pPr>
+      <w:r>
+        <w:rPr>
+          <w:noProof/>
+        </w:rPr>
+        <w:drawing>
+          <wp:inline distT="0" distB="0" distL="0" distR="0">
+            <wp:extent cx="4238625" cy="4162425"/>
+            <wp:effectExtent l="19050" t="19050" r="28575" b="28575"/>
+            <wp:docPr id="25" name="Imagen 25"/>
+            <wp:cNvGraphicFramePr>
+              <a:graphicFrameLocks xmlns:a="http://schemas.openxmlformats.org/drawingml/2006/main" noChangeAspect="1"/>
+            </wp:cNvGraphicFramePr>
+            <a:graphic xmlns:a="http://schemas.openxmlformats.org/drawingml/2006/main">
+              <a:graphicData uri="http://schemas.openxmlformats.org/drawingml/2006/picture">
+                <pic:pic xmlns:pic="http://schemas.openxmlformats.org/drawingml/2006/picture">
+                  <pic:nvPicPr>
+                    <pic:cNvPr id="0" name="Picture 25"/>
+                    <pic:cNvPicPr>
+                      <a:picLocks noChangeAspect="1" noChangeArrowheads="1"/>
+                    </pic:cNvPicPr>
+                  </pic:nvPicPr>
+                  <pic:blipFill>
+                    <a:blip r:embed="rId41" cstate="print"/>
+                    <a:srcRect/>
+                    <a:stretch>
+                      <a:fillRect/>
+                    </a:stretch>
+                  </pic:blipFill>
+                  <pic:spPr bwMode="auto">
+                    <a:xfrm>
+                      <a:off x="0" y="0"/>
+                      <a:ext cx="4238625" cy="4162425"/>
+                    </a:xfrm>
+                    <a:prstGeom prst="rect">
+                      <a:avLst/>
+                    </a:prstGeom>
+                    <a:noFill/>
+                    <a:ln w="9525">
+                      <a:solidFill>
+                        <a:schemeClr val="accent1"/>
+                      </a:solidFill>
+                      <a:miter lim="800000"/>
+                      <a:headEnd/>
+                      <a:tailEnd/>
+                    </a:ln>
+                  </pic:spPr>
+                </pic:pic>
+              </a:graphicData>
+            </a:graphic>
+          </wp:inline>
+        </w:drawing>
+      </w:r>
+    </w:p>
+    <w:p>
+      <w:pPr>
+        <w:jc w:val="center"/>
+      </w:pPr>
+    </w:p>
+    <w:p>
+      <w:pPr>
+        <w:pStyle w:val="Prrafodelista"/>
+        <w:numPr>
+          <w:ilvl w:val="0"/>
+          <w:numId w:val="42"/>
+        </w:numPr>
+      </w:pPr>
+      <w:r>
+        <w:t xml:space="preserve">Todos los datos son obligatorios y no puede haber dos empresas con el mismo </w:t>
+      </w:r>
+      <w:proofErr w:type="spellStart"/>
+      <w:r>
+        <w:t>cuit</w:t>
+      </w:r>
+      <w:proofErr w:type="spellEnd"/>
+      <w:r>
+        <w:t>.</w:t>
+      </w:r>
+    </w:p>
+    <w:p>
+      <w:pPr>
+        <w:jc w:val="center"/>
+      </w:pPr>
+    </w:p>
+    <w:p>
+      <w:pPr>
+        <w:jc w:val="center"/>
+      </w:pPr>
+    </w:p>
+    <w:p>
+      <w:pPr>
+        <w:jc w:val="center"/>
+      </w:pPr>
+    </w:p>
+    <w:p>
+      <w:pPr>
+        <w:rPr>
+          <w:b/>
+          <w:u w:val="single"/>
+        </w:rPr>
+      </w:pPr>
+      <w:r>
+        <w:rPr>
+          <w:b/>
+          <w:u w:val="single"/>
+        </w:rPr>
+        <w:t>ABM SUCURSAL</w:t>
+      </w:r>
+    </w:p>
+    <w:p>
+      <w:pPr>
+        <w:rPr>
+          <w:b/>
+          <w:u w:val="single"/>
+        </w:rPr>
+      </w:pPr>
+    </w:p>
+    <w:p>
+      <w:pPr>
+        <w:pStyle w:val="Prrafodelista"/>
+        <w:numPr>
+          <w:ilvl w:val="0"/>
+          <w:numId w:val="42"/>
+        </w:numPr>
+      </w:pPr>
+      <w:r>
+        <w:lastRenderedPageBreak/>
+        <w:t>Filtramos las sucursales por los campos Nombre, dirección y código postal.</w:t>
+      </w:r>
+    </w:p>
+    <w:p>
+      <w:pPr>
+        <w:pStyle w:val="Prrafodelista"/>
+        <w:numPr>
+          <w:ilvl w:val="0"/>
+          <w:numId w:val="42"/>
+        </w:numPr>
+      </w:pPr>
+      <w:r>
+        <w:t>Una vez filtradas se pueden modificar o dar de baja.</w:t>
+      </w:r>
+    </w:p>
+    <w:p>
+      <w:pPr>
+        <w:jc w:val="center"/>
+      </w:pPr>
+    </w:p>
+    <w:p>
+      <w:pPr>
+        <w:jc w:val="center"/>
+      </w:pPr>
+      <w:r>
+        <w:rPr>
+          <w:noProof/>
+        </w:rPr>
+        <w:drawing>
+          <wp:inline distT="0" distB="0" distL="0" distR="0">
+            <wp:extent cx="5400675" cy="3676275"/>
+            <wp:effectExtent l="19050" t="19050" r="28575" b="19425"/>
+            <wp:docPr id="28" name="Imagen 28"/>
+            <wp:cNvGraphicFramePr>
+              <a:graphicFrameLocks xmlns:a="http://schemas.openxmlformats.org/drawingml/2006/main" noChangeAspect="1"/>
+            </wp:cNvGraphicFramePr>
+            <a:graphic xmlns:a="http://schemas.openxmlformats.org/drawingml/2006/main">
+              <a:graphicData uri="http://schemas.openxmlformats.org/drawingml/2006/picture">
+                <pic:pic xmlns:pic="http://schemas.openxmlformats.org/drawingml/2006/picture">
+                  <pic:nvPicPr>
+                    <pic:cNvPr id="0" name="Picture 28"/>
+                    <pic:cNvPicPr>
+                      <a:picLocks noChangeAspect="1" noChangeArrowheads="1"/>
+                    </pic:cNvPicPr>
+                  </pic:nvPicPr>
+                  <pic:blipFill>
+                    <a:blip r:embed="rId42" cstate="print"/>
+                    <a:srcRect/>
+                    <a:stretch>
+                      <a:fillRect/>
+                    </a:stretch>
+                  </pic:blipFill>
+                  <pic:spPr bwMode="auto">
+                    <a:xfrm>
+                      <a:off x="0" y="0"/>
+                      <a:ext cx="5400675" cy="3676275"/>
+                    </a:xfrm>
+                    <a:prstGeom prst="rect">
+                      <a:avLst/>
+                    </a:prstGeom>
+                    <a:noFill/>
+                    <a:ln w="9525">
+                      <a:solidFill>
+                        <a:schemeClr val="accent1"/>
+                      </a:solidFill>
+                      <a:miter lim="800000"/>
+                      <a:headEnd/>
+                      <a:tailEnd/>
+                    </a:ln>
+                  </pic:spPr>
+                </pic:pic>
+              </a:graphicData>
+            </a:graphic>
+          </wp:inline>
+        </w:drawing>
+      </w:r>
+    </w:p>
+    <w:p>
+      <w:pPr>
+        <w:jc w:val="center"/>
+      </w:pPr>
+    </w:p>
+    <w:p>
+      <w:pPr>
+        <w:pStyle w:val="Prrafodelista"/>
+        <w:numPr>
+          <w:ilvl w:val="0"/>
+          <w:numId w:val="43"/>
+        </w:numPr>
+      </w:pPr>
+      <w:r>
+        <w:t>Alta de una sucursal</w:t>
+      </w:r>
+    </w:p>
+    <w:p>
+      <w:pPr>
+        <w:pStyle w:val="Prrafodelista"/>
+        <w:numPr>
+          <w:ilvl w:val="0"/>
+          <w:numId w:val="43"/>
+        </w:numPr>
+      </w:pPr>
+      <w:r>
+        <w:t>Nombre de la sucursal, dirección y código postal. El último campo no puede repetirse</w:t>
+      </w:r>
+    </w:p>
+    <w:p>
+      <w:pPr>
+        <w:jc w:val="center"/>
+      </w:pPr>
+      <w:r>
+        <w:rPr>
+          <w:noProof/>
+        </w:rPr>
+        <w:drawing>
+          <wp:inline distT="0" distB="0" distL="0" distR="0">
+            <wp:extent cx="3609975" cy="3280464"/>
+            <wp:effectExtent l="19050" t="19050" r="28575" b="15186"/>
+            <wp:docPr id="31" name="Imagen 31"/>
+            <wp:cNvGraphicFramePr>
+              <a:graphicFrameLocks xmlns:a="http://schemas.openxmlformats.org/drawingml/2006/main" noChangeAspect="1"/>
+            </wp:cNvGraphicFramePr>
+            <a:graphic xmlns:a="http://schemas.openxmlformats.org/drawingml/2006/main">
+              <a:graphicData uri="http://schemas.openxmlformats.org/drawingml/2006/picture">
+                <pic:pic xmlns:pic="http://schemas.openxmlformats.org/drawingml/2006/picture">
+                  <pic:nvPicPr>
+                    <pic:cNvPr id="0" name="Picture 31"/>
+                    <pic:cNvPicPr>
+                      <a:picLocks noChangeAspect="1" noChangeArrowheads="1"/>
+                    </pic:cNvPicPr>
+                  </pic:nvPicPr>
+                  <pic:blipFill>
+                    <a:blip r:embed="rId43" cstate="print"/>
+                    <a:srcRect/>
+                    <a:stretch>
+                      <a:fillRect/>
+                    </a:stretch>
+                  </pic:blipFill>
+                  <pic:spPr bwMode="auto">
+                    <a:xfrm>
+                      <a:off x="0" y="0"/>
+                      <a:ext cx="3609975" cy="3280464"/>
+                    </a:xfrm>
+                    <a:prstGeom prst="rect">
+                      <a:avLst/>
+                    </a:prstGeom>
+                    <a:noFill/>
+                    <a:ln w="9525">
+                      <a:solidFill>
+                        <a:schemeClr val="accent1"/>
+                      </a:solidFill>
+                      <a:miter lim="800000"/>
+                      <a:headEnd/>
+                      <a:tailEnd/>
+                    </a:ln>
+                  </pic:spPr>
+                </pic:pic>
+              </a:graphicData>
+            </a:graphic>
+          </wp:inline>
+        </w:drawing>
+      </w:r>
+    </w:p>
+    <w:p>
+      <w:pPr>
+        <w:jc w:val="center"/>
+      </w:pPr>
+    </w:p>
+    <w:p>
+      <w:pPr>
+        <w:rPr>
+          <w:b/>
+          <w:u w:val="single"/>
+        </w:rPr>
+      </w:pPr>
+      <w:r>
+        <w:rPr>
+          <w:b/>
+          <w:u w:val="single"/>
+        </w:rPr>
+        <w:lastRenderedPageBreak/>
+        <w:t>ABM FACTURA</w:t>
+      </w:r>
+    </w:p>
+    <w:p/>
+    <w:p>
+      <w:pPr>
+        <w:pStyle w:val="Prrafodelista"/>
+        <w:numPr>
+          <w:ilvl w:val="0"/>
+          <w:numId w:val="45"/>
+        </w:numPr>
+      </w:pPr>
+      <w:r>
+        <w:t>Filtramos las facturas a través de los campos cliente y empresa.</w:t>
+      </w:r>
+    </w:p>
+    <w:p>
+      <w:pPr>
+        <w:pStyle w:val="Prrafodelista"/>
+        <w:numPr>
+          <w:ilvl w:val="0"/>
+          <w:numId w:val="45"/>
+        </w:numPr>
+      </w:pPr>
+      <w:r>
+        <w:t>Se muestra un listado con las facturas que cumple con el requisito.</w:t>
+      </w:r>
+    </w:p>
+    <w:p>
+      <w:pPr>
+        <w:pStyle w:val="Prrafodelista"/>
+        <w:numPr>
+          <w:ilvl w:val="0"/>
+          <w:numId w:val="44"/>
+        </w:numPr>
+      </w:pPr>
+      <w:r>
+        <w:t>Se puede modificar los campos o dar de baja la factura utilizando los botones de la parte izquierda de la factura.</w:t>
+      </w:r>
+    </w:p>
+    <w:p>
+      <w:pPr>
+        <w:jc w:val="center"/>
+      </w:pPr>
+    </w:p>
+    <w:p>
+      <w:pPr>
+        <w:jc w:val="center"/>
+      </w:pPr>
+      <w:r>
+        <w:rPr>
+          <w:noProof/>
+        </w:rPr>
+        <w:drawing>
+          <wp:inline distT="0" distB="0" distL="0" distR="0">
+            <wp:extent cx="5400675" cy="3714915"/>
+            <wp:effectExtent l="19050" t="19050" r="28575" b="18885"/>
+            <wp:docPr id="34" name="Imagen 34"/>
+            <wp:cNvGraphicFramePr>
+              <a:graphicFrameLocks xmlns:a="http://schemas.openxmlformats.org/drawingml/2006/main" noChangeAspect="1"/>
+            </wp:cNvGraphicFramePr>
+            <a:graphic xmlns:a="http://schemas.openxmlformats.org/drawingml/2006/main">
+              <a:graphicData uri="http://schemas.openxmlformats.org/drawingml/2006/picture">
+                <pic:pic xmlns:pic="http://schemas.openxmlformats.org/drawingml/2006/picture">
+                  <pic:nvPicPr>
+                    <pic:cNvPr id="0" name="Picture 34"/>
+                    <pic:cNvPicPr>
+                      <a:picLocks noChangeAspect="1" noChangeArrowheads="1"/>
+                    </pic:cNvPicPr>
+                  </pic:nvPicPr>
+                  <pic:blipFill>
+                    <a:blip r:embed="rId44" cstate="print"/>
+                    <a:srcRect/>
+                    <a:stretch>
+                      <a:fillRect/>
+                    </a:stretch>
+                  </pic:blipFill>
+                  <pic:spPr bwMode="auto">
+                    <a:xfrm>
+                      <a:off x="0" y="0"/>
+                      <a:ext cx="5400675" cy="3714915"/>
+                    </a:xfrm>
+                    <a:prstGeom prst="rect">
+                      <a:avLst/>
+                    </a:prstGeom>
+                    <a:noFill/>
+                    <a:ln w="9525">
+                      <a:solidFill>
+                        <a:schemeClr val="accent1"/>
+                      </a:solidFill>
+                      <a:miter lim="800000"/>
+                      <a:headEnd/>
+                      <a:tailEnd/>
+                    </a:ln>
+                  </pic:spPr>
+                </pic:pic>
+              </a:graphicData>
+            </a:graphic>
+          </wp:inline>
+        </w:drawing>
+      </w:r>
+    </w:p>
+    <w:p>
+      <w:pPr>
+        <w:jc w:val="center"/>
+      </w:pPr>
+    </w:p>
+    <w:p>
+      <w:pPr>
+        <w:pStyle w:val="Prrafodelista"/>
+        <w:numPr>
+          <w:ilvl w:val="0"/>
+          <w:numId w:val="44"/>
+        </w:numPr>
+      </w:pPr>
+      <w:r>
+        <w:t>Alta de una nueva factura</w:t>
+      </w:r>
+    </w:p>
+    <w:p>
+      <w:pPr>
+        <w:pStyle w:val="Prrafodelista"/>
+        <w:numPr>
+          <w:ilvl w:val="0"/>
+          <w:numId w:val="44"/>
+        </w:numPr>
+      </w:pPr>
+      <w:r>
+        <w:t>Se muestra un formulario con todos los datos que debe poseer una factura.</w:t>
+      </w:r>
+    </w:p>
+    <w:p>
+      <w:pPr>
+        <w:pStyle w:val="Prrafodelista"/>
+        <w:numPr>
+          <w:ilvl w:val="0"/>
+          <w:numId w:val="44"/>
+        </w:numPr>
+      </w:pPr>
+      <w:r>
+        <w:t>Una lista de ítem que compone a dicha factura</w:t>
+      </w:r>
+    </w:p>
+    <w:p>
+      <w:pPr>
+        <w:jc w:val="center"/>
+      </w:pPr>
+      <w:r>
+        <w:rPr>
+          <w:noProof/>
+        </w:rPr>
+        <w:lastRenderedPageBreak/>
+        <w:drawing>
+          <wp:inline distT="0" distB="0" distL="0" distR="0">
+            <wp:extent cx="5400675" cy="4899347"/>
+            <wp:effectExtent l="19050" t="19050" r="28575" b="15553"/>
+            <wp:docPr id="37" name="Imagen 37"/>
+            <wp:cNvGraphicFramePr>
+              <a:graphicFrameLocks xmlns:a="http://schemas.openxmlformats.org/drawingml/2006/main" noChangeAspect="1"/>
+            </wp:cNvGraphicFramePr>
+            <a:graphic xmlns:a="http://schemas.openxmlformats.org/drawingml/2006/main">
+              <a:graphicData uri="http://schemas.openxmlformats.org/drawingml/2006/picture">
+                <pic:pic xmlns:pic="http://schemas.openxmlformats.org/drawingml/2006/picture">
+                  <pic:nvPicPr>
+                    <pic:cNvPr id="0" name="Picture 37"/>
+                    <pic:cNvPicPr>
+                      <a:picLocks noChangeAspect="1" noChangeArrowheads="1"/>
+                    </pic:cNvPicPr>
+                  </pic:nvPicPr>
+                  <pic:blipFill>
+                    <a:blip r:embed="rId45" cstate="print"/>
+                    <a:srcRect/>
+                    <a:stretch>
+                      <a:fillRect/>
+                    </a:stretch>
+                  </pic:blipFill>
+                  <pic:spPr bwMode="auto">
+                    <a:xfrm>
+                      <a:off x="0" y="0"/>
+                      <a:ext cx="5400675" cy="4899347"/>
+                    </a:xfrm>
+                    <a:prstGeom prst="rect">
+                      <a:avLst/>
+                    </a:prstGeom>
+                    <a:noFill/>
+                    <a:ln w="9525">
+                      <a:solidFill>
+                        <a:schemeClr val="accent1"/>
+                      </a:solidFill>
+                      <a:miter lim="800000"/>
+                      <a:headEnd/>
+                      <a:tailEnd/>
+                    </a:ln>
+                  </pic:spPr>
+                </pic:pic>
+              </a:graphicData>
+            </a:graphic>
+          </wp:inline>
+        </w:drawing>
+      </w:r>
+    </w:p>
+    <w:p>
+      <w:pPr>
+        <w:jc w:val="center"/>
+      </w:pPr>
+    </w:p>
+    <w:p>
+      <w:pPr>
+        <w:jc w:val="center"/>
+      </w:pPr>
+    </w:p>
+    <w:p>
+      <w:pPr>
+        <w:jc w:val="center"/>
+      </w:pPr>
+    </w:p>
+    <w:p>
+      <w:pPr>
+        <w:jc w:val="center"/>
+      </w:pPr>
+    </w:p>
+    <w:p/>
+    <w:p/>
+    <w:p/>
+    <w:p/>
+    <w:p/>
+    <w:p/>
+    <w:p/>
+    <w:p/>
+    <w:p/>
+    <w:p/>
+    <w:p/>
+    <w:p/>
+    <w:p/>
+    <w:p>
+      <w:pPr>
+        <w:rPr>
+          <w:b/>
+          <w:u w:val="single"/>
+        </w:rPr>
+      </w:pPr>
+      <w:r>
+        <w:rPr>
+          <w:b/>
+          <w:u w:val="single"/>
+        </w:rPr>
+        <w:t>ABM REGISTRO DE PAGO</w:t>
+      </w:r>
+    </w:p>
+    <w:p>
+      <w:pPr>
+        <w:rPr>
+          <w:b/>
+          <w:u w:val="single"/>
+        </w:rPr>
+      </w:pPr>
+    </w:p>
+    <w:p>
+      <w:pPr>
+        <w:pStyle w:val="Prrafodelista"/>
+        <w:numPr>
+          <w:ilvl w:val="0"/>
+          <w:numId w:val="46"/>
+        </w:numPr>
+      </w:pPr>
+      <w:r>
+        <w:t>El registro de pago de facturas pertenecientes al sistema.</w:t>
+      </w:r>
+    </w:p>
+    <w:p>
+      <w:pPr>
+        <w:pStyle w:val="Prrafodelista"/>
+        <w:numPr>
+          <w:ilvl w:val="0"/>
+          <w:numId w:val="46"/>
+        </w:numPr>
+      </w:pPr>
+      <w:r>
+        <w:lastRenderedPageBreak/>
+        <w:t xml:space="preserve">La primera vista del </w:t>
+      </w:r>
+      <w:proofErr w:type="spellStart"/>
+      <w:r>
+        <w:t>abm</w:t>
+      </w:r>
+      <w:proofErr w:type="spellEnd"/>
+      <w:r>
+        <w:t xml:space="preserve"> muestra una búsqueda de los pagos existentes.</w:t>
+      </w:r>
+    </w:p>
+    <w:p>
+      <w:pPr>
+        <w:pStyle w:val="Prrafodelista"/>
+        <w:numPr>
+          <w:ilvl w:val="0"/>
+          <w:numId w:val="46"/>
+        </w:numPr>
+      </w:pPr>
+      <w:r>
+        <w:t>Para poder inhabilitar y modificar los mismo.</w:t>
+      </w:r>
+    </w:p>
+    <w:p>
+      <w:pPr>
+        <w:pStyle w:val="Prrafodelista"/>
+        <w:numPr>
+          <w:ilvl w:val="0"/>
+          <w:numId w:val="46"/>
+        </w:numPr>
+      </w:pPr>
+      <w:r>
+        <w:t>Lo primero que se debe hacer es agregar las facturas que contendrán el pago con el botón “agregar factura”</w:t>
+      </w:r>
+    </w:p>
+    <w:p>
+      <w:pPr>
+        <w:pStyle w:val="Prrafodelista"/>
+        <w:numPr>
+          <w:ilvl w:val="0"/>
+          <w:numId w:val="46"/>
+        </w:numPr>
+      </w:pPr>
+      <w:r>
+        <w:t>Una vez hecho de procede a registrar el pago con los datos correspondientes.</w:t>
+      </w:r>
+    </w:p>
+    <w:p/>
+    <w:p>
+      <w:pPr>
+        <w:jc w:val="center"/>
+      </w:pPr>
+      <w:r>
+        <w:rPr>
+          <w:noProof/>
+        </w:rPr>
+        <w:drawing>
+          <wp:inline distT="0" distB="0" distL="0" distR="0">
+            <wp:extent cx="5400675" cy="3253937"/>
+            <wp:effectExtent l="19050" t="19050" r="28575" b="22663"/>
+            <wp:docPr id="23" name="Imagen 40"/>
+            <wp:cNvGraphicFramePr>
+              <a:graphicFrameLocks xmlns:a="http://schemas.openxmlformats.org/drawingml/2006/main" noChangeAspect="1"/>
+            </wp:cNvGraphicFramePr>
+            <a:graphic xmlns:a="http://schemas.openxmlformats.org/drawingml/2006/main">
+              <a:graphicData uri="http://schemas.openxmlformats.org/drawingml/2006/picture">
+                <pic:pic xmlns:pic="http://schemas.openxmlformats.org/drawingml/2006/picture">
+                  <pic:nvPicPr>
+                    <pic:cNvPr id="0" name="Picture 40"/>
+                    <pic:cNvPicPr>
+                      <a:picLocks noChangeAspect="1" noChangeArrowheads="1"/>
+                    </pic:cNvPicPr>
+                  </pic:nvPicPr>
+                  <pic:blipFill>
+                    <a:blip r:embed="rId46" cstate="print"/>
+                    <a:srcRect/>
+                    <a:stretch>
+                      <a:fillRect/>
+                    </a:stretch>
+                  </pic:blipFill>
+                  <pic:spPr bwMode="auto">
+                    <a:xfrm>
+                      <a:off x="0" y="0"/>
+                      <a:ext cx="5400675" cy="3253937"/>
+                    </a:xfrm>
+                    <a:prstGeom prst="rect">
+                      <a:avLst/>
+                    </a:prstGeom>
+                    <a:noFill/>
+                    <a:ln w="9525">
+                      <a:solidFill>
+                        <a:schemeClr val="accent1"/>
+                      </a:solidFill>
+                      <a:miter lim="800000"/>
+                      <a:headEnd/>
+                      <a:tailEnd/>
+                    </a:ln>
+                  </pic:spPr>
+                </pic:pic>
+              </a:graphicData>
+            </a:graphic>
+          </wp:inline>
+        </w:drawing>
+      </w:r>
+    </w:p>
+    <w:p>
+      <w:pPr>
+        <w:pStyle w:val="Prrafodelista"/>
+        <w:numPr>
+          <w:ilvl w:val="0"/>
+          <w:numId w:val="47"/>
+        </w:numPr>
+      </w:pPr>
+      <w:r>
+        <w:t>Vista de la pantalla para buscar las facturas correspondientes al pago</w:t>
+      </w:r>
+    </w:p>
+    <w:p>
+      <w:pPr>
+        <w:jc w:val="center"/>
+      </w:pPr>
+    </w:p>
+    <w:p>
+      <w:pPr>
+        <w:jc w:val="center"/>
+      </w:pPr>
+      <w:r>
+        <w:rPr>
+          <w:noProof/>
+        </w:rPr>
+        <w:lastRenderedPageBreak/>
+        <w:drawing>
+          <wp:inline distT="0" distB="0" distL="0" distR="0">
+            <wp:extent cx="3876675" cy="3838575"/>
+            <wp:effectExtent l="19050" t="19050" r="28575" b="28575"/>
+            <wp:docPr id="24" name="Imagen 43"/>
+            <wp:cNvGraphicFramePr>
+              <a:graphicFrameLocks xmlns:a="http://schemas.openxmlformats.org/drawingml/2006/main" noChangeAspect="1"/>
+            </wp:cNvGraphicFramePr>
+            <a:graphic xmlns:a="http://schemas.openxmlformats.org/drawingml/2006/main">
+              <a:graphicData uri="http://schemas.openxmlformats.org/drawingml/2006/picture">
+                <pic:pic xmlns:pic="http://schemas.openxmlformats.org/drawingml/2006/picture">
+                  <pic:nvPicPr>
+                    <pic:cNvPr id="0" name="Picture 43"/>
+                    <pic:cNvPicPr>
+                      <a:picLocks noChangeAspect="1" noChangeArrowheads="1"/>
+                    </pic:cNvPicPr>
+                  </pic:nvPicPr>
+                  <pic:blipFill>
+                    <a:blip r:embed="rId47" cstate="print"/>
+                    <a:srcRect/>
+                    <a:stretch>
+                      <a:fillRect/>
+                    </a:stretch>
+                  </pic:blipFill>
+                  <pic:spPr bwMode="auto">
+                    <a:xfrm>
+                      <a:off x="0" y="0"/>
+                      <a:ext cx="3876675" cy="3838575"/>
+                    </a:xfrm>
+                    <a:prstGeom prst="rect">
+                      <a:avLst/>
+                    </a:prstGeom>
+                    <a:noFill/>
+                    <a:ln w="9525">
+                      <a:solidFill>
+                        <a:schemeClr val="accent1"/>
+                      </a:solidFill>
+                      <a:miter lim="800000"/>
+                      <a:headEnd/>
+                      <a:tailEnd/>
+                    </a:ln>
+                  </pic:spPr>
+                </pic:pic>
+              </a:graphicData>
+            </a:graphic>
+          </wp:inline>
+        </w:drawing>
+      </w:r>
+    </w:p>
+    <w:p>
+      <w:pPr>
+        <w:jc w:val="center"/>
+      </w:pPr>
+    </w:p>
+    <w:p>
+      <w:pPr>
+        <w:jc w:val="center"/>
+      </w:pPr>
+    </w:p>
+    <w:p>
+      <w:pPr>
+        <w:jc w:val="center"/>
+      </w:pPr>
+    </w:p>
+    <w:p/>
+    <w:p/>
+    <w:p>
+      <w:pPr>
+        <w:rPr>
+          <w:b/>
+          <w:u w:val="single"/>
+        </w:rPr>
+      </w:pPr>
+      <w:r>
+        <w:rPr>
+          <w:b/>
+          <w:u w:val="single"/>
+        </w:rPr>
+        <w:t xml:space="preserve">ABM RENDICION (registro de </w:t>
+      </w:r>
+      <w:r>
+        <w:rPr>
+          <w:b/>
+          <w:u w:val="single"/>
+        </w:rPr>
+        <w:t>facturas cobradas</w:t>
+      </w:r>
+      <w:r>
+        <w:rPr>
+          <w:b/>
+          <w:u w:val="single"/>
+        </w:rPr>
+        <w:t>)</w:t>
+      </w:r>
+    </w:p>
+    <w:p>
+      <w:pPr>
+        <w:rPr>
+          <w:b/>
+          <w:u w:val="single"/>
+        </w:rPr>
+      </w:pPr>
+    </w:p>
+    <w:p>
+      <w:pPr>
+        <w:pStyle w:val="Prrafodelista"/>
+        <w:numPr>
+          <w:ilvl w:val="0"/>
+          <w:numId w:val="47"/>
+        </w:numPr>
+      </w:pPr>
+      <w:r>
+        <w:t>Esta pantalla facilita la rendición de facturas que pertenezcan a una empresa en particular.</w:t>
+      </w:r>
+    </w:p>
+    <w:p>
+      <w:pPr>
+        <w:pStyle w:val="Prrafodelista"/>
+        <w:numPr>
+          <w:ilvl w:val="0"/>
+          <w:numId w:val="47"/>
+        </w:numPr>
+      </w:pPr>
+      <w:r>
+        <w:t xml:space="preserve">También posee funciones de listado </w:t>
+      </w:r>
+    </w:p>
+    <w:p>
+      <w:pPr>
+        <w:pStyle w:val="Prrafodelista"/>
+        <w:numPr>
+          <w:ilvl w:val="0"/>
+          <w:numId w:val="47"/>
+        </w:numPr>
+      </w:pPr>
+      <w:r>
+        <w:t>Y funciones para agregar nuevas rendiciones.</w:t>
+      </w:r>
+    </w:p>
+    <w:p>
+      <w:pPr>
+        <w:jc w:val="center"/>
+      </w:pPr>
+      <w:r>
+        <w:rPr>
+          <w:noProof/>
+        </w:rPr>
+        <w:lastRenderedPageBreak/>
+        <w:drawing>
+          <wp:inline distT="0" distB="0" distL="0" distR="0">
+            <wp:extent cx="5400675" cy="4408076"/>
+            <wp:effectExtent l="19050" t="19050" r="28575" b="11524"/>
+            <wp:docPr id="26" name="Imagen 46"/>
+            <wp:cNvGraphicFramePr>
+              <a:graphicFrameLocks xmlns:a="http://schemas.openxmlformats.org/drawingml/2006/main" noChangeAspect="1"/>
+            </wp:cNvGraphicFramePr>
+            <a:graphic xmlns:a="http://schemas.openxmlformats.org/drawingml/2006/main">
+              <a:graphicData uri="http://schemas.openxmlformats.org/drawingml/2006/picture">
+                <pic:pic xmlns:pic="http://schemas.openxmlformats.org/drawingml/2006/picture">
+                  <pic:nvPicPr>
+                    <pic:cNvPr id="0" name="Picture 46"/>
+                    <pic:cNvPicPr>
+                      <a:picLocks noChangeAspect="1" noChangeArrowheads="1"/>
+                    </pic:cNvPicPr>
+                  </pic:nvPicPr>
+                  <pic:blipFill>
+                    <a:blip r:embed="rId48" cstate="print"/>
+                    <a:srcRect/>
+                    <a:stretch>
+                      <a:fillRect/>
+                    </a:stretch>
+                  </pic:blipFill>
+                  <pic:spPr bwMode="auto">
+                    <a:xfrm>
+                      <a:off x="0" y="0"/>
+                      <a:ext cx="5400675" cy="4408076"/>
+                    </a:xfrm>
+                    <a:prstGeom prst="rect">
+                      <a:avLst/>
+                    </a:prstGeom>
+                    <a:noFill/>
+                    <a:ln w="9525">
+                      <a:solidFill>
+                        <a:schemeClr val="accent1"/>
+                      </a:solidFill>
+                      <a:miter lim="800000"/>
+                      <a:headEnd/>
+                      <a:tailEnd/>
+                    </a:ln>
+                  </pic:spPr>
+                </pic:pic>
+              </a:graphicData>
+            </a:graphic>
+          </wp:inline>
+        </w:drawing>
+      </w:r>
+    </w:p>
+    <w:p>
+      <w:pPr>
+        <w:jc w:val="center"/>
+      </w:pPr>
+    </w:p>
+    <w:p>
+      <w:pPr>
+        <w:jc w:val="center"/>
+      </w:pPr>
+    </w:p>
+    <w:p>
+      <w:pPr>
+        <w:jc w:val="center"/>
+      </w:pPr>
+    </w:p>
+    <w:p>
+      <w:pPr>
+        <w:jc w:val="center"/>
+      </w:pPr>
+    </w:p>
+    <w:p>
+      <w:pPr>
+        <w:rPr>
+          <w:b/>
+          <w:u w:val="single"/>
+        </w:rPr>
+      </w:pPr>
+      <w:r>
+        <w:rPr>
+          <w:b/>
+          <w:u w:val="single"/>
+        </w:rPr>
+        <w:t>Listado estadístico</w:t>
+      </w:r>
+    </w:p>
+    <w:p/>
+    <w:p>
+      <w:pPr>
+        <w:pStyle w:val="Prrafodelista"/>
+        <w:numPr>
+          <w:ilvl w:val="0"/>
+          <w:numId w:val="48"/>
+        </w:numPr>
+      </w:pPr>
+      <w:r>
+        <w:t>Listado de los 5 clientes con más pagos, filtrados por la fecha y el trimestre al que pertenece. Cuenta la cantidad de pagos que se han registrado en nombre del cliente.LA FECHA SOLO USE EL AÑO</w:t>
+      </w:r>
+    </w:p>
+    <w:p>
+      <w:pPr>
+        <w:pStyle w:val="Prrafodelista"/>
+        <w:numPr>
+          <w:ilvl w:val="0"/>
+          <w:numId w:val="48"/>
+        </w:numPr>
+      </w:pPr>
+      <w:r>
+        <w:t xml:space="preserve">Listados de 5 </w:t>
+      </w:r>
+      <w:r>
+        <w:t xml:space="preserve">empresa con mayor monto rendido, según un años </w:t>
+      </w:r>
+      <w:proofErr w:type="gramStart"/>
+      <w:r>
+        <w:t>especifico</w:t>
+      </w:r>
+      <w:proofErr w:type="gramEnd"/>
+      <w:r>
+        <w:t xml:space="preserve"> y un trimestres. Se mide a través de la suma de los importes de las rendiciones hechas para esas empresas.</w:t>
+      </w:r>
+    </w:p>
+    <w:p>
+      <w:pPr>
+        <w:pStyle w:val="Prrafodelista"/>
+        <w:numPr>
+          <w:ilvl w:val="0"/>
+          <w:numId w:val="48"/>
+        </w:numPr>
+      </w:pPr>
+      <w:r>
+        <w:t>Listado de las 5 empresas con mayor porcentaje de facturas cobradas en un año y trimestre especifico. Se considera que el hecho de que una factura es cobra quiere decir que se encuentran en la tabla rendición.</w:t>
+      </w:r>
+    </w:p>
+    <w:p>
+      <w:pPr>
+        <w:pStyle w:val="Prrafodelista"/>
+        <w:numPr>
+          <w:ilvl w:val="0"/>
+          <w:numId w:val="48"/>
+        </w:numPr>
+      </w:pPr>
+      <w:r>
+        <w:t>Listado de los 5 clientes con el mayor porcentaje de facturas pagadas en un año y trimestre especifico. Las facturas pagadas con las que se encuentran en la tabla de pago, cuyo pago se encuentra asociado al cliente en cuestión.</w:t>
+      </w:r>
+    </w:p>
     <w:sectPr>
-      <w:headerReference w:type="default" r:id="rId30"/>
-      <w:footerReference w:type="default" r:id="rId31"/>
+      <w:headerReference w:type="default" r:id="rId49"/>
+      <w:footerReference w:type="default" r:id="rId50"/>
       <w:type w:val="continuous"/>
       <w:pgSz w:w="11907" w:h="16840" w:code="9"/>
       <w:pgMar w:top="1418" w:right="1701" w:bottom="1418" w:left="1701" w:header="709" w:footer="709" w:gutter="0"/>
@@ -7441,7 +9635,7 @@
                 <w:sz w:val="32"/>
                 <w:szCs w:val="32"/>
               </w:rPr>
-              <w:t>10</w:t>
+              <w:t>21</w:t>
             </w:r>
           </w:fldSimple>
         </w:p>
@@ -7776,6 +9970,119 @@
     </w:lvl>
   </w:abstractNum>
   <w:abstractNum w:abstractNumId="2">
+    <w:nsid w:val="08B40F66"/>
+    <w:multiLevelType w:val="hybridMultilevel"/>
+    <w:tmpl w:val="D9CCE07E"/>
+    <w:lvl w:ilvl="0" w:tplc="2C0A0001">
+      <w:start w:val="1"/>
+      <w:numFmt w:val="bullet"/>
+      <w:lvlText w:val=""/>
+      <w:lvlJc w:val="left"/>
+      <w:pPr>
+        <w:ind w:left="720" w:hanging="360"/>
+      </w:pPr>
+      <w:rPr>
+        <w:rFonts w:ascii="Symbol" w:hAnsi="Symbol" w:hint="default"/>
+      </w:rPr>
+    </w:lvl>
+    <w:lvl w:ilvl="1" w:tplc="2C0A0003" w:tentative="1">
+      <w:start w:val="1"/>
+      <w:numFmt w:val="bullet"/>
+      <w:lvlText w:val="o"/>
+      <w:lvlJc w:val="left"/>
+      <w:pPr>
+        <w:ind w:left="1440" w:hanging="360"/>
+      </w:pPr>
+      <w:rPr>
+        <w:rFonts w:ascii="Courier New" w:hAnsi="Courier New" w:cs="Courier New" w:hint="default"/>
+      </w:rPr>
+    </w:lvl>
+    <w:lvl w:ilvl="2" w:tplc="2C0A0005" w:tentative="1">
+      <w:start w:val="1"/>
+      <w:numFmt w:val="bullet"/>
+      <w:lvlText w:val=""/>
+      <w:lvlJc w:val="left"/>
+      <w:pPr>
+        <w:ind w:left="2160" w:hanging="360"/>
+      </w:pPr>
+      <w:rPr>
+        <w:rFonts w:ascii="Wingdings" w:hAnsi="Wingdings" w:hint="default"/>
+      </w:rPr>
+    </w:lvl>
+    <w:lvl w:ilvl="3" w:tplc="2C0A0001" w:tentative="1">
+      <w:start w:val="1"/>
+      <w:numFmt w:val="bullet"/>
+      <w:lvlText w:val=""/>
+      <w:lvlJc w:val="left"/>
+      <w:pPr>
+        <w:ind w:left="2880" w:hanging="360"/>
+      </w:pPr>
+      <w:rPr>
+        <w:rFonts w:ascii="Symbol" w:hAnsi="Symbol" w:hint="default"/>
+      </w:rPr>
+    </w:lvl>
+    <w:lvl w:ilvl="4" w:tplc="2C0A0003" w:tentative="1">
+      <w:start w:val="1"/>
+      <w:numFmt w:val="bullet"/>
+      <w:lvlText w:val="o"/>
+      <w:lvlJc w:val="left"/>
+      <w:pPr>
+        <w:ind w:left="3600" w:hanging="360"/>
+      </w:pPr>
+      <w:rPr>
+        <w:rFonts w:ascii="Courier New" w:hAnsi="Courier New" w:cs="Courier New" w:hint="default"/>
+      </w:rPr>
+    </w:lvl>
+    <w:lvl w:ilvl="5" w:tplc="2C0A0005" w:tentative="1">
+      <w:start w:val="1"/>
+      <w:numFmt w:val="bullet"/>
+      <w:lvlText w:val=""/>
+      <w:lvlJc w:val="left"/>
+      <w:pPr>
+        <w:ind w:left="4320" w:hanging="360"/>
+      </w:pPr>
+      <w:rPr>
+        <w:rFonts w:ascii="Wingdings" w:hAnsi="Wingdings" w:hint="default"/>
+      </w:rPr>
+    </w:lvl>
+    <w:lvl w:ilvl="6" w:tplc="2C0A0001" w:tentative="1">
+      <w:start w:val="1"/>
+      <w:numFmt w:val="bullet"/>
+      <w:lvlText w:val=""/>
+      <w:lvlJc w:val="left"/>
+      <w:pPr>
+        <w:ind w:left="5040" w:hanging="360"/>
+      </w:pPr>
+      <w:rPr>
+        <w:rFonts w:ascii="Symbol" w:hAnsi="Symbol" w:hint="default"/>
+      </w:rPr>
+    </w:lvl>
+    <w:lvl w:ilvl="7" w:tplc="2C0A0003" w:tentative="1">
+      <w:start w:val="1"/>
+      <w:numFmt w:val="bullet"/>
+      <w:lvlText w:val="o"/>
+      <w:lvlJc w:val="left"/>
+      <w:pPr>
+        <w:ind w:left="5760" w:hanging="360"/>
+      </w:pPr>
+      <w:rPr>
+        <w:rFonts w:ascii="Courier New" w:hAnsi="Courier New" w:cs="Courier New" w:hint="default"/>
+      </w:rPr>
+    </w:lvl>
+    <w:lvl w:ilvl="8" w:tplc="2C0A0005" w:tentative="1">
+      <w:start w:val="1"/>
+      <w:numFmt w:val="bullet"/>
+      <w:lvlText w:val=""/>
+      <w:lvlJc w:val="left"/>
+      <w:pPr>
+        <w:ind w:left="6480" w:hanging="360"/>
+      </w:pPr>
+      <w:rPr>
+        <w:rFonts w:ascii="Wingdings" w:hAnsi="Wingdings" w:hint="default"/>
+      </w:rPr>
+    </w:lvl>
+  </w:abstractNum>
+  <w:abstractNum w:abstractNumId="3">
     <w:nsid w:val="0E255BB9"/>
     <w:multiLevelType w:val="hybridMultilevel"/>
     <w:tmpl w:val="FEE41AEE"/>
@@ -7889,7 +10196,120 @@
       </w:rPr>
     </w:lvl>
   </w:abstractNum>
-  <w:abstractNum w:abstractNumId="3">
+  <w:abstractNum w:abstractNumId="4">
+    <w:nsid w:val="0E446CDD"/>
+    <w:multiLevelType w:val="hybridMultilevel"/>
+    <w:tmpl w:val="2CBED314"/>
+    <w:lvl w:ilvl="0" w:tplc="2C0A0001">
+      <w:start w:val="1"/>
+      <w:numFmt w:val="bullet"/>
+      <w:lvlText w:val=""/>
+      <w:lvlJc w:val="left"/>
+      <w:pPr>
+        <w:ind w:left="720" w:hanging="360"/>
+      </w:pPr>
+      <w:rPr>
+        <w:rFonts w:ascii="Symbol" w:hAnsi="Symbol" w:hint="default"/>
+      </w:rPr>
+    </w:lvl>
+    <w:lvl w:ilvl="1" w:tplc="2C0A0003" w:tentative="1">
+      <w:start w:val="1"/>
+      <w:numFmt w:val="bullet"/>
+      <w:lvlText w:val="o"/>
+      <w:lvlJc w:val="left"/>
+      <w:pPr>
+        <w:ind w:left="1440" w:hanging="360"/>
+      </w:pPr>
+      <w:rPr>
+        <w:rFonts w:ascii="Courier New" w:hAnsi="Courier New" w:cs="Courier New" w:hint="default"/>
+      </w:rPr>
+    </w:lvl>
+    <w:lvl w:ilvl="2" w:tplc="2C0A0005" w:tentative="1">
+      <w:start w:val="1"/>
+      <w:numFmt w:val="bullet"/>
+      <w:lvlText w:val=""/>
+      <w:lvlJc w:val="left"/>
+      <w:pPr>
+        <w:ind w:left="2160" w:hanging="360"/>
+      </w:pPr>
+      <w:rPr>
+        <w:rFonts w:ascii="Wingdings" w:hAnsi="Wingdings" w:hint="default"/>
+      </w:rPr>
+    </w:lvl>
+    <w:lvl w:ilvl="3" w:tplc="2C0A0001" w:tentative="1">
+      <w:start w:val="1"/>
+      <w:numFmt w:val="bullet"/>
+      <w:lvlText w:val=""/>
+      <w:lvlJc w:val="left"/>
+      <w:pPr>
+        <w:ind w:left="2880" w:hanging="360"/>
+      </w:pPr>
+      <w:rPr>
+        <w:rFonts w:ascii="Symbol" w:hAnsi="Symbol" w:hint="default"/>
+      </w:rPr>
+    </w:lvl>
+    <w:lvl w:ilvl="4" w:tplc="2C0A0003" w:tentative="1">
+      <w:start w:val="1"/>
+      <w:numFmt w:val="bullet"/>
+      <w:lvlText w:val="o"/>
+      <w:lvlJc w:val="left"/>
+      <w:pPr>
+        <w:ind w:left="3600" w:hanging="360"/>
+      </w:pPr>
+      <w:rPr>
+        <w:rFonts w:ascii="Courier New" w:hAnsi="Courier New" w:cs="Courier New" w:hint="default"/>
+      </w:rPr>
+    </w:lvl>
+    <w:lvl w:ilvl="5" w:tplc="2C0A0005" w:tentative="1">
+      <w:start w:val="1"/>
+      <w:numFmt w:val="bullet"/>
+      <w:lvlText w:val=""/>
+      <w:lvlJc w:val="left"/>
+      <w:pPr>
+        <w:ind w:left="4320" w:hanging="360"/>
+      </w:pPr>
+      <w:rPr>
+        <w:rFonts w:ascii="Wingdings" w:hAnsi="Wingdings" w:hint="default"/>
+      </w:rPr>
+    </w:lvl>
+    <w:lvl w:ilvl="6" w:tplc="2C0A0001" w:tentative="1">
+      <w:start w:val="1"/>
+      <w:numFmt w:val="bullet"/>
+      <w:lvlText w:val=""/>
+      <w:lvlJc w:val="left"/>
+      <w:pPr>
+        <w:ind w:left="5040" w:hanging="360"/>
+      </w:pPr>
+      <w:rPr>
+        <w:rFonts w:ascii="Symbol" w:hAnsi="Symbol" w:hint="default"/>
+      </w:rPr>
+    </w:lvl>
+    <w:lvl w:ilvl="7" w:tplc="2C0A0003" w:tentative="1">
+      <w:start w:val="1"/>
+      <w:numFmt w:val="bullet"/>
+      <w:lvlText w:val="o"/>
+      <w:lvlJc w:val="left"/>
+      <w:pPr>
+        <w:ind w:left="5760" w:hanging="360"/>
+      </w:pPr>
+      <w:rPr>
+        <w:rFonts w:ascii="Courier New" w:hAnsi="Courier New" w:cs="Courier New" w:hint="default"/>
+      </w:rPr>
+    </w:lvl>
+    <w:lvl w:ilvl="8" w:tplc="2C0A0005" w:tentative="1">
+      <w:start w:val="1"/>
+      <w:numFmt w:val="bullet"/>
+      <w:lvlText w:val=""/>
+      <w:lvlJc w:val="left"/>
+      <w:pPr>
+        <w:ind w:left="6480" w:hanging="360"/>
+      </w:pPr>
+      <w:rPr>
+        <w:rFonts w:ascii="Wingdings" w:hAnsi="Wingdings" w:hint="default"/>
+      </w:rPr>
+    </w:lvl>
+  </w:abstractNum>
+  <w:abstractNum w:abstractNumId="5">
     <w:nsid w:val="112D1736"/>
     <w:multiLevelType w:val="hybridMultilevel"/>
     <w:tmpl w:val="040A5928"/>
@@ -8002,7 +10422,7 @@
       </w:rPr>
     </w:lvl>
   </w:abstractNum>
-  <w:abstractNum w:abstractNumId="4">
+  <w:abstractNum w:abstractNumId="6">
     <w:nsid w:val="191A41B6"/>
     <w:multiLevelType w:val="hybridMultilevel"/>
     <w:tmpl w:val="483EE156"/>
@@ -8115,7 +10535,7 @@
       </w:rPr>
     </w:lvl>
   </w:abstractNum>
-  <w:abstractNum w:abstractNumId="5">
+  <w:abstractNum w:abstractNumId="7">
     <w:nsid w:val="1C191C51"/>
     <w:multiLevelType w:val="hybridMultilevel"/>
     <w:tmpl w:val="09960416"/>
@@ -8229,7 +10649,7 @@
       </w:rPr>
     </w:lvl>
   </w:abstractNum>
-  <w:abstractNum w:abstractNumId="6">
+  <w:abstractNum w:abstractNumId="8">
     <w:nsid w:val="24186D66"/>
     <w:multiLevelType w:val="multilevel"/>
     <w:tmpl w:val="65B2D890"/>
@@ -8378,7 +10798,7 @@
       </w:rPr>
     </w:lvl>
   </w:abstractNum>
-  <w:abstractNum w:abstractNumId="7">
+  <w:abstractNum w:abstractNumId="9">
     <w:nsid w:val="28707865"/>
     <w:multiLevelType w:val="hybridMultilevel"/>
     <w:tmpl w:val="2AC66D26"/>
@@ -8491,7 +10911,7 @@
       </w:rPr>
     </w:lvl>
   </w:abstractNum>
-  <w:abstractNum w:abstractNumId="8">
+  <w:abstractNum w:abstractNumId="10">
     <w:nsid w:val="2CFA34F1"/>
     <w:multiLevelType w:val="hybridMultilevel"/>
     <w:tmpl w:val="A2342F0C"/>
@@ -8605,7 +11025,120 @@
       </w:rPr>
     </w:lvl>
   </w:abstractNum>
-  <w:abstractNum w:abstractNumId="9">
+  <w:abstractNum w:abstractNumId="11">
+    <w:nsid w:val="2FD66861"/>
+    <w:multiLevelType w:val="hybridMultilevel"/>
+    <w:tmpl w:val="B2F4BEC0"/>
+    <w:lvl w:ilvl="0" w:tplc="2C0A0001">
+      <w:start w:val="1"/>
+      <w:numFmt w:val="bullet"/>
+      <w:lvlText w:val=""/>
+      <w:lvlJc w:val="left"/>
+      <w:pPr>
+        <w:ind w:left="720" w:hanging="360"/>
+      </w:pPr>
+      <w:rPr>
+        <w:rFonts w:ascii="Symbol" w:hAnsi="Symbol" w:hint="default"/>
+      </w:rPr>
+    </w:lvl>
+    <w:lvl w:ilvl="1" w:tplc="2C0A0003" w:tentative="1">
+      <w:start w:val="1"/>
+      <w:numFmt w:val="bullet"/>
+      <w:lvlText w:val="o"/>
+      <w:lvlJc w:val="left"/>
+      <w:pPr>
+        <w:ind w:left="1440" w:hanging="360"/>
+      </w:pPr>
+      <w:rPr>
+        <w:rFonts w:ascii="Courier New" w:hAnsi="Courier New" w:cs="Courier New" w:hint="default"/>
+      </w:rPr>
+    </w:lvl>
+    <w:lvl w:ilvl="2" w:tplc="2C0A0005" w:tentative="1">
+      <w:start w:val="1"/>
+      <w:numFmt w:val="bullet"/>
+      <w:lvlText w:val=""/>
+      <w:lvlJc w:val="left"/>
+      <w:pPr>
+        <w:ind w:left="2160" w:hanging="360"/>
+      </w:pPr>
+      <w:rPr>
+        <w:rFonts w:ascii="Wingdings" w:hAnsi="Wingdings" w:hint="default"/>
+      </w:rPr>
+    </w:lvl>
+    <w:lvl w:ilvl="3" w:tplc="2C0A0001" w:tentative="1">
+      <w:start w:val="1"/>
+      <w:numFmt w:val="bullet"/>
+      <w:lvlText w:val=""/>
+      <w:lvlJc w:val="left"/>
+      <w:pPr>
+        <w:ind w:left="2880" w:hanging="360"/>
+      </w:pPr>
+      <w:rPr>
+        <w:rFonts w:ascii="Symbol" w:hAnsi="Symbol" w:hint="default"/>
+      </w:rPr>
+    </w:lvl>
+    <w:lvl w:ilvl="4" w:tplc="2C0A0003" w:tentative="1">
+      <w:start w:val="1"/>
+      <w:numFmt w:val="bullet"/>
+      <w:lvlText w:val="o"/>
+      <w:lvlJc w:val="left"/>
+      <w:pPr>
+        <w:ind w:left="3600" w:hanging="360"/>
+      </w:pPr>
+      <w:rPr>
+        <w:rFonts w:ascii="Courier New" w:hAnsi="Courier New" w:cs="Courier New" w:hint="default"/>
+      </w:rPr>
+    </w:lvl>
+    <w:lvl w:ilvl="5" w:tplc="2C0A0005" w:tentative="1">
+      <w:start w:val="1"/>
+      <w:numFmt w:val="bullet"/>
+      <w:lvlText w:val=""/>
+      <w:lvlJc w:val="left"/>
+      <w:pPr>
+        <w:ind w:left="4320" w:hanging="360"/>
+      </w:pPr>
+      <w:rPr>
+        <w:rFonts w:ascii="Wingdings" w:hAnsi="Wingdings" w:hint="default"/>
+      </w:rPr>
+    </w:lvl>
+    <w:lvl w:ilvl="6" w:tplc="2C0A0001" w:tentative="1">
+      <w:start w:val="1"/>
+      <w:numFmt w:val="bullet"/>
+      <w:lvlText w:val=""/>
+      <w:lvlJc w:val="left"/>
+      <w:pPr>
+        <w:ind w:left="5040" w:hanging="360"/>
+      </w:pPr>
+      <w:rPr>
+        <w:rFonts w:ascii="Symbol" w:hAnsi="Symbol" w:hint="default"/>
+      </w:rPr>
+    </w:lvl>
+    <w:lvl w:ilvl="7" w:tplc="2C0A0003" w:tentative="1">
+      <w:start w:val="1"/>
+      <w:numFmt w:val="bullet"/>
+      <w:lvlText w:val="o"/>
+      <w:lvlJc w:val="left"/>
+      <w:pPr>
+        <w:ind w:left="5760" w:hanging="360"/>
+      </w:pPr>
+      <w:rPr>
+        <w:rFonts w:ascii="Courier New" w:hAnsi="Courier New" w:cs="Courier New" w:hint="default"/>
+      </w:rPr>
+    </w:lvl>
+    <w:lvl w:ilvl="8" w:tplc="2C0A0005" w:tentative="1">
+      <w:start w:val="1"/>
+      <w:numFmt w:val="bullet"/>
+      <w:lvlText w:val=""/>
+      <w:lvlJc w:val="left"/>
+      <w:pPr>
+        <w:ind w:left="6480" w:hanging="360"/>
+      </w:pPr>
+      <w:rPr>
+        <w:rFonts w:ascii="Wingdings" w:hAnsi="Wingdings" w:hint="default"/>
+      </w:rPr>
+    </w:lvl>
+  </w:abstractNum>
+  <w:abstractNum w:abstractNumId="12">
     <w:nsid w:val="312D414C"/>
     <w:multiLevelType w:val="hybridMultilevel"/>
     <w:tmpl w:val="9788D1FE"/>
@@ -8719,7 +11252,120 @@
       </w:rPr>
     </w:lvl>
   </w:abstractNum>
-  <w:abstractNum w:abstractNumId="10">
+  <w:abstractNum w:abstractNumId="13">
+    <w:nsid w:val="33F91913"/>
+    <w:multiLevelType w:val="hybridMultilevel"/>
+    <w:tmpl w:val="4512135A"/>
+    <w:lvl w:ilvl="0" w:tplc="2C0A0001">
+      <w:start w:val="1"/>
+      <w:numFmt w:val="bullet"/>
+      <w:lvlText w:val=""/>
+      <w:lvlJc w:val="left"/>
+      <w:pPr>
+        <w:ind w:left="720" w:hanging="360"/>
+      </w:pPr>
+      <w:rPr>
+        <w:rFonts w:ascii="Symbol" w:hAnsi="Symbol" w:hint="default"/>
+      </w:rPr>
+    </w:lvl>
+    <w:lvl w:ilvl="1" w:tplc="2C0A0003" w:tentative="1">
+      <w:start w:val="1"/>
+      <w:numFmt w:val="bullet"/>
+      <w:lvlText w:val="o"/>
+      <w:lvlJc w:val="left"/>
+      <w:pPr>
+        <w:ind w:left="1440" w:hanging="360"/>
+      </w:pPr>
+      <w:rPr>
+        <w:rFonts w:ascii="Courier New" w:hAnsi="Courier New" w:cs="Courier New" w:hint="default"/>
+      </w:rPr>
+    </w:lvl>
+    <w:lvl w:ilvl="2" w:tplc="2C0A0005" w:tentative="1">
+      <w:start w:val="1"/>
+      <w:numFmt w:val="bullet"/>
+      <w:lvlText w:val=""/>
+      <w:lvlJc w:val="left"/>
+      <w:pPr>
+        <w:ind w:left="2160" w:hanging="360"/>
+      </w:pPr>
+      <w:rPr>
+        <w:rFonts w:ascii="Wingdings" w:hAnsi="Wingdings" w:hint="default"/>
+      </w:rPr>
+    </w:lvl>
+    <w:lvl w:ilvl="3" w:tplc="2C0A0001" w:tentative="1">
+      <w:start w:val="1"/>
+      <w:numFmt w:val="bullet"/>
+      <w:lvlText w:val=""/>
+      <w:lvlJc w:val="left"/>
+      <w:pPr>
+        <w:ind w:left="2880" w:hanging="360"/>
+      </w:pPr>
+      <w:rPr>
+        <w:rFonts w:ascii="Symbol" w:hAnsi="Symbol" w:hint="default"/>
+      </w:rPr>
+    </w:lvl>
+    <w:lvl w:ilvl="4" w:tplc="2C0A0003" w:tentative="1">
+      <w:start w:val="1"/>
+      <w:numFmt w:val="bullet"/>
+      <w:lvlText w:val="o"/>
+      <w:lvlJc w:val="left"/>
+      <w:pPr>
+        <w:ind w:left="3600" w:hanging="360"/>
+      </w:pPr>
+      <w:rPr>
+        <w:rFonts w:ascii="Courier New" w:hAnsi="Courier New" w:cs="Courier New" w:hint="default"/>
+      </w:rPr>
+    </w:lvl>
+    <w:lvl w:ilvl="5" w:tplc="2C0A0005" w:tentative="1">
+      <w:start w:val="1"/>
+      <w:numFmt w:val="bullet"/>
+      <w:lvlText w:val=""/>
+      <w:lvlJc w:val="left"/>
+      <w:pPr>
+        <w:ind w:left="4320" w:hanging="360"/>
+      </w:pPr>
+      <w:rPr>
+        <w:rFonts w:ascii="Wingdings" w:hAnsi="Wingdings" w:hint="default"/>
+      </w:rPr>
+    </w:lvl>
+    <w:lvl w:ilvl="6" w:tplc="2C0A0001" w:tentative="1">
+      <w:start w:val="1"/>
+      <w:numFmt w:val="bullet"/>
+      <w:lvlText w:val=""/>
+      <w:lvlJc w:val="left"/>
+      <w:pPr>
+        <w:ind w:left="5040" w:hanging="360"/>
+      </w:pPr>
+      <w:rPr>
+        <w:rFonts w:ascii="Symbol" w:hAnsi="Symbol" w:hint="default"/>
+      </w:rPr>
+    </w:lvl>
+    <w:lvl w:ilvl="7" w:tplc="2C0A0003" w:tentative="1">
+      <w:start w:val="1"/>
+      <w:numFmt w:val="bullet"/>
+      <w:lvlText w:val="o"/>
+      <w:lvlJc w:val="left"/>
+      <w:pPr>
+        <w:ind w:left="5760" w:hanging="360"/>
+      </w:pPr>
+      <w:rPr>
+        <w:rFonts w:ascii="Courier New" w:hAnsi="Courier New" w:cs="Courier New" w:hint="default"/>
+      </w:rPr>
+    </w:lvl>
+    <w:lvl w:ilvl="8" w:tplc="2C0A0005" w:tentative="1">
+      <w:start w:val="1"/>
+      <w:numFmt w:val="bullet"/>
+      <w:lvlText w:val=""/>
+      <w:lvlJc w:val="left"/>
+      <w:pPr>
+        <w:ind w:left="6480" w:hanging="360"/>
+      </w:pPr>
+      <w:rPr>
+        <w:rFonts w:ascii="Wingdings" w:hAnsi="Wingdings" w:hint="default"/>
+      </w:rPr>
+    </w:lvl>
+  </w:abstractNum>
+  <w:abstractNum w:abstractNumId="14">
     <w:nsid w:val="349E5916"/>
     <w:multiLevelType w:val="hybridMultilevel"/>
     <w:tmpl w:val="907A1D48"/>
@@ -8832,7 +11478,7 @@
       </w:rPr>
     </w:lvl>
   </w:abstractNum>
-  <w:abstractNum w:abstractNumId="11">
+  <w:abstractNum w:abstractNumId="15">
     <w:nsid w:val="3A047C2A"/>
     <w:multiLevelType w:val="hybridMultilevel"/>
     <w:tmpl w:val="FDA8B2EE"/>
@@ -8946,7 +11592,233 @@
       </w:rPr>
     </w:lvl>
   </w:abstractNum>
-  <w:abstractNum w:abstractNumId="12">
+  <w:abstractNum w:abstractNumId="16">
+    <w:nsid w:val="3B66764F"/>
+    <w:multiLevelType w:val="hybridMultilevel"/>
+    <w:tmpl w:val="1EAE3F32"/>
+    <w:lvl w:ilvl="0" w:tplc="2C0A0001">
+      <w:start w:val="1"/>
+      <w:numFmt w:val="bullet"/>
+      <w:lvlText w:val=""/>
+      <w:lvlJc w:val="left"/>
+      <w:pPr>
+        <w:ind w:left="720" w:hanging="360"/>
+      </w:pPr>
+      <w:rPr>
+        <w:rFonts w:ascii="Symbol" w:hAnsi="Symbol" w:hint="default"/>
+      </w:rPr>
+    </w:lvl>
+    <w:lvl w:ilvl="1" w:tplc="2C0A0003" w:tentative="1">
+      <w:start w:val="1"/>
+      <w:numFmt w:val="bullet"/>
+      <w:lvlText w:val="o"/>
+      <w:lvlJc w:val="left"/>
+      <w:pPr>
+        <w:ind w:left="1440" w:hanging="360"/>
+      </w:pPr>
+      <w:rPr>
+        <w:rFonts w:ascii="Courier New" w:hAnsi="Courier New" w:cs="Courier New" w:hint="default"/>
+      </w:rPr>
+    </w:lvl>
+    <w:lvl w:ilvl="2" w:tplc="2C0A0005" w:tentative="1">
+      <w:start w:val="1"/>
+      <w:numFmt w:val="bullet"/>
+      <w:lvlText w:val=""/>
+      <w:lvlJc w:val="left"/>
+      <w:pPr>
+        <w:ind w:left="2160" w:hanging="360"/>
+      </w:pPr>
+      <w:rPr>
+        <w:rFonts w:ascii="Wingdings" w:hAnsi="Wingdings" w:hint="default"/>
+      </w:rPr>
+    </w:lvl>
+    <w:lvl w:ilvl="3" w:tplc="2C0A0001" w:tentative="1">
+      <w:start w:val="1"/>
+      <w:numFmt w:val="bullet"/>
+      <w:lvlText w:val=""/>
+      <w:lvlJc w:val="left"/>
+      <w:pPr>
+        <w:ind w:left="2880" w:hanging="360"/>
+      </w:pPr>
+      <w:rPr>
+        <w:rFonts w:ascii="Symbol" w:hAnsi="Symbol" w:hint="default"/>
+      </w:rPr>
+    </w:lvl>
+    <w:lvl w:ilvl="4" w:tplc="2C0A0003" w:tentative="1">
+      <w:start w:val="1"/>
+      <w:numFmt w:val="bullet"/>
+      <w:lvlText w:val="o"/>
+      <w:lvlJc w:val="left"/>
+      <w:pPr>
+        <w:ind w:left="3600" w:hanging="360"/>
+      </w:pPr>
+      <w:rPr>
+        <w:rFonts w:ascii="Courier New" w:hAnsi="Courier New" w:cs="Courier New" w:hint="default"/>
+      </w:rPr>
+    </w:lvl>
+    <w:lvl w:ilvl="5" w:tplc="2C0A0005" w:tentative="1">
+      <w:start w:val="1"/>
+      <w:numFmt w:val="bullet"/>
+      <w:lvlText w:val=""/>
+      <w:lvlJc w:val="left"/>
+      <w:pPr>
+        <w:ind w:left="4320" w:hanging="360"/>
+      </w:pPr>
+      <w:rPr>
+        <w:rFonts w:ascii="Wingdings" w:hAnsi="Wingdings" w:hint="default"/>
+      </w:rPr>
+    </w:lvl>
+    <w:lvl w:ilvl="6" w:tplc="2C0A0001" w:tentative="1">
+      <w:start w:val="1"/>
+      <w:numFmt w:val="bullet"/>
+      <w:lvlText w:val=""/>
+      <w:lvlJc w:val="left"/>
+      <w:pPr>
+        <w:ind w:left="5040" w:hanging="360"/>
+      </w:pPr>
+      <w:rPr>
+        <w:rFonts w:ascii="Symbol" w:hAnsi="Symbol" w:hint="default"/>
+      </w:rPr>
+    </w:lvl>
+    <w:lvl w:ilvl="7" w:tplc="2C0A0003" w:tentative="1">
+      <w:start w:val="1"/>
+      <w:numFmt w:val="bullet"/>
+      <w:lvlText w:val="o"/>
+      <w:lvlJc w:val="left"/>
+      <w:pPr>
+        <w:ind w:left="5760" w:hanging="360"/>
+      </w:pPr>
+      <w:rPr>
+        <w:rFonts w:ascii="Courier New" w:hAnsi="Courier New" w:cs="Courier New" w:hint="default"/>
+      </w:rPr>
+    </w:lvl>
+    <w:lvl w:ilvl="8" w:tplc="2C0A0005" w:tentative="1">
+      <w:start w:val="1"/>
+      <w:numFmt w:val="bullet"/>
+      <w:lvlText w:val=""/>
+      <w:lvlJc w:val="left"/>
+      <w:pPr>
+        <w:ind w:left="6480" w:hanging="360"/>
+      </w:pPr>
+      <w:rPr>
+        <w:rFonts w:ascii="Wingdings" w:hAnsi="Wingdings" w:hint="default"/>
+      </w:rPr>
+    </w:lvl>
+  </w:abstractNum>
+  <w:abstractNum w:abstractNumId="17">
+    <w:nsid w:val="3C0A0066"/>
+    <w:multiLevelType w:val="hybridMultilevel"/>
+    <w:tmpl w:val="D754416A"/>
+    <w:lvl w:ilvl="0" w:tplc="2C0A0001">
+      <w:start w:val="1"/>
+      <w:numFmt w:val="bullet"/>
+      <w:lvlText w:val=""/>
+      <w:lvlJc w:val="left"/>
+      <w:pPr>
+        <w:ind w:left="720" w:hanging="360"/>
+      </w:pPr>
+      <w:rPr>
+        <w:rFonts w:ascii="Symbol" w:hAnsi="Symbol" w:hint="default"/>
+      </w:rPr>
+    </w:lvl>
+    <w:lvl w:ilvl="1" w:tplc="2C0A0003" w:tentative="1">
+      <w:start w:val="1"/>
+      <w:numFmt w:val="bullet"/>
+      <w:lvlText w:val="o"/>
+      <w:lvlJc w:val="left"/>
+      <w:pPr>
+        <w:ind w:left="1440" w:hanging="360"/>
+      </w:pPr>
+      <w:rPr>
+        <w:rFonts w:ascii="Courier New" w:hAnsi="Courier New" w:cs="Courier New" w:hint="default"/>
+      </w:rPr>
+    </w:lvl>
+    <w:lvl w:ilvl="2" w:tplc="2C0A0005" w:tentative="1">
+      <w:start w:val="1"/>
+      <w:numFmt w:val="bullet"/>
+      <w:lvlText w:val=""/>
+      <w:lvlJc w:val="left"/>
+      <w:pPr>
+        <w:ind w:left="2160" w:hanging="360"/>
+      </w:pPr>
+      <w:rPr>
+        <w:rFonts w:ascii="Wingdings" w:hAnsi="Wingdings" w:hint="default"/>
+      </w:rPr>
+    </w:lvl>
+    <w:lvl w:ilvl="3" w:tplc="2C0A0001" w:tentative="1">
+      <w:start w:val="1"/>
+      <w:numFmt w:val="bullet"/>
+      <w:lvlText w:val=""/>
+      <w:lvlJc w:val="left"/>
+      <w:pPr>
+        <w:ind w:left="2880" w:hanging="360"/>
+      </w:pPr>
+      <w:rPr>
+        <w:rFonts w:ascii="Symbol" w:hAnsi="Symbol" w:hint="default"/>
+      </w:rPr>
+    </w:lvl>
+    <w:lvl w:ilvl="4" w:tplc="2C0A0003" w:tentative="1">
+      <w:start w:val="1"/>
+      <w:numFmt w:val="bullet"/>
+      <w:lvlText w:val="o"/>
+      <w:lvlJc w:val="left"/>
+      <w:pPr>
+        <w:ind w:left="3600" w:hanging="360"/>
+      </w:pPr>
+      <w:rPr>
+        <w:rFonts w:ascii="Courier New" w:hAnsi="Courier New" w:cs="Courier New" w:hint="default"/>
+      </w:rPr>
+    </w:lvl>
+    <w:lvl w:ilvl="5" w:tplc="2C0A0005" w:tentative="1">
+      <w:start w:val="1"/>
+      <w:numFmt w:val="bullet"/>
+      <w:lvlText w:val=""/>
+      <w:lvlJc w:val="left"/>
+      <w:pPr>
+        <w:ind w:left="4320" w:hanging="360"/>
+      </w:pPr>
+      <w:rPr>
+        <w:rFonts w:ascii="Wingdings" w:hAnsi="Wingdings" w:hint="default"/>
+      </w:rPr>
+    </w:lvl>
+    <w:lvl w:ilvl="6" w:tplc="2C0A0001" w:tentative="1">
+      <w:start w:val="1"/>
+      <w:numFmt w:val="bullet"/>
+      <w:lvlText w:val=""/>
+      <w:lvlJc w:val="left"/>
+      <w:pPr>
+        <w:ind w:left="5040" w:hanging="360"/>
+      </w:pPr>
+      <w:rPr>
+        <w:rFonts w:ascii="Symbol" w:hAnsi="Symbol" w:hint="default"/>
+      </w:rPr>
+    </w:lvl>
+    <w:lvl w:ilvl="7" w:tplc="2C0A0003" w:tentative="1">
+      <w:start w:val="1"/>
+      <w:numFmt w:val="bullet"/>
+      <w:lvlText w:val="o"/>
+      <w:lvlJc w:val="left"/>
+      <w:pPr>
+        <w:ind w:left="5760" w:hanging="360"/>
+      </w:pPr>
+      <w:rPr>
+        <w:rFonts w:ascii="Courier New" w:hAnsi="Courier New" w:cs="Courier New" w:hint="default"/>
+      </w:rPr>
+    </w:lvl>
+    <w:lvl w:ilvl="8" w:tplc="2C0A0005" w:tentative="1">
+      <w:start w:val="1"/>
+      <w:numFmt w:val="bullet"/>
+      <w:lvlText w:val=""/>
+      <w:lvlJc w:val="left"/>
+      <w:pPr>
+        <w:ind w:left="6480" w:hanging="360"/>
+      </w:pPr>
+      <w:rPr>
+        <w:rFonts w:ascii="Wingdings" w:hAnsi="Wingdings" w:hint="default"/>
+      </w:rPr>
+    </w:lvl>
+  </w:abstractNum>
+  <w:abstractNum w:abstractNumId="18">
     <w:nsid w:val="3D7037B5"/>
     <w:multiLevelType w:val="hybridMultilevel"/>
     <w:tmpl w:val="A7782506"/>
@@ -9060,7 +11932,7 @@
       </w:rPr>
     </w:lvl>
   </w:abstractNum>
-  <w:abstractNum w:abstractNumId="13">
+  <w:abstractNum w:abstractNumId="19">
     <w:nsid w:val="3E4E7846"/>
     <w:multiLevelType w:val="hybridMultilevel"/>
     <w:tmpl w:val="6F6ACCC8"/>
@@ -9174,7 +12046,7 @@
       </w:rPr>
     </w:lvl>
   </w:abstractNum>
-  <w:abstractNum w:abstractNumId="14">
+  <w:abstractNum w:abstractNumId="20">
     <w:nsid w:val="4AA43835"/>
     <w:multiLevelType w:val="hybridMultilevel"/>
     <w:tmpl w:val="1D4A000E"/>
@@ -9287,7 +12159,7 @@
       </w:rPr>
     </w:lvl>
   </w:abstractNum>
-  <w:abstractNum w:abstractNumId="15">
+  <w:abstractNum w:abstractNumId="21">
     <w:nsid w:val="4B861F56"/>
     <w:multiLevelType w:val="hybridMultilevel"/>
     <w:tmpl w:val="747428DE"/>
@@ -9401,7 +12273,120 @@
       </w:rPr>
     </w:lvl>
   </w:abstractNum>
-  <w:abstractNum w:abstractNumId="16">
+  <w:abstractNum w:abstractNumId="22">
+    <w:nsid w:val="4C3838A2"/>
+    <w:multiLevelType w:val="hybridMultilevel"/>
+    <w:tmpl w:val="A7B0AC98"/>
+    <w:lvl w:ilvl="0" w:tplc="2C0A0001">
+      <w:start w:val="1"/>
+      <w:numFmt w:val="bullet"/>
+      <w:lvlText w:val=""/>
+      <w:lvlJc w:val="left"/>
+      <w:pPr>
+        <w:ind w:left="720" w:hanging="360"/>
+      </w:pPr>
+      <w:rPr>
+        <w:rFonts w:ascii="Symbol" w:hAnsi="Symbol" w:hint="default"/>
+      </w:rPr>
+    </w:lvl>
+    <w:lvl w:ilvl="1" w:tplc="2C0A0003" w:tentative="1">
+      <w:start w:val="1"/>
+      <w:numFmt w:val="bullet"/>
+      <w:lvlText w:val="o"/>
+      <w:lvlJc w:val="left"/>
+      <w:pPr>
+        <w:ind w:left="1440" w:hanging="360"/>
+      </w:pPr>
+      <w:rPr>
+        <w:rFonts w:ascii="Courier New" w:hAnsi="Courier New" w:cs="Courier New" w:hint="default"/>
+      </w:rPr>
+    </w:lvl>
+    <w:lvl w:ilvl="2" w:tplc="2C0A0005" w:tentative="1">
+      <w:start w:val="1"/>
+      <w:numFmt w:val="bullet"/>
+      <w:lvlText w:val=""/>
+      <w:lvlJc w:val="left"/>
+      <w:pPr>
+        <w:ind w:left="2160" w:hanging="360"/>
+      </w:pPr>
+      <w:rPr>
+        <w:rFonts w:ascii="Wingdings" w:hAnsi="Wingdings" w:hint="default"/>
+      </w:rPr>
+    </w:lvl>
+    <w:lvl w:ilvl="3" w:tplc="2C0A0001" w:tentative="1">
+      <w:start w:val="1"/>
+      <w:numFmt w:val="bullet"/>
+      <w:lvlText w:val=""/>
+      <w:lvlJc w:val="left"/>
+      <w:pPr>
+        <w:ind w:left="2880" w:hanging="360"/>
+      </w:pPr>
+      <w:rPr>
+        <w:rFonts w:ascii="Symbol" w:hAnsi="Symbol" w:hint="default"/>
+      </w:rPr>
+    </w:lvl>
+    <w:lvl w:ilvl="4" w:tplc="2C0A0003" w:tentative="1">
+      <w:start w:val="1"/>
+      <w:numFmt w:val="bullet"/>
+      <w:lvlText w:val="o"/>
+      <w:lvlJc w:val="left"/>
+      <w:pPr>
+        <w:ind w:left="3600" w:hanging="360"/>
+      </w:pPr>
+      <w:rPr>
+        <w:rFonts w:ascii="Courier New" w:hAnsi="Courier New" w:cs="Courier New" w:hint="default"/>
+      </w:rPr>
+    </w:lvl>
+    <w:lvl w:ilvl="5" w:tplc="2C0A0005" w:tentative="1">
+      <w:start w:val="1"/>
+      <w:numFmt w:val="bullet"/>
+      <w:lvlText w:val=""/>
+      <w:lvlJc w:val="left"/>
+      <w:pPr>
+        <w:ind w:left="4320" w:hanging="360"/>
+      </w:pPr>
+      <w:rPr>
+        <w:rFonts w:ascii="Wingdings" w:hAnsi="Wingdings" w:hint="default"/>
+      </w:rPr>
+    </w:lvl>
+    <w:lvl w:ilvl="6" w:tplc="2C0A0001" w:tentative="1">
+      <w:start w:val="1"/>
+      <w:numFmt w:val="bullet"/>
+      <w:lvlText w:val=""/>
+      <w:lvlJc w:val="left"/>
+      <w:pPr>
+        <w:ind w:left="5040" w:hanging="360"/>
+      </w:pPr>
+      <w:rPr>
+        <w:rFonts w:ascii="Symbol" w:hAnsi="Symbol" w:hint="default"/>
+      </w:rPr>
+    </w:lvl>
+    <w:lvl w:ilvl="7" w:tplc="2C0A0003" w:tentative="1">
+      <w:start w:val="1"/>
+      <w:numFmt w:val="bullet"/>
+      <w:lvlText w:val="o"/>
+      <w:lvlJc w:val="left"/>
+      <w:pPr>
+        <w:ind w:left="5760" w:hanging="360"/>
+      </w:pPr>
+      <w:rPr>
+        <w:rFonts w:ascii="Courier New" w:hAnsi="Courier New" w:cs="Courier New" w:hint="default"/>
+      </w:rPr>
+    </w:lvl>
+    <w:lvl w:ilvl="8" w:tplc="2C0A0005" w:tentative="1">
+      <w:start w:val="1"/>
+      <w:numFmt w:val="bullet"/>
+      <w:lvlText w:val=""/>
+      <w:lvlJc w:val="left"/>
+      <w:pPr>
+        <w:ind w:left="6480" w:hanging="360"/>
+      </w:pPr>
+      <w:rPr>
+        <w:rFonts w:ascii="Wingdings" w:hAnsi="Wingdings" w:hint="default"/>
+      </w:rPr>
+    </w:lvl>
+  </w:abstractNum>
+  <w:abstractNum w:abstractNumId="23">
     <w:nsid w:val="4F664030"/>
     <w:multiLevelType w:val="multilevel"/>
     <w:tmpl w:val="7AC42A12"/>
@@ -9586,7 +12571,7 @@
       </w:rPr>
     </w:lvl>
   </w:abstractNum>
-  <w:abstractNum w:abstractNumId="17">
+  <w:abstractNum w:abstractNumId="24">
     <w:nsid w:val="4F787639"/>
     <w:multiLevelType w:val="hybridMultilevel"/>
     <w:tmpl w:val="98E40364"/>
@@ -9699,7 +12684,120 @@
       </w:rPr>
     </w:lvl>
   </w:abstractNum>
-  <w:abstractNum w:abstractNumId="18">
+  <w:abstractNum w:abstractNumId="25">
+    <w:nsid w:val="56287C1D"/>
+    <w:multiLevelType w:val="hybridMultilevel"/>
+    <w:tmpl w:val="4ECE9624"/>
+    <w:lvl w:ilvl="0" w:tplc="2C0A0001">
+      <w:start w:val="1"/>
+      <w:numFmt w:val="bullet"/>
+      <w:lvlText w:val=""/>
+      <w:lvlJc w:val="left"/>
+      <w:pPr>
+        <w:ind w:left="720" w:hanging="360"/>
+      </w:pPr>
+      <w:rPr>
+        <w:rFonts w:ascii="Symbol" w:hAnsi="Symbol" w:hint="default"/>
+      </w:rPr>
+    </w:lvl>
+    <w:lvl w:ilvl="1" w:tplc="2C0A0003" w:tentative="1">
+      <w:start w:val="1"/>
+      <w:numFmt w:val="bullet"/>
+      <w:lvlText w:val="o"/>
+      <w:lvlJc w:val="left"/>
+      <w:pPr>
+        <w:ind w:left="1440" w:hanging="360"/>
+      </w:pPr>
+      <w:rPr>
+        <w:rFonts w:ascii="Courier New" w:hAnsi="Courier New" w:cs="Courier New" w:hint="default"/>
+      </w:rPr>
+    </w:lvl>
+    <w:lvl w:ilvl="2" w:tplc="2C0A0005" w:tentative="1">
+      <w:start w:val="1"/>
+      <w:numFmt w:val="bullet"/>
+      <w:lvlText w:val=""/>
+      <w:lvlJc w:val="left"/>
+      <w:pPr>
+        <w:ind w:left="2160" w:hanging="360"/>
+      </w:pPr>
+      <w:rPr>
+        <w:rFonts w:ascii="Wingdings" w:hAnsi="Wingdings" w:hint="default"/>
+      </w:rPr>
+    </w:lvl>
+    <w:lvl w:ilvl="3" w:tplc="2C0A0001" w:tentative="1">
+      <w:start w:val="1"/>
+      <w:numFmt w:val="bullet"/>
+      <w:lvlText w:val=""/>
+      <w:lvlJc w:val="left"/>
+      <w:pPr>
+        <w:ind w:left="2880" w:hanging="360"/>
+      </w:pPr>
+      <w:rPr>
+        <w:rFonts w:ascii="Symbol" w:hAnsi="Symbol" w:hint="default"/>
+      </w:rPr>
+    </w:lvl>
+    <w:lvl w:ilvl="4" w:tplc="2C0A0003" w:tentative="1">
+      <w:start w:val="1"/>
+      <w:numFmt w:val="bullet"/>
+      <w:lvlText w:val="o"/>
+      <w:lvlJc w:val="left"/>
+      <w:pPr>
+        <w:ind w:left="3600" w:hanging="360"/>
+      </w:pPr>
+      <w:rPr>
+        <w:rFonts w:ascii="Courier New" w:hAnsi="Courier New" w:cs="Courier New" w:hint="default"/>
+      </w:rPr>
+    </w:lvl>
+    <w:lvl w:ilvl="5" w:tplc="2C0A0005" w:tentative="1">
+      <w:start w:val="1"/>
+      <w:numFmt w:val="bullet"/>
+      <w:lvlText w:val=""/>
+      <w:lvlJc w:val="left"/>
+      <w:pPr>
+        <w:ind w:left="4320" w:hanging="360"/>
+      </w:pPr>
+      <w:rPr>
+        <w:rFonts w:ascii="Wingdings" w:hAnsi="Wingdings" w:hint="default"/>
+      </w:rPr>
+    </w:lvl>
+    <w:lvl w:ilvl="6" w:tplc="2C0A0001" w:tentative="1">
+      <w:start w:val="1"/>
+      <w:numFmt w:val="bullet"/>
+      <w:lvlText w:val=""/>
+      <w:lvlJc w:val="left"/>
+      <w:pPr>
+        <w:ind w:left="5040" w:hanging="360"/>
+      </w:pPr>
+      <w:rPr>
+        <w:rFonts w:ascii="Symbol" w:hAnsi="Symbol" w:hint="default"/>
+      </w:rPr>
+    </w:lvl>
+    <w:lvl w:ilvl="7" w:tplc="2C0A0003" w:tentative="1">
+      <w:start w:val="1"/>
+      <w:numFmt w:val="bullet"/>
+      <w:lvlText w:val="o"/>
+      <w:lvlJc w:val="left"/>
+      <w:pPr>
+        <w:ind w:left="5760" w:hanging="360"/>
+      </w:pPr>
+      <w:rPr>
+        <w:rFonts w:ascii="Courier New" w:hAnsi="Courier New" w:cs="Courier New" w:hint="default"/>
+      </w:rPr>
+    </w:lvl>
+    <w:lvl w:ilvl="8" w:tplc="2C0A0005" w:tentative="1">
+      <w:start w:val="1"/>
+      <w:numFmt w:val="bullet"/>
+      <w:lvlText w:val=""/>
+      <w:lvlJc w:val="left"/>
+      <w:pPr>
+        <w:ind w:left="6480" w:hanging="360"/>
+      </w:pPr>
+      <w:rPr>
+        <w:rFonts w:ascii="Wingdings" w:hAnsi="Wingdings" w:hint="default"/>
+      </w:rPr>
+    </w:lvl>
+  </w:abstractNum>
+  <w:abstractNum w:abstractNumId="26">
     <w:nsid w:val="56606EB6"/>
     <w:multiLevelType w:val="hybridMultilevel"/>
     <w:tmpl w:val="010EBD6A"/>
@@ -9812,7 +12910,120 @@
       </w:rPr>
     </w:lvl>
   </w:abstractNum>
-  <w:abstractNum w:abstractNumId="19">
+  <w:abstractNum w:abstractNumId="27">
+    <w:nsid w:val="5C045410"/>
+    <w:multiLevelType w:val="hybridMultilevel"/>
+    <w:tmpl w:val="725CC740"/>
+    <w:lvl w:ilvl="0" w:tplc="2C0A0001">
+      <w:start w:val="1"/>
+      <w:numFmt w:val="bullet"/>
+      <w:lvlText w:val=""/>
+      <w:lvlJc w:val="left"/>
+      <w:pPr>
+        <w:ind w:left="720" w:hanging="360"/>
+      </w:pPr>
+      <w:rPr>
+        <w:rFonts w:ascii="Symbol" w:hAnsi="Symbol" w:hint="default"/>
+      </w:rPr>
+    </w:lvl>
+    <w:lvl w:ilvl="1" w:tplc="2C0A0003" w:tentative="1">
+      <w:start w:val="1"/>
+      <w:numFmt w:val="bullet"/>
+      <w:lvlText w:val="o"/>
+      <w:lvlJc w:val="left"/>
+      <w:pPr>
+        <w:ind w:left="1440" w:hanging="360"/>
+      </w:pPr>
+      <w:rPr>
+        <w:rFonts w:ascii="Courier New" w:hAnsi="Courier New" w:cs="Courier New" w:hint="default"/>
+      </w:rPr>
+    </w:lvl>
+    <w:lvl w:ilvl="2" w:tplc="2C0A0005" w:tentative="1">
+      <w:start w:val="1"/>
+      <w:numFmt w:val="bullet"/>
+      <w:lvlText w:val=""/>
+      <w:lvlJc w:val="left"/>
+      <w:pPr>
+        <w:ind w:left="2160" w:hanging="360"/>
+      </w:pPr>
+      <w:rPr>
+        <w:rFonts w:ascii="Wingdings" w:hAnsi="Wingdings" w:hint="default"/>
+      </w:rPr>
+    </w:lvl>
+    <w:lvl w:ilvl="3" w:tplc="2C0A0001" w:tentative="1">
+      <w:start w:val="1"/>
+      <w:numFmt w:val="bullet"/>
+      <w:lvlText w:val=""/>
+      <w:lvlJc w:val="left"/>
+      <w:pPr>
+        <w:ind w:left="2880" w:hanging="360"/>
+      </w:pPr>
+      <w:rPr>
+        <w:rFonts w:ascii="Symbol" w:hAnsi="Symbol" w:hint="default"/>
+      </w:rPr>
+    </w:lvl>
+    <w:lvl w:ilvl="4" w:tplc="2C0A0003" w:tentative="1">
+      <w:start w:val="1"/>
+      <w:numFmt w:val="bullet"/>
+      <w:lvlText w:val="o"/>
+      <w:lvlJc w:val="left"/>
+      <w:pPr>
+        <w:ind w:left="3600" w:hanging="360"/>
+      </w:pPr>
+      <w:rPr>
+        <w:rFonts w:ascii="Courier New" w:hAnsi="Courier New" w:cs="Courier New" w:hint="default"/>
+      </w:rPr>
+    </w:lvl>
+    <w:lvl w:ilvl="5" w:tplc="2C0A0005" w:tentative="1">
+      <w:start w:val="1"/>
+      <w:numFmt w:val="bullet"/>
+      <w:lvlText w:val=""/>
+      <w:lvlJc w:val="left"/>
+      <w:pPr>
+        <w:ind w:left="4320" w:hanging="360"/>
+      </w:pPr>
+      <w:rPr>
+        <w:rFonts w:ascii="Wingdings" w:hAnsi="Wingdings" w:hint="default"/>
+      </w:rPr>
+    </w:lvl>
+    <w:lvl w:ilvl="6" w:tplc="2C0A0001" w:tentative="1">
+      <w:start w:val="1"/>
+      <w:numFmt w:val="bullet"/>
+      <w:lvlText w:val=""/>
+      <w:lvlJc w:val="left"/>
+      <w:pPr>
+        <w:ind w:left="5040" w:hanging="360"/>
+      </w:pPr>
+      <w:rPr>
+        <w:rFonts w:ascii="Symbol" w:hAnsi="Symbol" w:hint="default"/>
+      </w:rPr>
+    </w:lvl>
+    <w:lvl w:ilvl="7" w:tplc="2C0A0003" w:tentative="1">
+      <w:start w:val="1"/>
+      <w:numFmt w:val="bullet"/>
+      <w:lvlText w:val="o"/>
+      <w:lvlJc w:val="left"/>
+      <w:pPr>
+        <w:ind w:left="5760" w:hanging="360"/>
+      </w:pPr>
+      <w:rPr>
+        <w:rFonts w:ascii="Courier New" w:hAnsi="Courier New" w:cs="Courier New" w:hint="default"/>
+      </w:rPr>
+    </w:lvl>
+    <w:lvl w:ilvl="8" w:tplc="2C0A0005" w:tentative="1">
+      <w:start w:val="1"/>
+      <w:numFmt w:val="bullet"/>
+      <w:lvlText w:val=""/>
+      <w:lvlJc w:val="left"/>
+      <w:pPr>
+        <w:ind w:left="6480" w:hanging="360"/>
+      </w:pPr>
+      <w:rPr>
+        <w:rFonts w:ascii="Wingdings" w:hAnsi="Wingdings" w:hint="default"/>
+      </w:rPr>
+    </w:lvl>
+  </w:abstractNum>
+  <w:abstractNum w:abstractNumId="28">
     <w:nsid w:val="5C6603A1"/>
     <w:multiLevelType w:val="hybridMultilevel"/>
     <w:tmpl w:val="C8423A62"/>
@@ -9926,7 +13137,120 @@
       </w:rPr>
     </w:lvl>
   </w:abstractNum>
-  <w:abstractNum w:abstractNumId="20">
+  <w:abstractNum w:abstractNumId="29">
+    <w:nsid w:val="5F3F31BE"/>
+    <w:multiLevelType w:val="hybridMultilevel"/>
+    <w:tmpl w:val="CD163C3E"/>
+    <w:lvl w:ilvl="0" w:tplc="2C0A0001">
+      <w:start w:val="1"/>
+      <w:numFmt w:val="bullet"/>
+      <w:lvlText w:val=""/>
+      <w:lvlJc w:val="left"/>
+      <w:pPr>
+        <w:ind w:left="720" w:hanging="360"/>
+      </w:pPr>
+      <w:rPr>
+        <w:rFonts w:ascii="Symbol" w:hAnsi="Symbol" w:hint="default"/>
+      </w:rPr>
+    </w:lvl>
+    <w:lvl w:ilvl="1" w:tplc="2C0A0003" w:tentative="1">
+      <w:start w:val="1"/>
+      <w:numFmt w:val="bullet"/>
+      <w:lvlText w:val="o"/>
+      <w:lvlJc w:val="left"/>
+      <w:pPr>
+        <w:ind w:left="1440" w:hanging="360"/>
+      </w:pPr>
+      <w:rPr>
+        <w:rFonts w:ascii="Courier New" w:hAnsi="Courier New" w:cs="Courier New" w:hint="default"/>
+      </w:rPr>
+    </w:lvl>
+    <w:lvl w:ilvl="2" w:tplc="2C0A0005" w:tentative="1">
+      <w:start w:val="1"/>
+      <w:numFmt w:val="bullet"/>
+      <w:lvlText w:val=""/>
+      <w:lvlJc w:val="left"/>
+      <w:pPr>
+        <w:ind w:left="2160" w:hanging="360"/>
+      </w:pPr>
+      <w:rPr>
+        <w:rFonts w:ascii="Wingdings" w:hAnsi="Wingdings" w:hint="default"/>
+      </w:rPr>
+    </w:lvl>
+    <w:lvl w:ilvl="3" w:tplc="2C0A0001" w:tentative="1">
+      <w:start w:val="1"/>
+      <w:numFmt w:val="bullet"/>
+      <w:lvlText w:val=""/>
+      <w:lvlJc w:val="left"/>
+      <w:pPr>
+        <w:ind w:left="2880" w:hanging="360"/>
+      </w:pPr>
+      <w:rPr>
+        <w:rFonts w:ascii="Symbol" w:hAnsi="Symbol" w:hint="default"/>
+      </w:rPr>
+    </w:lvl>
+    <w:lvl w:ilvl="4" w:tplc="2C0A0003" w:tentative="1">
+      <w:start w:val="1"/>
+      <w:numFmt w:val="bullet"/>
+      <w:lvlText w:val="o"/>
+      <w:lvlJc w:val="left"/>
+      <w:pPr>
+        <w:ind w:left="3600" w:hanging="360"/>
+      </w:pPr>
+      <w:rPr>
+        <w:rFonts w:ascii="Courier New" w:hAnsi="Courier New" w:cs="Courier New" w:hint="default"/>
+      </w:rPr>
+    </w:lvl>
+    <w:lvl w:ilvl="5" w:tplc="2C0A0005" w:tentative="1">
+      <w:start w:val="1"/>
+      <w:numFmt w:val="bullet"/>
+      <w:lvlText w:val=""/>
+      <w:lvlJc w:val="left"/>
+      <w:pPr>
+        <w:ind w:left="4320" w:hanging="360"/>
+      </w:pPr>
+      <w:rPr>
+        <w:rFonts w:ascii="Wingdings" w:hAnsi="Wingdings" w:hint="default"/>
+      </w:rPr>
+    </w:lvl>
+    <w:lvl w:ilvl="6" w:tplc="2C0A0001" w:tentative="1">
+      <w:start w:val="1"/>
+      <w:numFmt w:val="bullet"/>
+      <w:lvlText w:val=""/>
+      <w:lvlJc w:val="left"/>
+      <w:pPr>
+        <w:ind w:left="5040" w:hanging="360"/>
+      </w:pPr>
+      <w:rPr>
+        <w:rFonts w:ascii="Symbol" w:hAnsi="Symbol" w:hint="default"/>
+      </w:rPr>
+    </w:lvl>
+    <w:lvl w:ilvl="7" w:tplc="2C0A0003" w:tentative="1">
+      <w:start w:val="1"/>
+      <w:numFmt w:val="bullet"/>
+      <w:lvlText w:val="o"/>
+      <w:lvlJc w:val="left"/>
+      <w:pPr>
+        <w:ind w:left="5760" w:hanging="360"/>
+      </w:pPr>
+      <w:rPr>
+        <w:rFonts w:ascii="Courier New" w:hAnsi="Courier New" w:cs="Courier New" w:hint="default"/>
+      </w:rPr>
+    </w:lvl>
+    <w:lvl w:ilvl="8" w:tplc="2C0A0005" w:tentative="1">
+      <w:start w:val="1"/>
+      <w:numFmt w:val="bullet"/>
+      <w:lvlText w:val=""/>
+      <w:lvlJc w:val="left"/>
+      <w:pPr>
+        <w:ind w:left="6480" w:hanging="360"/>
+      </w:pPr>
+      <w:rPr>
+        <w:rFonts w:ascii="Wingdings" w:hAnsi="Wingdings" w:hint="default"/>
+      </w:rPr>
+    </w:lvl>
+  </w:abstractNum>
+  <w:abstractNum w:abstractNumId="30">
     <w:nsid w:val="61CA4543"/>
     <w:multiLevelType w:val="hybridMultilevel"/>
     <w:tmpl w:val="999C770A"/>
@@ -10039,7 +13363,7 @@
       </w:rPr>
     </w:lvl>
   </w:abstractNum>
-  <w:abstractNum w:abstractNumId="21">
+  <w:abstractNum w:abstractNumId="31">
     <w:nsid w:val="62534BFF"/>
     <w:multiLevelType w:val="hybridMultilevel"/>
     <w:tmpl w:val="81BEE8FC"/>
@@ -10152,7 +13476,7 @@
       </w:rPr>
     </w:lvl>
   </w:abstractNum>
-  <w:abstractNum w:abstractNumId="22">
+  <w:abstractNum w:abstractNumId="32">
     <w:nsid w:val="65F07CA8"/>
     <w:multiLevelType w:val="hybridMultilevel"/>
     <w:tmpl w:val="15047AD6"/>
@@ -10266,7 +13590,7 @@
       </w:rPr>
     </w:lvl>
   </w:abstractNum>
-  <w:abstractNum w:abstractNumId="23">
+  <w:abstractNum w:abstractNumId="33">
     <w:nsid w:val="673C3A8B"/>
     <w:multiLevelType w:val="hybridMultilevel"/>
     <w:tmpl w:val="5836AB36"/>
@@ -10380,7 +13704,7 @@
       </w:rPr>
     </w:lvl>
   </w:abstractNum>
-  <w:abstractNum w:abstractNumId="24">
+  <w:abstractNum w:abstractNumId="34">
     <w:nsid w:val="692F09E6"/>
     <w:multiLevelType w:val="hybridMultilevel"/>
     <w:tmpl w:val="C8FABD80"/>
@@ -10493,7 +13817,7 @@
       </w:rPr>
     </w:lvl>
   </w:abstractNum>
-  <w:abstractNum w:abstractNumId="25">
+  <w:abstractNum w:abstractNumId="35">
     <w:nsid w:val="698606F5"/>
     <w:multiLevelType w:val="hybridMultilevel"/>
     <w:tmpl w:val="1B260610"/>
@@ -10607,7 +13931,120 @@
       </w:rPr>
     </w:lvl>
   </w:abstractNum>
-  <w:abstractNum w:abstractNumId="26">
+  <w:abstractNum w:abstractNumId="36">
+    <w:nsid w:val="69F060E5"/>
+    <w:multiLevelType w:val="hybridMultilevel"/>
+    <w:tmpl w:val="D73C96CA"/>
+    <w:lvl w:ilvl="0" w:tplc="2C0A0001">
+      <w:start w:val="1"/>
+      <w:numFmt w:val="bullet"/>
+      <w:lvlText w:val=""/>
+      <w:lvlJc w:val="left"/>
+      <w:pPr>
+        <w:ind w:left="720" w:hanging="360"/>
+      </w:pPr>
+      <w:rPr>
+        <w:rFonts w:ascii="Symbol" w:hAnsi="Symbol" w:hint="default"/>
+      </w:rPr>
+    </w:lvl>
+    <w:lvl w:ilvl="1" w:tplc="2C0A0003" w:tentative="1">
+      <w:start w:val="1"/>
+      <w:numFmt w:val="bullet"/>
+      <w:lvlText w:val="o"/>
+      <w:lvlJc w:val="left"/>
+      <w:pPr>
+        <w:ind w:left="1440" w:hanging="360"/>
+      </w:pPr>
+      <w:rPr>
+        <w:rFonts w:ascii="Courier New" w:hAnsi="Courier New" w:cs="Courier New" w:hint="default"/>
+      </w:rPr>
+    </w:lvl>
+    <w:lvl w:ilvl="2" w:tplc="2C0A0005" w:tentative="1">
+      <w:start w:val="1"/>
+      <w:numFmt w:val="bullet"/>
+      <w:lvlText w:val=""/>
+      <w:lvlJc w:val="left"/>
+      <w:pPr>
+        <w:ind w:left="2160" w:hanging="360"/>
+      </w:pPr>
+      <w:rPr>
+        <w:rFonts w:ascii="Wingdings" w:hAnsi="Wingdings" w:hint="default"/>
+      </w:rPr>
+    </w:lvl>
+    <w:lvl w:ilvl="3" w:tplc="2C0A0001" w:tentative="1">
+      <w:start w:val="1"/>
+      <w:numFmt w:val="bullet"/>
+      <w:lvlText w:val=""/>
+      <w:lvlJc w:val="left"/>
+      <w:pPr>
+        <w:ind w:left="2880" w:hanging="360"/>
+      </w:pPr>
+      <w:rPr>
+        <w:rFonts w:ascii="Symbol" w:hAnsi="Symbol" w:hint="default"/>
+      </w:rPr>
+    </w:lvl>
+    <w:lvl w:ilvl="4" w:tplc="2C0A0003" w:tentative="1">
+      <w:start w:val="1"/>
+      <w:numFmt w:val="bullet"/>
+      <w:lvlText w:val="o"/>
+      <w:lvlJc w:val="left"/>
+      <w:pPr>
+        <w:ind w:left="3600" w:hanging="360"/>
+      </w:pPr>
+      <w:rPr>
+        <w:rFonts w:ascii="Courier New" w:hAnsi="Courier New" w:cs="Courier New" w:hint="default"/>
+      </w:rPr>
+    </w:lvl>
+    <w:lvl w:ilvl="5" w:tplc="2C0A0005" w:tentative="1">
+      <w:start w:val="1"/>
+      <w:numFmt w:val="bullet"/>
+      <w:lvlText w:val=""/>
+      <w:lvlJc w:val="left"/>
+      <w:pPr>
+        <w:ind w:left="4320" w:hanging="360"/>
+      </w:pPr>
+      <w:rPr>
+        <w:rFonts w:ascii="Wingdings" w:hAnsi="Wingdings" w:hint="default"/>
+      </w:rPr>
+    </w:lvl>
+    <w:lvl w:ilvl="6" w:tplc="2C0A0001" w:tentative="1">
+      <w:start w:val="1"/>
+      <w:numFmt w:val="bullet"/>
+      <w:lvlText w:val=""/>
+      <w:lvlJc w:val="left"/>
+      <w:pPr>
+        <w:ind w:left="5040" w:hanging="360"/>
+      </w:pPr>
+      <w:rPr>
+        <w:rFonts w:ascii="Symbol" w:hAnsi="Symbol" w:hint="default"/>
+      </w:rPr>
+    </w:lvl>
+    <w:lvl w:ilvl="7" w:tplc="2C0A0003" w:tentative="1">
+      <w:start w:val="1"/>
+      <w:numFmt w:val="bullet"/>
+      <w:lvlText w:val="o"/>
+      <w:lvlJc w:val="left"/>
+      <w:pPr>
+        <w:ind w:left="5760" w:hanging="360"/>
+      </w:pPr>
+      <w:rPr>
+        <w:rFonts w:ascii="Courier New" w:hAnsi="Courier New" w:cs="Courier New" w:hint="default"/>
+      </w:rPr>
+    </w:lvl>
+    <w:lvl w:ilvl="8" w:tplc="2C0A0005" w:tentative="1">
+      <w:start w:val="1"/>
+      <w:numFmt w:val="bullet"/>
+      <w:lvlText w:val=""/>
+      <w:lvlJc w:val="left"/>
+      <w:pPr>
+        <w:ind w:left="6480" w:hanging="360"/>
+      </w:pPr>
+      <w:rPr>
+        <w:rFonts w:ascii="Wingdings" w:hAnsi="Wingdings" w:hint="default"/>
+      </w:rPr>
+    </w:lvl>
+  </w:abstractNum>
+  <w:abstractNum w:abstractNumId="37">
     <w:nsid w:val="6B823696"/>
     <w:multiLevelType w:val="hybridMultilevel"/>
     <w:tmpl w:val="D2D00D68"/>
@@ -10721,7 +14158,7 @@
       </w:rPr>
     </w:lvl>
   </w:abstractNum>
-  <w:abstractNum w:abstractNumId="27">
+  <w:abstractNum w:abstractNumId="38">
     <w:nsid w:val="6D703D98"/>
     <w:multiLevelType w:val="hybridMultilevel"/>
     <w:tmpl w:val="7930A4EE"/>
@@ -10834,7 +14271,120 @@
       </w:rPr>
     </w:lvl>
   </w:abstractNum>
-  <w:abstractNum w:abstractNumId="28">
+  <w:abstractNum w:abstractNumId="39">
+    <w:nsid w:val="6DA17B8D"/>
+    <w:multiLevelType w:val="hybridMultilevel"/>
+    <w:tmpl w:val="29BEDF06"/>
+    <w:lvl w:ilvl="0" w:tplc="2C0A0001">
+      <w:start w:val="1"/>
+      <w:numFmt w:val="bullet"/>
+      <w:lvlText w:val=""/>
+      <w:lvlJc w:val="left"/>
+      <w:pPr>
+        <w:ind w:left="720" w:hanging="360"/>
+      </w:pPr>
+      <w:rPr>
+        <w:rFonts w:ascii="Symbol" w:hAnsi="Symbol" w:hint="default"/>
+      </w:rPr>
+    </w:lvl>
+    <w:lvl w:ilvl="1" w:tplc="2C0A0003">
+      <w:start w:val="1"/>
+      <w:numFmt w:val="bullet"/>
+      <w:lvlText w:val="o"/>
+      <w:lvlJc w:val="left"/>
+      <w:pPr>
+        <w:ind w:left="1440" w:hanging="360"/>
+      </w:pPr>
+      <w:rPr>
+        <w:rFonts w:ascii="Courier New" w:hAnsi="Courier New" w:cs="Courier New" w:hint="default"/>
+      </w:rPr>
+    </w:lvl>
+    <w:lvl w:ilvl="2" w:tplc="2C0A0005" w:tentative="1">
+      <w:start w:val="1"/>
+      <w:numFmt w:val="bullet"/>
+      <w:lvlText w:val=""/>
+      <w:lvlJc w:val="left"/>
+      <w:pPr>
+        <w:ind w:left="2160" w:hanging="360"/>
+      </w:pPr>
+      <w:rPr>
+        <w:rFonts w:ascii="Wingdings" w:hAnsi="Wingdings" w:hint="default"/>
+      </w:rPr>
+    </w:lvl>
+    <w:lvl w:ilvl="3" w:tplc="2C0A0001" w:tentative="1">
+      <w:start w:val="1"/>
+      <w:numFmt w:val="bullet"/>
+      <w:lvlText w:val=""/>
+      <w:lvlJc w:val="left"/>
+      <w:pPr>
+        <w:ind w:left="2880" w:hanging="360"/>
+      </w:pPr>
+      <w:rPr>
+        <w:rFonts w:ascii="Symbol" w:hAnsi="Symbol" w:hint="default"/>
+      </w:rPr>
+    </w:lvl>
+    <w:lvl w:ilvl="4" w:tplc="2C0A0003" w:tentative="1">
+      <w:start w:val="1"/>
+      <w:numFmt w:val="bullet"/>
+      <w:lvlText w:val="o"/>
+      <w:lvlJc w:val="left"/>
+      <w:pPr>
+        <w:ind w:left="3600" w:hanging="360"/>
+      </w:pPr>
+      <w:rPr>
+        <w:rFonts w:ascii="Courier New" w:hAnsi="Courier New" w:cs="Courier New" w:hint="default"/>
+      </w:rPr>
+    </w:lvl>
+    <w:lvl w:ilvl="5" w:tplc="2C0A0005" w:tentative="1">
+      <w:start w:val="1"/>
+      <w:numFmt w:val="bullet"/>
+      <w:lvlText w:val=""/>
+      <w:lvlJc w:val="left"/>
+      <w:pPr>
+        <w:ind w:left="4320" w:hanging="360"/>
+      </w:pPr>
+      <w:rPr>
+        <w:rFonts w:ascii="Wingdings" w:hAnsi="Wingdings" w:hint="default"/>
+      </w:rPr>
+    </w:lvl>
+    <w:lvl w:ilvl="6" w:tplc="2C0A0001" w:tentative="1">
+      <w:start w:val="1"/>
+      <w:numFmt w:val="bullet"/>
+      <w:lvlText w:val=""/>
+      <w:lvlJc w:val="left"/>
+      <w:pPr>
+        <w:ind w:left="5040" w:hanging="360"/>
+      </w:pPr>
+      <w:rPr>
+        <w:rFonts w:ascii="Symbol" w:hAnsi="Symbol" w:hint="default"/>
+      </w:rPr>
+    </w:lvl>
+    <w:lvl w:ilvl="7" w:tplc="2C0A0003" w:tentative="1">
+      <w:start w:val="1"/>
+      <w:numFmt w:val="bullet"/>
+      <w:lvlText w:val="o"/>
+      <w:lvlJc w:val="left"/>
+      <w:pPr>
+        <w:ind w:left="5760" w:hanging="360"/>
+      </w:pPr>
+      <w:rPr>
+        <w:rFonts w:ascii="Courier New" w:hAnsi="Courier New" w:cs="Courier New" w:hint="default"/>
+      </w:rPr>
+    </w:lvl>
+    <w:lvl w:ilvl="8" w:tplc="2C0A0005" w:tentative="1">
+      <w:start w:val="1"/>
+      <w:numFmt w:val="bullet"/>
+      <w:lvlText w:val=""/>
+      <w:lvlJc w:val="left"/>
+      <w:pPr>
+        <w:ind w:left="6480" w:hanging="360"/>
+      </w:pPr>
+      <w:rPr>
+        <w:rFonts w:ascii="Wingdings" w:hAnsi="Wingdings" w:hint="default"/>
+      </w:rPr>
+    </w:lvl>
+  </w:abstractNum>
+  <w:abstractNum w:abstractNumId="40">
     <w:nsid w:val="6F47545B"/>
     <w:multiLevelType w:val="hybridMultilevel"/>
     <w:tmpl w:val="E98C3A90"/>
@@ -10948,7 +14498,7 @@
       </w:rPr>
     </w:lvl>
   </w:abstractNum>
-  <w:abstractNum w:abstractNumId="29">
+  <w:abstractNum w:abstractNumId="41">
     <w:nsid w:val="7347419B"/>
     <w:multiLevelType w:val="hybridMultilevel"/>
     <w:tmpl w:val="35883214"/>
@@ -11062,7 +14612,7 @@
       </w:rPr>
     </w:lvl>
   </w:abstractNum>
-  <w:abstractNum w:abstractNumId="30">
+  <w:abstractNum w:abstractNumId="42">
     <w:nsid w:val="77710879"/>
     <w:multiLevelType w:val="hybridMultilevel"/>
     <w:tmpl w:val="53E05050"/>
@@ -11176,7 +14726,120 @@
       </w:rPr>
     </w:lvl>
   </w:abstractNum>
-  <w:abstractNum w:abstractNumId="31">
+  <w:abstractNum w:abstractNumId="43">
+    <w:nsid w:val="781D44C4"/>
+    <w:multiLevelType w:val="hybridMultilevel"/>
+    <w:tmpl w:val="98CA1DF0"/>
+    <w:lvl w:ilvl="0" w:tplc="2C0A0001">
+      <w:start w:val="1"/>
+      <w:numFmt w:val="bullet"/>
+      <w:lvlText w:val=""/>
+      <w:lvlJc w:val="left"/>
+      <w:pPr>
+        <w:ind w:left="720" w:hanging="360"/>
+      </w:pPr>
+      <w:rPr>
+        <w:rFonts w:ascii="Symbol" w:hAnsi="Symbol" w:hint="default"/>
+      </w:rPr>
+    </w:lvl>
+    <w:lvl w:ilvl="1" w:tplc="2C0A0003" w:tentative="1">
+      <w:start w:val="1"/>
+      <w:numFmt w:val="bullet"/>
+      <w:lvlText w:val="o"/>
+      <w:lvlJc w:val="left"/>
+      <w:pPr>
+        <w:ind w:left="1440" w:hanging="360"/>
+      </w:pPr>
+      <w:rPr>
+        <w:rFonts w:ascii="Courier New" w:hAnsi="Courier New" w:cs="Courier New" w:hint="default"/>
+      </w:rPr>
+    </w:lvl>
+    <w:lvl w:ilvl="2" w:tplc="2C0A0005" w:tentative="1">
+      <w:start w:val="1"/>
+      <w:numFmt w:val="bullet"/>
+      <w:lvlText w:val=""/>
+      <w:lvlJc w:val="left"/>
+      <w:pPr>
+        <w:ind w:left="2160" w:hanging="360"/>
+      </w:pPr>
+      <w:rPr>
+        <w:rFonts w:ascii="Wingdings" w:hAnsi="Wingdings" w:hint="default"/>
+      </w:rPr>
+    </w:lvl>
+    <w:lvl w:ilvl="3" w:tplc="2C0A0001" w:tentative="1">
+      <w:start w:val="1"/>
+      <w:numFmt w:val="bullet"/>
+      <w:lvlText w:val=""/>
+      <w:lvlJc w:val="left"/>
+      <w:pPr>
+        <w:ind w:left="2880" w:hanging="360"/>
+      </w:pPr>
+      <w:rPr>
+        <w:rFonts w:ascii="Symbol" w:hAnsi="Symbol" w:hint="default"/>
+      </w:rPr>
+    </w:lvl>
+    <w:lvl w:ilvl="4" w:tplc="2C0A0003" w:tentative="1">
+      <w:start w:val="1"/>
+      <w:numFmt w:val="bullet"/>
+      <w:lvlText w:val="o"/>
+      <w:lvlJc w:val="left"/>
+      <w:pPr>
+        <w:ind w:left="3600" w:hanging="360"/>
+      </w:pPr>
+      <w:rPr>
+        <w:rFonts w:ascii="Courier New" w:hAnsi="Courier New" w:cs="Courier New" w:hint="default"/>
+      </w:rPr>
+    </w:lvl>
+    <w:lvl w:ilvl="5" w:tplc="2C0A0005" w:tentative="1">
+      <w:start w:val="1"/>
+      <w:numFmt w:val="bullet"/>
+      <w:lvlText w:val=""/>
+      <w:lvlJc w:val="left"/>
+      <w:pPr>
+        <w:ind w:left="4320" w:hanging="360"/>
+      </w:pPr>
+      <w:rPr>
+        <w:rFonts w:ascii="Wingdings" w:hAnsi="Wingdings" w:hint="default"/>
+      </w:rPr>
+    </w:lvl>
+    <w:lvl w:ilvl="6" w:tplc="2C0A0001" w:tentative="1">
+      <w:start w:val="1"/>
+      <w:numFmt w:val="bullet"/>
+      <w:lvlText w:val=""/>
+      <w:lvlJc w:val="left"/>
+      <w:pPr>
+        <w:ind w:left="5040" w:hanging="360"/>
+      </w:pPr>
+      <w:rPr>
+        <w:rFonts w:ascii="Symbol" w:hAnsi="Symbol" w:hint="default"/>
+      </w:rPr>
+    </w:lvl>
+    <w:lvl w:ilvl="7" w:tplc="2C0A0003" w:tentative="1">
+      <w:start w:val="1"/>
+      <w:numFmt w:val="bullet"/>
+      <w:lvlText w:val="o"/>
+      <w:lvlJc w:val="left"/>
+      <w:pPr>
+        <w:ind w:left="5760" w:hanging="360"/>
+      </w:pPr>
+      <w:rPr>
+        <w:rFonts w:ascii="Courier New" w:hAnsi="Courier New" w:cs="Courier New" w:hint="default"/>
+      </w:rPr>
+    </w:lvl>
+    <w:lvl w:ilvl="8" w:tplc="2C0A0005" w:tentative="1">
+      <w:start w:val="1"/>
+      <w:numFmt w:val="bullet"/>
+      <w:lvlText w:val=""/>
+      <w:lvlJc w:val="left"/>
+      <w:pPr>
+        <w:ind w:left="6480" w:hanging="360"/>
+      </w:pPr>
+      <w:rPr>
+        <w:rFonts w:ascii="Wingdings" w:hAnsi="Wingdings" w:hint="default"/>
+      </w:rPr>
+    </w:lvl>
+  </w:abstractNum>
+  <w:abstractNum w:abstractNumId="44">
     <w:nsid w:val="7A2E0DC1"/>
     <w:multiLevelType w:val="hybridMultilevel"/>
     <w:tmpl w:val="A1302A8C"/>
@@ -11290,7 +14953,120 @@
       </w:rPr>
     </w:lvl>
   </w:abstractNum>
-  <w:abstractNum w:abstractNumId="32">
+  <w:abstractNum w:abstractNumId="45">
+    <w:nsid w:val="7B8F673F"/>
+    <w:multiLevelType w:val="hybridMultilevel"/>
+    <w:tmpl w:val="5FA0E7D8"/>
+    <w:lvl w:ilvl="0" w:tplc="2C0A0001">
+      <w:start w:val="1"/>
+      <w:numFmt w:val="bullet"/>
+      <w:lvlText w:val=""/>
+      <w:lvlJc w:val="left"/>
+      <w:pPr>
+        <w:ind w:left="720" w:hanging="360"/>
+      </w:pPr>
+      <w:rPr>
+        <w:rFonts w:ascii="Symbol" w:hAnsi="Symbol" w:hint="default"/>
+      </w:rPr>
+    </w:lvl>
+    <w:lvl w:ilvl="1" w:tplc="2C0A0003" w:tentative="1">
+      <w:start w:val="1"/>
+      <w:numFmt w:val="bullet"/>
+      <w:lvlText w:val="o"/>
+      <w:lvlJc w:val="left"/>
+      <w:pPr>
+        <w:ind w:left="1440" w:hanging="360"/>
+      </w:pPr>
+      <w:rPr>
+        <w:rFonts w:ascii="Courier New" w:hAnsi="Courier New" w:cs="Courier New" w:hint="default"/>
+      </w:rPr>
+    </w:lvl>
+    <w:lvl w:ilvl="2" w:tplc="2C0A0005" w:tentative="1">
+      <w:start w:val="1"/>
+      <w:numFmt w:val="bullet"/>
+      <w:lvlText w:val=""/>
+      <w:lvlJc w:val="left"/>
+      <w:pPr>
+        <w:ind w:left="2160" w:hanging="360"/>
+      </w:pPr>
+      <w:rPr>
+        <w:rFonts w:ascii="Wingdings" w:hAnsi="Wingdings" w:hint="default"/>
+      </w:rPr>
+    </w:lvl>
+    <w:lvl w:ilvl="3" w:tplc="2C0A0001" w:tentative="1">
+      <w:start w:val="1"/>
+      <w:numFmt w:val="bullet"/>
+      <w:lvlText w:val=""/>
+      <w:lvlJc w:val="left"/>
+      <w:pPr>
+        <w:ind w:left="2880" w:hanging="360"/>
+      </w:pPr>
+      <w:rPr>
+        <w:rFonts w:ascii="Symbol" w:hAnsi="Symbol" w:hint="default"/>
+      </w:rPr>
+    </w:lvl>
+    <w:lvl w:ilvl="4" w:tplc="2C0A0003" w:tentative="1">
+      <w:start w:val="1"/>
+      <w:numFmt w:val="bullet"/>
+      <w:lvlText w:val="o"/>
+      <w:lvlJc w:val="left"/>
+      <w:pPr>
+        <w:ind w:left="3600" w:hanging="360"/>
+      </w:pPr>
+      <w:rPr>
+        <w:rFonts w:ascii="Courier New" w:hAnsi="Courier New" w:cs="Courier New" w:hint="default"/>
+      </w:rPr>
+    </w:lvl>
+    <w:lvl w:ilvl="5" w:tplc="2C0A0005" w:tentative="1">
+      <w:start w:val="1"/>
+      <w:numFmt w:val="bullet"/>
+      <w:lvlText w:val=""/>
+      <w:lvlJc w:val="left"/>
+      <w:pPr>
+        <w:ind w:left="4320" w:hanging="360"/>
+      </w:pPr>
+      <w:rPr>
+        <w:rFonts w:ascii="Wingdings" w:hAnsi="Wingdings" w:hint="default"/>
+      </w:rPr>
+    </w:lvl>
+    <w:lvl w:ilvl="6" w:tplc="2C0A0001" w:tentative="1">
+      <w:start w:val="1"/>
+      <w:numFmt w:val="bullet"/>
+      <w:lvlText w:val=""/>
+      <w:lvlJc w:val="left"/>
+      <w:pPr>
+        <w:ind w:left="5040" w:hanging="360"/>
+      </w:pPr>
+      <w:rPr>
+        <w:rFonts w:ascii="Symbol" w:hAnsi="Symbol" w:hint="default"/>
+      </w:rPr>
+    </w:lvl>
+    <w:lvl w:ilvl="7" w:tplc="2C0A0003" w:tentative="1">
+      <w:start w:val="1"/>
+      <w:numFmt w:val="bullet"/>
+      <w:lvlText w:val="o"/>
+      <w:lvlJc w:val="left"/>
+      <w:pPr>
+        <w:ind w:left="5760" w:hanging="360"/>
+      </w:pPr>
+      <w:rPr>
+        <w:rFonts w:ascii="Courier New" w:hAnsi="Courier New" w:cs="Courier New" w:hint="default"/>
+      </w:rPr>
+    </w:lvl>
+    <w:lvl w:ilvl="8" w:tplc="2C0A0005" w:tentative="1">
+      <w:start w:val="1"/>
+      <w:numFmt w:val="bullet"/>
+      <w:lvlText w:val=""/>
+      <w:lvlJc w:val="left"/>
+      <w:pPr>
+        <w:ind w:left="6480" w:hanging="360"/>
+      </w:pPr>
+      <w:rPr>
+        <w:rFonts w:ascii="Wingdings" w:hAnsi="Wingdings" w:hint="default"/>
+      </w:rPr>
+    </w:lvl>
+  </w:abstractNum>
+  <w:abstractNum w:abstractNumId="46">
     <w:nsid w:val="7C5F0A36"/>
     <w:multiLevelType w:val="hybridMultilevel"/>
     <w:tmpl w:val="B876020E"/>
@@ -11404,104 +15180,262 @@
       </w:rPr>
     </w:lvl>
   </w:abstractNum>
+  <w:abstractNum w:abstractNumId="47">
+    <w:nsid w:val="7CBF7811"/>
+    <w:multiLevelType w:val="hybridMultilevel"/>
+    <w:tmpl w:val="9AB825AA"/>
+    <w:lvl w:ilvl="0" w:tplc="2C0A0001">
+      <w:start w:val="1"/>
+      <w:numFmt w:val="bullet"/>
+      <w:lvlText w:val=""/>
+      <w:lvlJc w:val="left"/>
+      <w:pPr>
+        <w:ind w:left="720" w:hanging="360"/>
+      </w:pPr>
+      <w:rPr>
+        <w:rFonts w:ascii="Symbol" w:hAnsi="Symbol" w:hint="default"/>
+      </w:rPr>
+    </w:lvl>
+    <w:lvl w:ilvl="1" w:tplc="2C0A0003" w:tentative="1">
+      <w:start w:val="1"/>
+      <w:numFmt w:val="bullet"/>
+      <w:lvlText w:val="o"/>
+      <w:lvlJc w:val="left"/>
+      <w:pPr>
+        <w:ind w:left="1440" w:hanging="360"/>
+      </w:pPr>
+      <w:rPr>
+        <w:rFonts w:ascii="Courier New" w:hAnsi="Courier New" w:cs="Courier New" w:hint="default"/>
+      </w:rPr>
+    </w:lvl>
+    <w:lvl w:ilvl="2" w:tplc="2C0A0005" w:tentative="1">
+      <w:start w:val="1"/>
+      <w:numFmt w:val="bullet"/>
+      <w:lvlText w:val=""/>
+      <w:lvlJc w:val="left"/>
+      <w:pPr>
+        <w:ind w:left="2160" w:hanging="360"/>
+      </w:pPr>
+      <w:rPr>
+        <w:rFonts w:ascii="Wingdings" w:hAnsi="Wingdings" w:hint="default"/>
+      </w:rPr>
+    </w:lvl>
+    <w:lvl w:ilvl="3" w:tplc="2C0A0001" w:tentative="1">
+      <w:start w:val="1"/>
+      <w:numFmt w:val="bullet"/>
+      <w:lvlText w:val=""/>
+      <w:lvlJc w:val="left"/>
+      <w:pPr>
+        <w:ind w:left="2880" w:hanging="360"/>
+      </w:pPr>
+      <w:rPr>
+        <w:rFonts w:ascii="Symbol" w:hAnsi="Symbol" w:hint="default"/>
+      </w:rPr>
+    </w:lvl>
+    <w:lvl w:ilvl="4" w:tplc="2C0A0003" w:tentative="1">
+      <w:start w:val="1"/>
+      <w:numFmt w:val="bullet"/>
+      <w:lvlText w:val="o"/>
+      <w:lvlJc w:val="left"/>
+      <w:pPr>
+        <w:ind w:left="3600" w:hanging="360"/>
+      </w:pPr>
+      <w:rPr>
+        <w:rFonts w:ascii="Courier New" w:hAnsi="Courier New" w:cs="Courier New" w:hint="default"/>
+      </w:rPr>
+    </w:lvl>
+    <w:lvl w:ilvl="5" w:tplc="2C0A0005" w:tentative="1">
+      <w:start w:val="1"/>
+      <w:numFmt w:val="bullet"/>
+      <w:lvlText w:val=""/>
+      <w:lvlJc w:val="left"/>
+      <w:pPr>
+        <w:ind w:left="4320" w:hanging="360"/>
+      </w:pPr>
+      <w:rPr>
+        <w:rFonts w:ascii="Wingdings" w:hAnsi="Wingdings" w:hint="default"/>
+      </w:rPr>
+    </w:lvl>
+    <w:lvl w:ilvl="6" w:tplc="2C0A0001" w:tentative="1">
+      <w:start w:val="1"/>
+      <w:numFmt w:val="bullet"/>
+      <w:lvlText w:val=""/>
+      <w:lvlJc w:val="left"/>
+      <w:pPr>
+        <w:ind w:left="5040" w:hanging="360"/>
+      </w:pPr>
+      <w:rPr>
+        <w:rFonts w:ascii="Symbol" w:hAnsi="Symbol" w:hint="default"/>
+      </w:rPr>
+    </w:lvl>
+    <w:lvl w:ilvl="7" w:tplc="2C0A0003" w:tentative="1">
+      <w:start w:val="1"/>
+      <w:numFmt w:val="bullet"/>
+      <w:lvlText w:val="o"/>
+      <w:lvlJc w:val="left"/>
+      <w:pPr>
+        <w:ind w:left="5760" w:hanging="360"/>
+      </w:pPr>
+      <w:rPr>
+        <w:rFonts w:ascii="Courier New" w:hAnsi="Courier New" w:cs="Courier New" w:hint="default"/>
+      </w:rPr>
+    </w:lvl>
+    <w:lvl w:ilvl="8" w:tplc="2C0A0005" w:tentative="1">
+      <w:start w:val="1"/>
+      <w:numFmt w:val="bullet"/>
+      <w:lvlText w:val=""/>
+      <w:lvlJc w:val="left"/>
+      <w:pPr>
+        <w:ind w:left="6480" w:hanging="360"/>
+      </w:pPr>
+      <w:rPr>
+        <w:rFonts w:ascii="Wingdings" w:hAnsi="Wingdings" w:hint="default"/>
+      </w:rPr>
+    </w:lvl>
+  </w:abstractNum>
   <w:num w:numId="1">
-    <w:abstractNumId w:val="17"/>
+    <w:abstractNumId w:val="24"/>
   </w:num>
   <w:num w:numId="2">
-    <w:abstractNumId w:val="16"/>
+    <w:abstractNumId w:val="23"/>
   </w:num>
   <w:num w:numId="3">
-    <w:abstractNumId w:val="10"/>
+    <w:abstractNumId w:val="14"/>
   </w:num>
   <w:num w:numId="4">
     <w:abstractNumId w:val="1"/>
   </w:num>
   <w:num w:numId="5">
-    <w:abstractNumId w:val="21"/>
+    <w:abstractNumId w:val="31"/>
   </w:num>
   <w:num w:numId="6">
+    <w:abstractNumId w:val="9"/>
+  </w:num>
+  <w:num w:numId="7">
+    <w:abstractNumId w:val="5"/>
+  </w:num>
+  <w:num w:numId="8">
+    <w:abstractNumId w:val="34"/>
+  </w:num>
+  <w:num w:numId="9">
+    <w:abstractNumId w:val="26"/>
+  </w:num>
+  <w:num w:numId="10">
+    <w:abstractNumId w:val="20"/>
+  </w:num>
+  <w:num w:numId="11">
+    <w:abstractNumId w:val="6"/>
+  </w:num>
+  <w:num w:numId="12">
+    <w:abstractNumId w:val="38"/>
+  </w:num>
+  <w:num w:numId="13">
+    <w:abstractNumId w:val="30"/>
+  </w:num>
+  <w:num w:numId="14">
+    <w:abstractNumId w:val="46"/>
+  </w:num>
+  <w:num w:numId="15">
     <w:abstractNumId w:val="7"/>
   </w:num>
-  <w:num w:numId="7">
-    <w:abstractNumId w:val="3"/>
+  <w:num w:numId="16">
+    <w:abstractNumId w:val="37"/>
   </w:num>
-  <w:num w:numId="8">
-    <w:abstractNumId w:val="24"/>
+  <w:num w:numId="17">
+    <w:abstractNumId w:val="41"/>
   </w:num>
-  <w:num w:numId="9">
+  <w:num w:numId="18">
+    <w:abstractNumId w:val="8"/>
+  </w:num>
+  <w:num w:numId="19">
+    <w:abstractNumId w:val="19"/>
+  </w:num>
+  <w:num w:numId="20">
     <w:abstractNumId w:val="18"/>
   </w:num>
-  <w:num w:numId="10">
-    <w:abstractNumId w:val="14"/>
-  </w:num>
-  <w:num w:numId="11">
-    <w:abstractNumId w:val="4"/>
-  </w:num>
-  <w:num w:numId="12">
-    <w:abstractNumId w:val="27"/>
-  </w:num>
-  <w:num w:numId="13">
-    <w:abstractNumId w:val="20"/>
-  </w:num>
-  <w:num w:numId="14">
+  <w:num w:numId="21">
     <w:abstractNumId w:val="32"/>
   </w:num>
-  <w:num w:numId="15">
-    <w:abstractNumId w:val="5"/>
-  </w:num>
-  <w:num w:numId="16">
-    <w:abstractNumId w:val="26"/>
-  </w:num>
-  <w:num w:numId="17">
-    <w:abstractNumId w:val="29"/>
-  </w:num>
-  <w:num w:numId="18">
-    <w:abstractNumId w:val="6"/>
-  </w:num>
-  <w:num w:numId="19">
-    <w:abstractNumId w:val="13"/>
-  </w:num>
-  <w:num w:numId="20">
-    <w:abstractNumId w:val="12"/>
-  </w:num>
-  <w:num w:numId="21">
-    <w:abstractNumId w:val="22"/>
-  </w:num>
   <w:num w:numId="22">
-    <w:abstractNumId w:val="28"/>
+    <w:abstractNumId w:val="40"/>
   </w:num>
   <w:num w:numId="23">
-    <w:abstractNumId w:val="25"/>
+    <w:abstractNumId w:val="35"/>
   </w:num>
   <w:num w:numId="24">
     <w:abstractNumId w:val="0"/>
   </w:num>
   <w:num w:numId="25">
+    <w:abstractNumId w:val="15"/>
+  </w:num>
+  <w:num w:numId="26">
+    <w:abstractNumId w:val="28"/>
+  </w:num>
+  <w:num w:numId="27">
+    <w:abstractNumId w:val="21"/>
+  </w:num>
+  <w:num w:numId="28">
+    <w:abstractNumId w:val="10"/>
+  </w:num>
+  <w:num w:numId="29">
+    <w:abstractNumId w:val="3"/>
+  </w:num>
+  <w:num w:numId="30">
+    <w:abstractNumId w:val="44"/>
+  </w:num>
+  <w:num w:numId="31">
+    <w:abstractNumId w:val="33"/>
+  </w:num>
+  <w:num w:numId="32">
+    <w:abstractNumId w:val="42"/>
+  </w:num>
+  <w:num w:numId="33">
+    <w:abstractNumId w:val="12"/>
+  </w:num>
+  <w:num w:numId="34">
+    <w:abstractNumId w:val="17"/>
+  </w:num>
+  <w:num w:numId="35">
+    <w:abstractNumId w:val="39"/>
+  </w:num>
+  <w:num w:numId="36">
+    <w:abstractNumId w:val="22"/>
+  </w:num>
+  <w:num w:numId="37">
+    <w:abstractNumId w:val="36"/>
+  </w:num>
+  <w:num w:numId="38">
+    <w:abstractNumId w:val="13"/>
+  </w:num>
+  <w:num w:numId="39">
+    <w:abstractNumId w:val="4"/>
+  </w:num>
+  <w:num w:numId="40">
+    <w:abstractNumId w:val="43"/>
+  </w:num>
+  <w:num w:numId="41">
+    <w:abstractNumId w:val="27"/>
+  </w:num>
+  <w:num w:numId="42">
+    <w:abstractNumId w:val="47"/>
+  </w:num>
+  <w:num w:numId="43">
+    <w:abstractNumId w:val="25"/>
+  </w:num>
+  <w:num w:numId="44">
+    <w:abstractNumId w:val="29"/>
+  </w:num>
+  <w:num w:numId="45">
+    <w:abstractNumId w:val="16"/>
+  </w:num>
+  <w:num w:numId="46">
+    <w:abstractNumId w:val="2"/>
+  </w:num>
+  <w:num w:numId="47">
     <w:abstractNumId w:val="11"/>
   </w:num>
-  <w:num w:numId="26">
-    <w:abstractNumId w:val="19"/>
-  </w:num>
-  <w:num w:numId="27">
-    <w:abstractNumId w:val="15"/>
-  </w:num>
-  <w:num w:numId="28">
-    <w:abstractNumId w:val="8"/>
-  </w:num>
-  <w:num w:numId="29">
-    <w:abstractNumId w:val="2"/>
-  </w:num>
-  <w:num w:numId="30">
-    <w:abstractNumId w:val="31"/>
-  </w:num>
-  <w:num w:numId="31">
-    <w:abstractNumId w:val="23"/>
-  </w:num>
-  <w:num w:numId="32">
-    <w:abstractNumId w:val="30"/>
-  </w:num>
-  <w:num w:numId="33">
-    <w:abstractNumId w:val="9"/>
+  <w:num w:numId="48">
+    <w:abstractNumId w:val="45"/>
   </w:num>
 </w:numbering>
 </file>
@@ -13356,7 +17290,7 @@
 </file>
 
 <file path=customXml/itemProps1.xml><?xml version="1.0" encoding="utf-8"?>
-<ds:datastoreItem xmlns:ds="http://schemas.openxmlformats.org/officeDocument/2006/customXml" ds:itemID="{54744981-2F4F-44D7-AD81-49573855432A}">
+<ds:datastoreItem xmlns:ds="http://schemas.openxmlformats.org/officeDocument/2006/customXml" ds:itemID="{323184A4-CDC6-4CDF-B52A-9C4CF9A0A2CC}">
   <ds:schemaRefs>
     <ds:schemaRef ds:uri="http://schemas.openxmlformats.org/officeDocument/2006/bibliography"/>
   </ds:schemaRefs>

</xml_diff>